<commit_message>
Dodani komentari za kod aplikacije i uredena dokumentacija
</commit_message>
<xml_diff>
--- a/Dokumentacija.docx
+++ b/Dokumentacija.docx
@@ -97,14 +97,24 @@
           <w:szCs w:val="48"/>
         </w:rPr>
       </w:pPr>
+      <w:proofErr w:type="spellStart"/>
       <w:r>
         <w:rPr>
           <w:rFonts w:ascii="Times New Roman" w:hAnsi="Times New Roman" w:cs="Times New Roman"/>
           <w:sz w:val="48"/>
           <w:szCs w:val="48"/>
         </w:rPr>
-        <w:t>FIT ACTIVE</w:t>
-      </w:r>
+        <w:t>F</w:t>
+      </w:r>
+      <w:r>
+        <w:rPr>
+          <w:rFonts w:ascii="Times New Roman" w:hAnsi="Times New Roman" w:cs="Times New Roman"/>
+          <w:sz w:val="48"/>
+          <w:szCs w:val="48"/>
+        </w:rPr>
+        <w:t>itActive</w:t>
+      </w:r>
+      <w:proofErr w:type="spellEnd"/>
     </w:p>
     <w:p>
       <w:pPr>
@@ -184,13 +194,23 @@
           <w:szCs w:val="24"/>
         </w:rPr>
       </w:pPr>
-      <w:r>
-        <w:rPr>
-          <w:rFonts w:ascii="Times New Roman" w:hAnsi="Times New Roman" w:cs="Times New Roman"/>
-          <w:sz w:val="24"/>
-          <w:szCs w:val="24"/>
-        </w:rPr>
-        <w:t>Ak.god.: 2021/22</w:t>
+      <w:proofErr w:type="spellStart"/>
+      <w:r>
+        <w:rPr>
+          <w:rFonts w:ascii="Times New Roman" w:hAnsi="Times New Roman" w:cs="Times New Roman"/>
+          <w:sz w:val="24"/>
+          <w:szCs w:val="24"/>
+        </w:rPr>
+        <w:t>Ak.god</w:t>
+      </w:r>
+      <w:proofErr w:type="spellEnd"/>
+      <w:r>
+        <w:rPr>
+          <w:rFonts w:ascii="Times New Roman" w:hAnsi="Times New Roman" w:cs="Times New Roman"/>
+          <w:sz w:val="24"/>
+          <w:szCs w:val="24"/>
+        </w:rPr>
+        <w:t>.: 2021/22</w:t>
       </w:r>
     </w:p>
     <w:p>
@@ -260,8 +280,18 @@
           <w:sz w:val="24"/>
           <w:szCs w:val="24"/>
         </w:rPr>
-        <w:t>Thomas Siard</w:t>
-      </w:r>
+        <w:t xml:space="preserve">Thomas </w:t>
+      </w:r>
+      <w:proofErr w:type="spellStart"/>
+      <w:r>
+        <w:rPr>
+          <w:rFonts w:ascii="Times New Roman" w:hAnsi="Times New Roman" w:cs="Times New Roman"/>
+          <w:sz w:val="24"/>
+          <w:szCs w:val="24"/>
+        </w:rPr>
+        <w:t>Siard</w:t>
+      </w:r>
+      <w:proofErr w:type="spellEnd"/>
     </w:p>
     <w:p>
       <w:pPr>
@@ -364,6 +394,12 @@
     </w:p>
     <w:sdt>
       <w:sdtPr>
+        <w:rPr>
+          <w:rFonts w:asciiTheme="minorHAnsi" w:eastAsiaTheme="minorHAnsi" w:hAnsiTheme="minorHAnsi" w:cstheme="minorBidi"/>
+          <w:sz w:val="22"/>
+          <w:szCs w:val="22"/>
+          <w:lang w:val="hr-HR"/>
+        </w:rPr>
         <w:id w:val="1488899643"/>
         <w:docPartObj>
           <w:docPartGallery w:val="Table of Contents"/>
@@ -372,14 +408,9 @@
       </w:sdtPr>
       <w:sdtEndPr>
         <w:rPr>
-          <w:rFonts w:asciiTheme="minorHAnsi" w:eastAsiaTheme="minorHAnsi" w:hAnsiTheme="minorHAnsi" w:cstheme="minorBidi"/>
           <w:b/>
           <w:bCs/>
           <w:noProof/>
-          <w:color w:val="auto"/>
-          <w:sz w:val="22"/>
-          <w:szCs w:val="22"/>
-          <w:lang w:val="hr-HR"/>
         </w:rPr>
       </w:sdtEndPr>
       <w:sdtContent>
@@ -389,14 +420,12 @@
             <w:rPr>
               <w:b/>
               <w:bCs/>
-              <w:color w:val="auto"/>
             </w:rPr>
           </w:pPr>
           <w:r>
             <w:rPr>
               <w:b/>
               <w:bCs/>
-              <w:color w:val="auto"/>
             </w:rPr>
             <w:t>SADRŽAJ</w:t>
           </w:r>
@@ -422,7 +451,7 @@
           <w:r>
             <w:fldChar w:fldCharType="separate"/>
           </w:r>
-          <w:hyperlink w:anchor="_Toc94653531" w:history="1">
+          <w:hyperlink w:anchor="_Toc99132873" w:history="1">
             <w:r>
               <w:rPr>
                 <w:rStyle w:val="Hiperveza"/>
@@ -449,7 +478,7 @@
                 <w:noProof/>
                 <w:webHidden/>
               </w:rPr>
-              <w:instrText xml:space="preserve"> PAGEREF _Toc94653531 \h </w:instrText>
+              <w:instrText xml:space="preserve"> PAGEREF _Toc99132873 \h </w:instrText>
             </w:r>
             <w:r>
               <w:rPr>
@@ -492,7 +521,7 @@
               <w:lang w:val="en-US"/>
             </w:rPr>
           </w:pPr>
-          <w:hyperlink w:anchor="_Toc94653532" w:history="1">
+          <w:hyperlink w:anchor="_Toc99132874" w:history="1">
             <w:r>
               <w:rPr>
                 <w:rStyle w:val="Hiperveza"/>
@@ -519,7 +548,7 @@
                 <w:noProof/>
                 <w:webHidden/>
               </w:rPr>
-              <w:instrText xml:space="preserve"> PAGEREF _Toc94653532 \h </w:instrText>
+              <w:instrText xml:space="preserve"> PAGEREF _Toc99132874 \h </w:instrText>
             </w:r>
             <w:r>
               <w:rPr>
@@ -562,7 +591,7 @@
               <w:lang w:val="en-US"/>
             </w:rPr>
           </w:pPr>
-          <w:hyperlink w:anchor="_Toc94653533" w:history="1">
+          <w:hyperlink w:anchor="_Toc99132875" w:history="1">
             <w:r>
               <w:rPr>
                 <w:rStyle w:val="Hiperveza"/>
@@ -589,7 +618,7 @@
                 <w:noProof/>
                 <w:webHidden/>
               </w:rPr>
-              <w:instrText xml:space="preserve"> PAGEREF _Toc94653533 \h </w:instrText>
+              <w:instrText xml:space="preserve"> PAGEREF _Toc99132875 \h </w:instrText>
             </w:r>
             <w:r>
               <w:rPr>
@@ -632,7 +661,7 @@
               <w:lang w:val="en-US"/>
             </w:rPr>
           </w:pPr>
-          <w:hyperlink w:anchor="_Toc94653534" w:history="1">
+          <w:hyperlink w:anchor="_Toc99132876" w:history="1">
             <w:r>
               <w:rPr>
                 <w:rStyle w:val="Hiperveza"/>
@@ -659,7 +688,7 @@
                 <w:noProof/>
                 <w:webHidden/>
               </w:rPr>
-              <w:instrText xml:space="preserve"> PAGEREF _Toc94653534 \h </w:instrText>
+              <w:instrText xml:space="preserve"> PAGEREF _Toc99132876 \h </w:instrText>
             </w:r>
             <w:r>
               <w:rPr>
@@ -702,7 +731,7 @@
               <w:lang w:val="en-US"/>
             </w:rPr>
           </w:pPr>
-          <w:hyperlink w:anchor="_Toc94653535" w:history="1">
+          <w:hyperlink w:anchor="_Toc99132877" w:history="1">
             <w:r>
               <w:rPr>
                 <w:rStyle w:val="Hiperveza"/>
@@ -729,7 +758,7 @@
                 <w:noProof/>
                 <w:webHidden/>
               </w:rPr>
-              <w:instrText xml:space="preserve"> PAGEREF _Toc94653535 \h </w:instrText>
+              <w:instrText xml:space="preserve"> PAGEREF _Toc99132877 \h </w:instrText>
             </w:r>
             <w:r>
               <w:rPr>
@@ -750,146 +779,6 @@
                 <w:webHidden/>
               </w:rPr>
               <w:t>7</w:t>
-            </w:r>
-            <w:r>
-              <w:rPr>
-                <w:noProof/>
-                <w:webHidden/>
-              </w:rPr>
-              <w:fldChar w:fldCharType="end"/>
-            </w:r>
-          </w:hyperlink>
-        </w:p>
-        <w:p>
-          <w:pPr>
-            <w:pStyle w:val="Sadraj1"/>
-            <w:tabs>
-              <w:tab w:val="right" w:leader="dot" w:pos="9350"/>
-            </w:tabs>
-            <w:rPr>
-              <w:rFonts w:eastAsiaTheme="minorEastAsia"/>
-              <w:noProof/>
-              <w:lang w:val="en-US"/>
-            </w:rPr>
-          </w:pPr>
-          <w:hyperlink w:anchor="_Toc94653536" w:history="1">
-            <w:r>
-              <w:rPr>
-                <w:rStyle w:val="Hiperveza"/>
-                <w:noProof/>
-              </w:rPr>
-              <w:t>6. ZAKLJUČAK</w:t>
-            </w:r>
-            <w:r>
-              <w:rPr>
-                <w:noProof/>
-                <w:webHidden/>
-              </w:rPr>
-              <w:tab/>
-            </w:r>
-            <w:r>
-              <w:rPr>
-                <w:noProof/>
-                <w:webHidden/>
-              </w:rPr>
-              <w:fldChar w:fldCharType="begin"/>
-            </w:r>
-            <w:r>
-              <w:rPr>
-                <w:noProof/>
-                <w:webHidden/>
-              </w:rPr>
-              <w:instrText xml:space="preserve"> PAGEREF _Toc94653536 \h </w:instrText>
-            </w:r>
-            <w:r>
-              <w:rPr>
-                <w:noProof/>
-                <w:webHidden/>
-              </w:rPr>
-            </w:r>
-            <w:r>
-              <w:rPr>
-                <w:noProof/>
-                <w:webHidden/>
-              </w:rPr>
-              <w:fldChar w:fldCharType="separate"/>
-            </w:r>
-            <w:r>
-              <w:rPr>
-                <w:noProof/>
-                <w:webHidden/>
-              </w:rPr>
-              <w:t>8</w:t>
-            </w:r>
-            <w:r>
-              <w:rPr>
-                <w:noProof/>
-                <w:webHidden/>
-              </w:rPr>
-              <w:fldChar w:fldCharType="end"/>
-            </w:r>
-          </w:hyperlink>
-        </w:p>
-        <w:p>
-          <w:pPr>
-            <w:pStyle w:val="Sadraj1"/>
-            <w:tabs>
-              <w:tab w:val="right" w:leader="dot" w:pos="9350"/>
-            </w:tabs>
-            <w:rPr>
-              <w:rFonts w:eastAsiaTheme="minorEastAsia"/>
-              <w:noProof/>
-              <w:lang w:val="en-US"/>
-            </w:rPr>
-          </w:pPr>
-          <w:hyperlink w:anchor="_Toc94653537" w:history="1">
-            <w:r>
-              <w:rPr>
-                <w:rStyle w:val="Hiperveza"/>
-                <w:noProof/>
-              </w:rPr>
-              <w:t>7. LITERATURA</w:t>
-            </w:r>
-            <w:r>
-              <w:rPr>
-                <w:noProof/>
-                <w:webHidden/>
-              </w:rPr>
-              <w:tab/>
-            </w:r>
-            <w:r>
-              <w:rPr>
-                <w:noProof/>
-                <w:webHidden/>
-              </w:rPr>
-              <w:fldChar w:fldCharType="begin"/>
-            </w:r>
-            <w:r>
-              <w:rPr>
-                <w:noProof/>
-                <w:webHidden/>
-              </w:rPr>
-              <w:instrText xml:space="preserve"> PAGEREF _Toc94653537 \h </w:instrText>
-            </w:r>
-            <w:r>
-              <w:rPr>
-                <w:noProof/>
-                <w:webHidden/>
-              </w:rPr>
-            </w:r>
-            <w:r>
-              <w:rPr>
-                <w:noProof/>
-                <w:webHidden/>
-              </w:rPr>
-              <w:fldChar w:fldCharType="separate"/>
-            </w:r>
-            <w:r>
-              <w:rPr>
-                <w:noProof/>
-                <w:webHidden/>
-              </w:rPr>
-              <w:t>9</w:t>
             </w:r>
             <w:r>
               <w:rPr>
@@ -933,62 +822,1036 @@
       <w:pPr>
         <w:pStyle w:val="Naslov1"/>
       </w:pPr>
-      <w:bookmarkStart w:id="0" w:name="_Toc94653531"/>
+      <w:bookmarkStart w:id="0" w:name="_Toc99132873"/>
       <w:r>
         <w:lastRenderedPageBreak/>
         <w:t>1. SAŽETAK</w:t>
       </w:r>
       <w:bookmarkEnd w:id="0"/>
     </w:p>
-    <w:p>
-      <w:r>
-        <w:br w:type="page"/>
-      </w:r>
+    <w:p/>
+    <w:p>
+      <w:pPr>
+        <w:rPr>
+          <w:sz w:val="24"/>
+          <w:szCs w:val="24"/>
+        </w:rPr>
+      </w:pPr>
+      <w:proofErr w:type="spellStart"/>
+      <w:r>
+        <w:rPr>
+          <w:sz w:val="24"/>
+          <w:szCs w:val="24"/>
+        </w:rPr>
+        <w:t>FitActive</w:t>
+      </w:r>
+      <w:proofErr w:type="spellEnd"/>
+      <w:r>
+        <w:rPr>
+          <w:sz w:val="24"/>
+          <w:szCs w:val="24"/>
+        </w:rPr>
+        <w:t xml:space="preserve"> je projekt koji smo odlučili napraviti. Sama riječ </w:t>
+      </w:r>
+      <w:proofErr w:type="spellStart"/>
+      <w:r>
+        <w:rPr>
+          <w:sz w:val="24"/>
+          <w:szCs w:val="24"/>
+        </w:rPr>
+        <w:t>FitActive</w:t>
+      </w:r>
+      <w:proofErr w:type="spellEnd"/>
+      <w:r>
+        <w:rPr>
+          <w:sz w:val="24"/>
+          <w:szCs w:val="24"/>
+        </w:rPr>
+        <w:t xml:space="preserve"> indicira na fitness aplikaciju. U aplikaciji se mogu raditi razne vježbe, može se provjeravati unos vode, također imate opciju uređivanja rasporeda tjelovježbi i dodavanje u vaš raspored. Notifikacije </w:t>
+      </w:r>
+      <w:r>
+        <w:rPr>
+          <w:sz w:val="24"/>
+          <w:szCs w:val="24"/>
+        </w:rPr>
+        <w:t>v</w:t>
+      </w:r>
+      <w:r>
+        <w:rPr>
+          <w:sz w:val="24"/>
+          <w:szCs w:val="24"/>
+        </w:rPr>
+        <w:t xml:space="preserve">am se mogu pojavljivati na aplikaciji da </w:t>
+      </w:r>
+      <w:r>
+        <w:rPr>
+          <w:sz w:val="24"/>
+          <w:szCs w:val="24"/>
+        </w:rPr>
+        <w:t>v</w:t>
+      </w:r>
+      <w:r>
+        <w:rPr>
+          <w:sz w:val="24"/>
+          <w:szCs w:val="24"/>
+        </w:rPr>
+        <w:t xml:space="preserve">as podsjeti </w:t>
+      </w:r>
+      <w:r>
+        <w:rPr>
+          <w:sz w:val="24"/>
+          <w:szCs w:val="24"/>
+        </w:rPr>
+        <w:t>na trenutni unos čaša vode i da ne zaboravite raditi vježbe.</w:t>
+      </w:r>
+    </w:p>
+    <w:p>
+      <w:pPr>
+        <w:rPr>
+          <w:sz w:val="24"/>
+          <w:szCs w:val="24"/>
+        </w:rPr>
+      </w:pPr>
+      <w:r>
+        <w:rPr>
+          <w:sz w:val="24"/>
+          <w:szCs w:val="24"/>
+        </w:rPr>
+        <w:t xml:space="preserve">Za izradu aplikacije koristili smo </w:t>
+      </w:r>
+      <w:proofErr w:type="spellStart"/>
+      <w:r>
+        <w:rPr>
+          <w:sz w:val="24"/>
+          <w:szCs w:val="24"/>
+        </w:rPr>
+        <w:t>vue</w:t>
+      </w:r>
+      <w:proofErr w:type="spellEnd"/>
+      <w:r>
+        <w:rPr>
+          <w:sz w:val="24"/>
+          <w:szCs w:val="24"/>
+        </w:rPr>
+        <w:t>/cli 4.5.</w:t>
+      </w:r>
+      <w:r>
+        <w:rPr>
+          <w:sz w:val="24"/>
+          <w:szCs w:val="24"/>
+        </w:rPr>
+        <w:t>0</w:t>
+      </w:r>
+      <w:r>
+        <w:rPr>
+          <w:sz w:val="24"/>
+          <w:szCs w:val="24"/>
+        </w:rPr>
+        <w:t xml:space="preserve">, kodirali smo u </w:t>
+      </w:r>
+      <w:proofErr w:type="spellStart"/>
+      <w:r>
+        <w:rPr>
+          <w:sz w:val="24"/>
+          <w:szCs w:val="24"/>
+        </w:rPr>
+        <w:t>Visual</w:t>
+      </w:r>
+      <w:proofErr w:type="spellEnd"/>
+      <w:r>
+        <w:rPr>
+          <w:sz w:val="24"/>
+          <w:szCs w:val="24"/>
+        </w:rPr>
+        <w:t xml:space="preserve"> Studio </w:t>
+      </w:r>
+      <w:proofErr w:type="spellStart"/>
+      <w:r>
+        <w:rPr>
+          <w:sz w:val="24"/>
+          <w:szCs w:val="24"/>
+        </w:rPr>
+        <w:t>Code</w:t>
+      </w:r>
+      <w:proofErr w:type="spellEnd"/>
+      <w:r>
+        <w:rPr>
+          <w:sz w:val="24"/>
+          <w:szCs w:val="24"/>
+        </w:rPr>
+        <w:t xml:space="preserve">-u. Za bazu podataka smo koristili </w:t>
+      </w:r>
+      <w:proofErr w:type="spellStart"/>
+      <w:r>
+        <w:rPr>
+          <w:sz w:val="24"/>
+          <w:szCs w:val="24"/>
+        </w:rPr>
+        <w:t>Firebase</w:t>
+      </w:r>
+      <w:proofErr w:type="spellEnd"/>
+      <w:r>
+        <w:rPr>
+          <w:sz w:val="24"/>
+          <w:szCs w:val="24"/>
+        </w:rPr>
+        <w:t xml:space="preserve">. Komunicirali smo preko </w:t>
+      </w:r>
+      <w:proofErr w:type="spellStart"/>
+      <w:r>
+        <w:rPr>
+          <w:sz w:val="24"/>
+          <w:szCs w:val="24"/>
+        </w:rPr>
+        <w:t>Discord</w:t>
+      </w:r>
+      <w:proofErr w:type="spellEnd"/>
+      <w:r>
+        <w:rPr>
+          <w:sz w:val="24"/>
+          <w:szCs w:val="24"/>
+        </w:rPr>
+        <w:t xml:space="preserve">-a, a sve što bi napravili vezano uz projekt se nalazi u </w:t>
+      </w:r>
+      <w:proofErr w:type="spellStart"/>
+      <w:r>
+        <w:rPr>
+          <w:sz w:val="24"/>
+          <w:szCs w:val="24"/>
+        </w:rPr>
+        <w:t>Git</w:t>
+      </w:r>
+      <w:r>
+        <w:rPr>
+          <w:sz w:val="24"/>
+          <w:szCs w:val="24"/>
+        </w:rPr>
+        <w:t>H</w:t>
+      </w:r>
+      <w:r>
+        <w:rPr>
+          <w:sz w:val="24"/>
+          <w:szCs w:val="24"/>
+        </w:rPr>
+        <w:t>ub</w:t>
+      </w:r>
+      <w:proofErr w:type="spellEnd"/>
+      <w:r>
+        <w:rPr>
+          <w:sz w:val="24"/>
+          <w:szCs w:val="24"/>
+        </w:rPr>
+        <w:t xml:space="preserve">-u. Za izradu prototipa smo koristili </w:t>
+      </w:r>
+      <w:proofErr w:type="spellStart"/>
+      <w:r>
+        <w:rPr>
+          <w:sz w:val="24"/>
+          <w:szCs w:val="24"/>
+        </w:rPr>
+        <w:t>Figmu</w:t>
+      </w:r>
+      <w:proofErr w:type="spellEnd"/>
+      <w:r>
+        <w:rPr>
+          <w:sz w:val="24"/>
+          <w:szCs w:val="24"/>
+        </w:rPr>
+        <w:t xml:space="preserve">, a za izradu dijagrama smo koristili </w:t>
+      </w:r>
+      <w:proofErr w:type="spellStart"/>
+      <w:r>
+        <w:rPr>
+          <w:sz w:val="24"/>
+          <w:szCs w:val="24"/>
+        </w:rPr>
+        <w:t>Lucidchart</w:t>
+      </w:r>
+      <w:proofErr w:type="spellEnd"/>
+      <w:r>
+        <w:rPr>
+          <w:sz w:val="24"/>
+          <w:szCs w:val="24"/>
+        </w:rPr>
+        <w:t>.</w:t>
+      </w:r>
+    </w:p>
+    <w:p>
+      <w:pPr>
+        <w:rPr>
+          <w:sz w:val="24"/>
+          <w:szCs w:val="24"/>
+        </w:rPr>
+      </w:pPr>
+    </w:p>
+    <w:p>
+      <w:pPr>
+        <w:rPr>
+          <w:sz w:val="24"/>
+          <w:szCs w:val="24"/>
+        </w:rPr>
+      </w:pPr>
+      <w:r>
+        <w:rPr>
+          <w:sz w:val="24"/>
+          <w:szCs w:val="24"/>
+        </w:rPr>
+        <w:t>Autori i zaduženja:</w:t>
+      </w:r>
+    </w:p>
+    <w:p>
+      <w:pPr>
+        <w:rPr>
+          <w:sz w:val="24"/>
+          <w:szCs w:val="24"/>
+        </w:rPr>
+      </w:pPr>
+      <w:r>
+        <w:rPr>
+          <w:sz w:val="24"/>
+          <w:szCs w:val="24"/>
+        </w:rPr>
+        <w:t>Alan Bubalo (abubalo@unipu.hr)</w:t>
+      </w:r>
+    </w:p>
+    <w:p>
+      <w:pPr>
+        <w:pStyle w:val="Odlomakpopisa"/>
+        <w:numPr>
+          <w:ilvl w:val="0"/>
+          <w:numId w:val="7"/>
+        </w:numPr>
+        <w:rPr>
+          <w:sz w:val="24"/>
+          <w:szCs w:val="24"/>
+        </w:rPr>
+      </w:pPr>
+      <w:r>
+        <w:rPr>
+          <w:sz w:val="24"/>
+          <w:szCs w:val="24"/>
+        </w:rPr>
+        <w:t xml:space="preserve">implementacija modula za administraciju (login, </w:t>
+      </w:r>
+      <w:proofErr w:type="spellStart"/>
+      <w:r>
+        <w:rPr>
+          <w:sz w:val="24"/>
+          <w:szCs w:val="24"/>
+        </w:rPr>
+        <w:t>signup</w:t>
+      </w:r>
+      <w:proofErr w:type="spellEnd"/>
+      <w:r>
+        <w:rPr>
+          <w:sz w:val="24"/>
+          <w:szCs w:val="24"/>
+        </w:rPr>
+        <w:t>), spremanje korisničkih podataka, odabir vršenja tjelovježba</w:t>
+      </w:r>
+    </w:p>
+    <w:p>
+      <w:pPr>
+        <w:rPr>
+          <w:sz w:val="24"/>
+          <w:szCs w:val="24"/>
+        </w:rPr>
+      </w:pPr>
+      <w:r>
+        <w:rPr>
+          <w:sz w:val="24"/>
+          <w:szCs w:val="24"/>
+        </w:rPr>
+        <w:t xml:space="preserve">Thomas </w:t>
+      </w:r>
+      <w:proofErr w:type="spellStart"/>
+      <w:r>
+        <w:rPr>
+          <w:sz w:val="24"/>
+          <w:szCs w:val="24"/>
+        </w:rPr>
+        <w:t>Siard</w:t>
+      </w:r>
+      <w:proofErr w:type="spellEnd"/>
+      <w:r>
+        <w:rPr>
+          <w:sz w:val="24"/>
+          <w:szCs w:val="24"/>
+        </w:rPr>
+        <w:t xml:space="preserve"> (tsiard@unipu.hr)</w:t>
+      </w:r>
+    </w:p>
+    <w:p>
+      <w:pPr>
+        <w:pStyle w:val="Odlomakpopisa"/>
+        <w:numPr>
+          <w:ilvl w:val="0"/>
+          <w:numId w:val="6"/>
+        </w:numPr>
+        <w:rPr>
+          <w:sz w:val="24"/>
+          <w:szCs w:val="24"/>
+        </w:rPr>
+      </w:pPr>
+      <w:r>
+        <w:rPr>
+          <w:sz w:val="24"/>
+          <w:szCs w:val="24"/>
+        </w:rPr>
+        <w:t>implementacija modula za notifikacije i unosa vode, raspored za tjelovježbe, stranica za postavke</w:t>
+      </w:r>
+    </w:p>
+    <w:p>
+      <w:pPr>
+        <w:rPr>
+          <w:sz w:val="24"/>
+          <w:szCs w:val="24"/>
+        </w:rPr>
+      </w:pPr>
+    </w:p>
+    <w:p>
+      <w:pPr>
+        <w:rPr>
+          <w:sz w:val="24"/>
+          <w:szCs w:val="24"/>
+        </w:rPr>
+      </w:pPr>
+    </w:p>
+    <w:p>
+      <w:pPr>
+        <w:rPr>
+          <w:sz w:val="24"/>
+          <w:szCs w:val="24"/>
+        </w:rPr>
+      </w:pPr>
+    </w:p>
+    <w:p>
+      <w:pPr>
+        <w:rPr>
+          <w:sz w:val="24"/>
+          <w:szCs w:val="24"/>
+        </w:rPr>
+      </w:pPr>
+    </w:p>
+    <w:p>
+      <w:pPr>
+        <w:rPr>
+          <w:sz w:val="24"/>
+          <w:szCs w:val="24"/>
+        </w:rPr>
+      </w:pPr>
+    </w:p>
+    <w:p>
+      <w:pPr>
+        <w:rPr>
+          <w:sz w:val="24"/>
+          <w:szCs w:val="24"/>
+        </w:rPr>
+      </w:pPr>
+    </w:p>
+    <w:p>
+      <w:pPr>
+        <w:rPr>
+          <w:sz w:val="24"/>
+          <w:szCs w:val="24"/>
+        </w:rPr>
+      </w:pPr>
+    </w:p>
+    <w:p>
+      <w:pPr>
+        <w:rPr>
+          <w:sz w:val="24"/>
+          <w:szCs w:val="24"/>
+        </w:rPr>
+      </w:pPr>
+    </w:p>
+    <w:p>
+      <w:pPr>
+        <w:rPr>
+          <w:sz w:val="24"/>
+          <w:szCs w:val="24"/>
+        </w:rPr>
+      </w:pPr>
+    </w:p>
+    <w:p>
+      <w:pPr>
+        <w:rPr>
+          <w:sz w:val="24"/>
+          <w:szCs w:val="24"/>
+        </w:rPr>
+      </w:pPr>
+      <w:r>
+        <w:rPr>
+          <w:sz w:val="24"/>
+          <w:szCs w:val="24"/>
+        </w:rPr>
+        <w:t xml:space="preserve">Link za </w:t>
+      </w:r>
+      <w:proofErr w:type="spellStart"/>
+      <w:r>
+        <w:rPr>
+          <w:sz w:val="24"/>
+          <w:szCs w:val="24"/>
+        </w:rPr>
+        <w:t>GitHub</w:t>
+      </w:r>
+      <w:proofErr w:type="spellEnd"/>
+      <w:r>
+        <w:rPr>
+          <w:sz w:val="24"/>
+          <w:szCs w:val="24"/>
+        </w:rPr>
+        <w:t>:</w:t>
+      </w:r>
+    </w:p>
+    <w:p>
+      <w:hyperlink r:id="rId7" w:history="1">
+        <w:r>
+          <w:rPr>
+            <w:rStyle w:val="Hiperveza"/>
+          </w:rPr>
+          <w:t>https://github.com/AlanBubalo/fitactive</w:t>
+        </w:r>
+      </w:hyperlink>
     </w:p>
     <w:p>
       <w:pPr>
         <w:pStyle w:val="Naslov1"/>
       </w:pPr>
-      <w:bookmarkStart w:id="1" w:name="_Toc94653532"/>
+      <w:bookmarkStart w:id="1" w:name="_Toc99132874"/>
       <w:r>
         <w:lastRenderedPageBreak/>
         <w:t>2. UVOD I MOTIVACIJA</w:t>
       </w:r>
       <w:bookmarkEnd w:id="1"/>
     </w:p>
-    <w:p>
-      <w:r>
+    <w:p/>
+    <w:p>
+      <w:pPr>
+        <w:rPr>
+          <w:sz w:val="24"/>
+          <w:szCs w:val="24"/>
+        </w:rPr>
+      </w:pPr>
+      <w:r>
+        <w:rPr>
+          <w:sz w:val="24"/>
+          <w:szCs w:val="24"/>
+        </w:rPr>
+        <w:t>Grupa korisnika su ljudi razne dobi koji žele imati zdraviji život, promijeniti svoji fizički izgled i poboljšati svoj mentalitet. Naša aplikacija može prikazati stanje unosa vode, današnje vježbe u rasporedu te također možete upisati svoju težinu, visinu i još neke dodatne podatke (npr. odabir profilne slike). U aplikaciji se mogu pročitati razne zanimljive činjenice o ljudskom tijelu i unosu vode. Također, aplikacija će Vam automatski zadati koliko čaša vode je poželjno popiti.</w:t>
+      </w:r>
+      <w:r>
+        <w:rPr>
+          <w:sz w:val="24"/>
+          <w:szCs w:val="24"/>
+        </w:rPr>
+        <w:t xml:space="preserve"> </w:t>
+      </w:r>
+    </w:p>
+    <w:p>
+      <w:pPr>
+        <w:rPr>
+          <w:sz w:val="24"/>
+          <w:szCs w:val="24"/>
+        </w:rPr>
+      </w:pPr>
+      <w:r>
+        <w:rPr>
+          <w:sz w:val="24"/>
+          <w:szCs w:val="24"/>
+        </w:rPr>
+        <w:t xml:space="preserve">Kada prvo uđete u našu aplikaciju dočekati će vas početna stranica aplikacije. Zatim možete pronaći o čemu se radi naša aplikacija. Nakon toga prvo šta </w:t>
+      </w:r>
+      <w:r>
+        <w:rPr>
+          <w:sz w:val="24"/>
+          <w:szCs w:val="24"/>
+        </w:rPr>
+        <w:t xml:space="preserve">možete </w:t>
+      </w:r>
+      <w:r>
+        <w:rPr>
+          <w:sz w:val="24"/>
+          <w:szCs w:val="24"/>
+        </w:rPr>
+        <w:t xml:space="preserve">napraviti je kreirati svoj korisnički račun. Jednom kada ste to sve učinili sve što se nalazi unutar aplikacije vam je dostupno. Možete si uređivati profil kada god poželite, započeti novu vježbu, zadati si količinu popijenih čaša. </w:t>
+      </w:r>
+      <w:r>
+        <w:rPr>
+          <w:sz w:val="24"/>
+          <w:szCs w:val="24"/>
+        </w:rPr>
+        <w:t>Također, ako vas nešto muči ili nam želite ostavit dobar dojam možete nam poslati poruku na mail preko aplikacije.</w:t>
+      </w:r>
+    </w:p>
+    <w:p>
+      <w:pPr>
+        <w:rPr>
+          <w:sz w:val="24"/>
+          <w:szCs w:val="24"/>
+        </w:rPr>
+      </w:pPr>
+      <w:r>
+        <w:rPr>
+          <w:sz w:val="24"/>
+          <w:szCs w:val="24"/>
+        </w:rPr>
+        <w:t>Ciljano tržište nam je korisnicima koji razumiju engleski jezik zbog toga što je aplikacija trenutačno samo na engleskom jeziku. Kasnije bi mogli poboljšati našu aplikaciju na primjer da nam bude aplikacija dostupna na raznim jezicima, omogućiti crnu temu na svim stranicama i sl.</w:t>
+      </w:r>
+    </w:p>
+    <w:p>
+      <w:pPr>
+        <w:rPr>
+          <w:sz w:val="24"/>
+          <w:szCs w:val="24"/>
+        </w:rPr>
+      </w:pPr>
+      <w:r>
+        <w:rPr>
+          <w:sz w:val="24"/>
+          <w:szCs w:val="24"/>
+        </w:rPr>
+        <w:t>Korisnici su nam najbitniji i cilj nam je da izradimo aplikaciju što jednostavnijom i da bude čitljiva korisnicima.</w:t>
+      </w:r>
+    </w:p>
+    <w:p>
+      <w:pPr>
+        <w:rPr>
+          <w:sz w:val="24"/>
+          <w:szCs w:val="24"/>
+        </w:rPr>
+      </w:pPr>
+      <w:r>
+        <w:rPr>
+          <w:sz w:val="24"/>
+          <w:szCs w:val="24"/>
+        </w:rPr>
+        <w:t xml:space="preserve">Glavne prednosti naše aplikacije bi bile da je aplikacija vrlo minimalistička i jednostavna za korištenje. Mnogo drugih fitness aplikacija ima na tržištu koje su vrlo komplicirane i neke funkcionalnosti nisu najbolje </w:t>
+      </w:r>
+      <w:r>
+        <w:rPr>
+          <w:sz w:val="24"/>
+          <w:szCs w:val="24"/>
+        </w:rPr>
+        <w:t>iskorištene.</w:t>
+      </w:r>
+    </w:p>
+    <w:p>
+      <w:pPr>
+        <w:rPr>
+          <w:sz w:val="24"/>
+          <w:szCs w:val="24"/>
+        </w:rPr>
+      </w:pPr>
+      <w:r>
+        <w:rPr>
+          <w:sz w:val="24"/>
+          <w:szCs w:val="24"/>
+        </w:rPr>
         <w:br w:type="page"/>
       </w:r>
     </w:p>
     <w:p>
       <w:pPr>
+        <w:pStyle w:val="Naslov2"/>
+        <w:rPr>
+          <w:color w:val="auto"/>
+        </w:rPr>
+      </w:pPr>
+      <w:r>
+        <w:rPr>
+          <w:color w:val="auto"/>
+        </w:rPr>
+        <w:lastRenderedPageBreak/>
+        <w:t>2.1 SWOT analiza</w:t>
+      </w:r>
+    </w:p>
+    <w:p/>
+    <w:p/>
+    <w:p>
+      <w:r>
+        <w:br w:type="page"/>
+      </w:r>
+    </w:p>
+    <w:p>
+      <w:pPr>
         <w:pStyle w:val="Naslov1"/>
       </w:pPr>
-      <w:bookmarkStart w:id="2" w:name="_Toc94653533"/>
+      <w:bookmarkStart w:id="2" w:name="_Toc99132875"/>
       <w:r>
         <w:lastRenderedPageBreak/>
         <w:t>3. RAZRADA FUNKCIONALNOSTI</w:t>
       </w:r>
       <w:bookmarkEnd w:id="2"/>
     </w:p>
-    <w:p>
-      <w:r>
+    <w:p/>
+    <w:p>
+      <w:pPr>
+        <w:rPr>
+          <w:sz w:val="24"/>
+          <w:szCs w:val="24"/>
+        </w:rPr>
+      </w:pPr>
+      <w:r>
+        <w:rPr>
+          <w:sz w:val="24"/>
+          <w:szCs w:val="24"/>
+        </w:rPr>
+        <w:t>Kod naše aplikacije postoji samo korisnik. Njegova mogućnost i svrha je da koristi aplikaciju i da unutar nje izmjeni svoje željene postavke.</w:t>
+      </w:r>
+    </w:p>
+    <w:p>
+      <w:pPr>
+        <w:rPr>
+          <w:sz w:val="24"/>
+          <w:szCs w:val="24"/>
+        </w:rPr>
+      </w:pPr>
+      <w:r>
+        <w:rPr>
+          <w:sz w:val="24"/>
+          <w:szCs w:val="24"/>
+        </w:rPr>
+        <w:t>Korisnički račun : ?</w:t>
+      </w:r>
+    </w:p>
+    <w:p>
+      <w:pPr>
+        <w:rPr>
+          <w:sz w:val="24"/>
+          <w:szCs w:val="24"/>
+        </w:rPr>
+      </w:pPr>
+      <w:r>
+        <w:rPr>
+          <w:sz w:val="24"/>
+          <w:szCs w:val="24"/>
+        </w:rPr>
+        <w:t>Link aplikacije:</w:t>
+      </w:r>
+    </w:p>
+    <w:p>
+      <w:pPr>
+        <w:rPr>
+          <w:rStyle w:val="Hiperveza"/>
+          <w:sz w:val="24"/>
+          <w:szCs w:val="24"/>
+        </w:rPr>
+      </w:pPr>
+      <w:hyperlink r:id="rId8" w:history="1">
+        <w:r>
+          <w:rPr>
+            <w:rStyle w:val="Hiperveza"/>
+            <w:sz w:val="24"/>
+            <w:szCs w:val="24"/>
+          </w:rPr>
+          <w:t>https://fitactive.netlify.app</w:t>
+        </w:r>
+      </w:hyperlink>
+    </w:p>
+    <w:p>
+      <w:pPr>
+        <w:rPr>
+          <w:rStyle w:val="Hiperveza"/>
+          <w:sz w:val="24"/>
+          <w:szCs w:val="24"/>
+          <w:u w:val="none"/>
+        </w:rPr>
+      </w:pPr>
+    </w:p>
+    <w:p>
+      <w:pPr>
+        <w:rPr>
+          <w:rStyle w:val="Hiperveza"/>
+          <w:sz w:val="24"/>
+          <w:szCs w:val="24"/>
+          <w:u w:val="none"/>
+        </w:rPr>
+      </w:pPr>
+      <w:r>
+        <w:rPr>
+          <w:rStyle w:val="Hiperveza"/>
+          <w:sz w:val="24"/>
+          <w:szCs w:val="24"/>
+          <w:u w:val="none"/>
+        </w:rPr>
         <w:br w:type="page"/>
       </w:r>
     </w:p>
     <w:p>
       <w:pPr>
+        <w:rPr>
+          <w:sz w:val="24"/>
+          <w:szCs w:val="24"/>
+        </w:rPr>
+      </w:pPr>
+      <w:r>
+        <w:rPr>
+          <w:sz w:val="24"/>
+          <w:szCs w:val="24"/>
+        </w:rPr>
+        <w:lastRenderedPageBreak/>
+        <w:t xml:space="preserve">3.1. Use </w:t>
+      </w:r>
+      <w:proofErr w:type="spellStart"/>
+      <w:r>
+        <w:rPr>
+          <w:sz w:val="24"/>
+          <w:szCs w:val="24"/>
+        </w:rPr>
+        <w:t>Case</w:t>
+      </w:r>
+      <w:proofErr w:type="spellEnd"/>
+      <w:r>
+        <w:rPr>
+          <w:sz w:val="24"/>
+          <w:szCs w:val="24"/>
+        </w:rPr>
+        <w:t xml:space="preserve"> dijagram</w:t>
+      </w:r>
+    </w:p>
+    <w:p>
+      <w:pPr>
+        <w:keepNext/>
+        <w:jc w:val="center"/>
+      </w:pPr>
+      <w:r>
+        <w:rPr>
+          <w:noProof/>
+        </w:rPr>
+        <w:drawing>
+          <wp:inline distT="0" distB="0" distL="0" distR="0" wp14:anchorId="4B757251" wp14:editId="5144C603">
+            <wp:extent cx="5943600" cy="3860165"/>
+            <wp:effectExtent l="0" t="0" r="0" b="6985"/>
+            <wp:docPr id="2" name="Slika 2"/>
+            <wp:cNvGraphicFramePr>
+              <a:graphicFrameLocks xmlns:a="http://schemas.openxmlformats.org/drawingml/2006/main" noChangeAspect="1"/>
+            </wp:cNvGraphicFramePr>
+            <a:graphic xmlns:a="http://schemas.openxmlformats.org/drawingml/2006/main">
+              <a:graphicData uri="http://schemas.openxmlformats.org/drawingml/2006/picture">
+                <pic:pic xmlns:pic="http://schemas.openxmlformats.org/drawingml/2006/picture">
+                  <pic:nvPicPr>
+                    <pic:cNvPr id="1" name=""/>
+                    <pic:cNvPicPr/>
+                  </pic:nvPicPr>
+                  <pic:blipFill>
+                    <a:blip r:embed="rId9"/>
+                    <a:stretch>
+                      <a:fillRect/>
+                    </a:stretch>
+                  </pic:blipFill>
+                  <pic:spPr>
+                    <a:xfrm>
+                      <a:off x="0" y="0"/>
+                      <a:ext cx="5943600" cy="3860165"/>
+                    </a:xfrm>
+                    <a:prstGeom prst="rect">
+                      <a:avLst/>
+                    </a:prstGeom>
+                  </pic:spPr>
+                </pic:pic>
+              </a:graphicData>
+            </a:graphic>
+          </wp:inline>
+        </w:drawing>
+      </w:r>
+    </w:p>
+    <w:p>
+      <w:pPr>
+        <w:pStyle w:val="Opisslike"/>
+        <w:jc w:val="center"/>
+        <w:rPr>
+          <w:sz w:val="24"/>
+          <w:szCs w:val="24"/>
+        </w:rPr>
+      </w:pPr>
+      <w:r>
+        <w:t xml:space="preserve">Slika </w:t>
+      </w:r>
+      <w:r>
+        <w:fldChar w:fldCharType="begin"/>
+      </w:r>
+      <w:r>
+        <w:instrText xml:space="preserve"> SEQ Slika \* ARABIC </w:instrText>
+      </w:r>
+      <w:r>
+        <w:fldChar w:fldCharType="separate"/>
+      </w:r>
+      <w:r>
+        <w:rPr>
+          <w:noProof/>
+        </w:rPr>
+        <w:t>1</w:t>
+      </w:r>
+      <w:r>
+        <w:fldChar w:fldCharType="end"/>
+      </w:r>
+      <w:r>
+        <w:t xml:space="preserve"> Use </w:t>
+      </w:r>
+      <w:proofErr w:type="spellStart"/>
+      <w:r>
+        <w:t>Case</w:t>
+      </w:r>
+      <w:proofErr w:type="spellEnd"/>
+      <w:r>
+        <w:t xml:space="preserve"> dijagram</w:t>
+      </w:r>
+    </w:p>
+    <w:p>
+      <w:r>
+        <w:br w:type="page"/>
+      </w:r>
+    </w:p>
+    <w:p>
+      <w:pPr>
         <w:pStyle w:val="Naslov1"/>
       </w:pPr>
-      <w:bookmarkStart w:id="3" w:name="_Toc94653534"/>
+      <w:bookmarkStart w:id="3" w:name="_Toc99132876"/>
       <w:r>
         <w:lastRenderedPageBreak/>
         <w:t>4. IMPLEMENTACIJA</w:t>
       </w:r>
       <w:bookmarkEnd w:id="3"/>
     </w:p>
-    <w:p>
+    <w:p/>
+    <w:p>
+      <w:pPr>
+        <w:rPr>
+          <w:sz w:val="24"/>
+          <w:szCs w:val="24"/>
+        </w:rPr>
+      </w:pPr>
+      <w:r>
+        <w:rPr>
+          <w:sz w:val="24"/>
+          <w:szCs w:val="24"/>
+        </w:rPr>
+        <w:t>Ovdje ćemo vam prikazati ključne funkcionalnosti u aplikaciji kao što su izrada računa i sl.</w:t>
+      </w:r>
+    </w:p>
+    <w:p>
+      <w:pPr>
+        <w:rPr>
+          <w:sz w:val="24"/>
+          <w:szCs w:val="24"/>
+        </w:rPr>
+      </w:pPr>
+    </w:p>
+    <w:p>
+      <w:pPr>
+        <w:pStyle w:val="Naslov2"/>
+      </w:pPr>
+      <w:r>
+        <w:rPr>
+          <w:color w:val="auto"/>
+        </w:rPr>
+        <w:t xml:space="preserve">4.1. </w:t>
+      </w:r>
+      <w:proofErr w:type="spellStart"/>
+      <w:r>
+        <w:rPr>
+          <w:color w:val="auto"/>
+        </w:rPr>
+        <w:t>Class</w:t>
+      </w:r>
+      <w:proofErr w:type="spellEnd"/>
+      <w:r>
+        <w:rPr>
+          <w:color w:val="auto"/>
+        </w:rPr>
+        <w:t xml:space="preserve"> dijagram</w:t>
+      </w:r>
+    </w:p>
+    <w:p>
+      <w:pPr>
+        <w:pStyle w:val="Naslov2"/>
+        <w:jc w:val="center"/>
+      </w:pPr>
+      <w:r>
+        <w:rPr>
+          <w:noProof/>
+        </w:rPr>
+        <w:drawing>
+          <wp:inline distT="0" distB="0" distL="0" distR="0" wp14:anchorId="7CC7EBEA" wp14:editId="50202D98">
+            <wp:extent cx="5943600" cy="4141470"/>
+            <wp:effectExtent l="0" t="0" r="0" b="0"/>
+            <wp:docPr id="3" name="Slika 3"/>
+            <wp:cNvGraphicFramePr>
+              <a:graphicFrameLocks xmlns:a="http://schemas.openxmlformats.org/drawingml/2006/main" noChangeAspect="1"/>
+            </wp:cNvGraphicFramePr>
+            <a:graphic xmlns:a="http://schemas.openxmlformats.org/drawingml/2006/main">
+              <a:graphicData uri="http://schemas.openxmlformats.org/drawingml/2006/picture">
+                <pic:pic xmlns:pic="http://schemas.openxmlformats.org/drawingml/2006/picture">
+                  <pic:nvPicPr>
+                    <pic:cNvPr id="1" name=""/>
+                    <pic:cNvPicPr/>
+                  </pic:nvPicPr>
+                  <pic:blipFill>
+                    <a:blip r:embed="rId10"/>
+                    <a:stretch>
+                      <a:fillRect/>
+                    </a:stretch>
+                  </pic:blipFill>
+                  <pic:spPr>
+                    <a:xfrm>
+                      <a:off x="0" y="0"/>
+                      <a:ext cx="5943600" cy="4141470"/>
+                    </a:xfrm>
+                    <a:prstGeom prst="rect">
+                      <a:avLst/>
+                    </a:prstGeom>
+                  </pic:spPr>
+                </pic:pic>
+              </a:graphicData>
+            </a:graphic>
+          </wp:inline>
+        </w:drawing>
+      </w:r>
+    </w:p>
+    <w:p>
+      <w:pPr>
+        <w:pStyle w:val="Opisslike"/>
+        <w:jc w:val="center"/>
+      </w:pPr>
+      <w:r>
+        <w:t xml:space="preserve">Slika </w:t>
+      </w:r>
+      <w:r>
+        <w:fldChar w:fldCharType="begin"/>
+      </w:r>
+      <w:r>
+        <w:instrText xml:space="preserve"> SEQ Slika \* ARABIC </w:instrText>
+      </w:r>
+      <w:r>
+        <w:fldChar w:fldCharType="separate"/>
+      </w:r>
+      <w:r>
+        <w:rPr>
+          <w:noProof/>
+        </w:rPr>
+        <w:t>2</w:t>
+      </w:r>
+      <w:r>
+        <w:fldChar w:fldCharType="end"/>
+      </w:r>
+      <w:r>
+        <w:t xml:space="preserve"> </w:t>
+      </w:r>
+      <w:proofErr w:type="spellStart"/>
+      <w:r>
+        <w:t>Class</w:t>
+      </w:r>
+      <w:proofErr w:type="spellEnd"/>
+      <w:r>
+        <w:t xml:space="preserve"> dijagram</w:t>
+      </w:r>
+    </w:p>
+    <w:p>
+      <w:pPr>
+        <w:pStyle w:val="Naslov2"/>
+        <w:jc w:val="center"/>
+      </w:pPr>
       <w:r>
         <w:br w:type="page"/>
       </w:r>
@@ -997,54 +1860,28 @@
       <w:pPr>
         <w:pStyle w:val="Naslov1"/>
       </w:pPr>
-      <w:bookmarkStart w:id="4" w:name="_Toc94653535"/>
+      <w:bookmarkStart w:id="4" w:name="_Toc99132877"/>
       <w:r>
         <w:lastRenderedPageBreak/>
         <w:t>5. KORISNICKE UPUTE</w:t>
       </w:r>
       <w:bookmarkEnd w:id="4"/>
     </w:p>
-    <w:p>
-      <w:r>
-        <w:br w:type="page"/>
-      </w:r>
-    </w:p>
-    <w:p>
-      <w:pPr>
-        <w:pStyle w:val="Naslov1"/>
-      </w:pPr>
-      <w:bookmarkStart w:id="5" w:name="_Toc94653536"/>
-      <w:r>
-        <w:lastRenderedPageBreak/>
-        <w:t>6. ZAKLJUČAK</w:t>
-      </w:r>
-      <w:bookmarkEnd w:id="5"/>
-    </w:p>
-    <w:p>
-      <w:r>
-        <w:br w:type="page"/>
-      </w:r>
-    </w:p>
-    <w:p>
-      <w:pPr>
-        <w:pStyle w:val="Naslov1"/>
-      </w:pPr>
-      <w:bookmarkStart w:id="6" w:name="_Toc94653537"/>
-      <w:r>
-        <w:lastRenderedPageBreak/>
-        <w:t>7. LITERATURA</w:t>
-      </w:r>
-      <w:bookmarkEnd w:id="6"/>
-    </w:p>
     <w:p/>
     <w:p>
       <w:pPr>
         <w:rPr>
-          <w:rFonts w:ascii="Times New Roman" w:hAnsi="Times New Roman" w:cs="Times New Roman"/>
-          <w:sz w:val="24"/>
-          <w:szCs w:val="24"/>
-        </w:rPr>
-      </w:pPr>
+          <w:sz w:val="24"/>
+          <w:szCs w:val="24"/>
+        </w:rPr>
+      </w:pPr>
+      <w:r>
+        <w:rPr>
+          <w:sz w:val="24"/>
+          <w:szCs w:val="24"/>
+        </w:rPr>
+        <w:t>U ovom dijelu vam možemo pojasniti na koji se način koristi aplikacija.</w:t>
+      </w:r>
     </w:p>
     <w:sectPr>
       <w:pgSz w:w="12240" w:h="15840"/>
@@ -1059,6 +1896,119 @@
 <file path=word/numbering.xml><?xml version="1.0" encoding="utf-8"?>
 <w:numbering xmlns:wpc="http://schemas.microsoft.com/office/word/2010/wordprocessingCanvas" xmlns:cx="http://schemas.microsoft.com/office/drawing/2014/chartex" xmlns:cx1="http://schemas.microsoft.com/office/drawing/2015/9/8/chartex" xmlns:cx2="http://schemas.microsoft.com/office/drawing/2015/10/21/chartex" xmlns:cx3="http://schemas.microsoft.com/office/drawing/2016/5/9/chartex" xmlns:cx4="http://schemas.microsoft.com/office/drawing/2016/5/10/chartex" xmlns:cx5="http://schemas.microsoft.com/office/drawing/2016/5/11/chartex" xmlns:cx6="http://schemas.microsoft.com/office/drawing/2016/5/12/chartex" xmlns:cx7="http://schemas.microsoft.com/office/drawing/2016/5/13/chartex" xmlns:cx8="http://schemas.microsoft.com/office/drawing/2016/5/14/chartex" xmlns:mc="http://schemas.openxmlformats.org/markup-compatibility/2006" xmlns:aink="http://schemas.microsoft.com/office/drawing/2016/ink" xmlns:am3d="http://schemas.microsoft.com/office/drawing/2017/model3d" xmlns:o="urn:schemas-microsoft-com:office:office" xmlns:r="http://schemas.openxmlformats.org/officeDocument/2006/relationships" xmlns:m="http://schemas.openxmlformats.org/officeDocument/2006/math" xmlns:v="urn:schemas-microsoft-com:vml" xmlns:wp14="http://schemas.microsoft.com/office/word/2010/wordprocessingDrawing" xmlns:wp="http://schemas.openxmlformats.org/drawingml/2006/wordprocessingDrawing" xmlns:w10="urn:schemas-microsoft-com:office:word" xmlns:w="http://schemas.openxmlformats.org/wordprocessingml/2006/main" xmlns:w14="http://schemas.microsoft.com/office/word/2010/wordml" xmlns:w15="http://schemas.microsoft.com/office/word/2012/wordml" xmlns:w16cex="http://schemas.microsoft.com/office/word/2018/wordml/cex" xmlns:w16cid="http://schemas.microsoft.com/office/word/2016/wordml/cid" xmlns:w16="http://schemas.microsoft.com/office/word/2018/wordml" xmlns:w16sdtdh="http://schemas.microsoft.com/office/word/2020/wordml/sdtdatahash" xmlns:w16se="http://schemas.microsoft.com/office/word/2015/wordml/symex" xmlns:wpg="http://schemas.microsoft.com/office/word/2010/wordprocessingGroup" xmlns:wpi="http://schemas.microsoft.com/office/word/2010/wordprocessingInk" xmlns:wne="http://schemas.microsoft.com/office/word/2006/wordml" xmlns:wps="http://schemas.microsoft.com/office/word/2010/wordprocessingShape" mc:Ignorable="w14 w15 w16se w16cid w16 w16cex w16sdtdh wp14">
   <w:abstractNum w:abstractNumId="0" w15:restartNumberingAfterBreak="0">
+    <w:nsid w:val="187E3EF6"/>
+    <w:multiLevelType w:val="hybridMultilevel"/>
+    <w:tmpl w:val="2EC4A40A"/>
+    <w:lvl w:ilvl="0" w:tplc="04090001">
+      <w:start w:val="1"/>
+      <w:numFmt w:val="bullet"/>
+      <w:lvlText w:val=""/>
+      <w:lvlJc w:val="left"/>
+      <w:pPr>
+        <w:ind w:left="720" w:hanging="360"/>
+      </w:pPr>
+      <w:rPr>
+        <w:rFonts w:ascii="Symbol" w:hAnsi="Symbol" w:hint="default"/>
+      </w:rPr>
+    </w:lvl>
+    <w:lvl w:ilvl="1" w:tplc="04090003" w:tentative="1">
+      <w:start w:val="1"/>
+      <w:numFmt w:val="bullet"/>
+      <w:lvlText w:val="o"/>
+      <w:lvlJc w:val="left"/>
+      <w:pPr>
+        <w:ind w:left="1440" w:hanging="360"/>
+      </w:pPr>
+      <w:rPr>
+        <w:rFonts w:ascii="Courier New" w:hAnsi="Courier New" w:cs="Courier New" w:hint="default"/>
+      </w:rPr>
+    </w:lvl>
+    <w:lvl w:ilvl="2" w:tplc="04090005" w:tentative="1">
+      <w:start w:val="1"/>
+      <w:numFmt w:val="bullet"/>
+      <w:lvlText w:val=""/>
+      <w:lvlJc w:val="left"/>
+      <w:pPr>
+        <w:ind w:left="2160" w:hanging="360"/>
+      </w:pPr>
+      <w:rPr>
+        <w:rFonts w:ascii="Wingdings" w:hAnsi="Wingdings" w:hint="default"/>
+      </w:rPr>
+    </w:lvl>
+    <w:lvl w:ilvl="3" w:tplc="04090001" w:tentative="1">
+      <w:start w:val="1"/>
+      <w:numFmt w:val="bullet"/>
+      <w:lvlText w:val=""/>
+      <w:lvlJc w:val="left"/>
+      <w:pPr>
+        <w:ind w:left="2880" w:hanging="360"/>
+      </w:pPr>
+      <w:rPr>
+        <w:rFonts w:ascii="Symbol" w:hAnsi="Symbol" w:hint="default"/>
+      </w:rPr>
+    </w:lvl>
+    <w:lvl w:ilvl="4" w:tplc="04090003" w:tentative="1">
+      <w:start w:val="1"/>
+      <w:numFmt w:val="bullet"/>
+      <w:lvlText w:val="o"/>
+      <w:lvlJc w:val="left"/>
+      <w:pPr>
+        <w:ind w:left="3600" w:hanging="360"/>
+      </w:pPr>
+      <w:rPr>
+        <w:rFonts w:ascii="Courier New" w:hAnsi="Courier New" w:cs="Courier New" w:hint="default"/>
+      </w:rPr>
+    </w:lvl>
+    <w:lvl w:ilvl="5" w:tplc="04090005" w:tentative="1">
+      <w:start w:val="1"/>
+      <w:numFmt w:val="bullet"/>
+      <w:lvlText w:val=""/>
+      <w:lvlJc w:val="left"/>
+      <w:pPr>
+        <w:ind w:left="4320" w:hanging="360"/>
+      </w:pPr>
+      <w:rPr>
+        <w:rFonts w:ascii="Wingdings" w:hAnsi="Wingdings" w:hint="default"/>
+      </w:rPr>
+    </w:lvl>
+    <w:lvl w:ilvl="6" w:tplc="04090001" w:tentative="1">
+      <w:start w:val="1"/>
+      <w:numFmt w:val="bullet"/>
+      <w:lvlText w:val=""/>
+      <w:lvlJc w:val="left"/>
+      <w:pPr>
+        <w:ind w:left="5040" w:hanging="360"/>
+      </w:pPr>
+      <w:rPr>
+        <w:rFonts w:ascii="Symbol" w:hAnsi="Symbol" w:hint="default"/>
+      </w:rPr>
+    </w:lvl>
+    <w:lvl w:ilvl="7" w:tplc="04090003" w:tentative="1">
+      <w:start w:val="1"/>
+      <w:numFmt w:val="bullet"/>
+      <w:lvlText w:val="o"/>
+      <w:lvlJc w:val="left"/>
+      <w:pPr>
+        <w:ind w:left="5760" w:hanging="360"/>
+      </w:pPr>
+      <w:rPr>
+        <w:rFonts w:ascii="Courier New" w:hAnsi="Courier New" w:cs="Courier New" w:hint="default"/>
+      </w:rPr>
+    </w:lvl>
+    <w:lvl w:ilvl="8" w:tplc="04090005" w:tentative="1">
+      <w:start w:val="1"/>
+      <w:numFmt w:val="bullet"/>
+      <w:lvlText w:val=""/>
+      <w:lvlJc w:val="left"/>
+      <w:pPr>
+        <w:ind w:left="6480" w:hanging="360"/>
+      </w:pPr>
+      <w:rPr>
+        <w:rFonts w:ascii="Wingdings" w:hAnsi="Wingdings" w:hint="default"/>
+      </w:rPr>
+    </w:lvl>
+  </w:abstractNum>
+  <w:abstractNum w:abstractNumId="1" w15:restartNumberingAfterBreak="0">
     <w:nsid w:val="21F3296F"/>
     <w:multiLevelType w:val="hybridMultilevel"/>
     <w:tmpl w:val="9B14E2DA"/>
@@ -1171,8 +2121,486 @@
       </w:rPr>
     </w:lvl>
   </w:abstractNum>
+  <w:abstractNum w:abstractNumId="2" w15:restartNumberingAfterBreak="0">
+    <w:nsid w:val="29057174"/>
+    <w:multiLevelType w:val="hybridMultilevel"/>
+    <w:tmpl w:val="86804CFE"/>
+    <w:lvl w:ilvl="0" w:tplc="04090001">
+      <w:start w:val="1"/>
+      <w:numFmt w:val="bullet"/>
+      <w:lvlText w:val=""/>
+      <w:lvlJc w:val="left"/>
+      <w:pPr>
+        <w:ind w:left="720" w:hanging="360"/>
+      </w:pPr>
+      <w:rPr>
+        <w:rFonts w:ascii="Symbol" w:hAnsi="Symbol" w:hint="default"/>
+      </w:rPr>
+    </w:lvl>
+    <w:lvl w:ilvl="1" w:tplc="04090003" w:tentative="1">
+      <w:start w:val="1"/>
+      <w:numFmt w:val="bullet"/>
+      <w:lvlText w:val="o"/>
+      <w:lvlJc w:val="left"/>
+      <w:pPr>
+        <w:ind w:left="1440" w:hanging="360"/>
+      </w:pPr>
+      <w:rPr>
+        <w:rFonts w:ascii="Courier New" w:hAnsi="Courier New" w:cs="Courier New" w:hint="default"/>
+      </w:rPr>
+    </w:lvl>
+    <w:lvl w:ilvl="2" w:tplc="04090005" w:tentative="1">
+      <w:start w:val="1"/>
+      <w:numFmt w:val="bullet"/>
+      <w:lvlText w:val=""/>
+      <w:lvlJc w:val="left"/>
+      <w:pPr>
+        <w:ind w:left="2160" w:hanging="360"/>
+      </w:pPr>
+      <w:rPr>
+        <w:rFonts w:ascii="Wingdings" w:hAnsi="Wingdings" w:hint="default"/>
+      </w:rPr>
+    </w:lvl>
+    <w:lvl w:ilvl="3" w:tplc="04090001" w:tentative="1">
+      <w:start w:val="1"/>
+      <w:numFmt w:val="bullet"/>
+      <w:lvlText w:val=""/>
+      <w:lvlJc w:val="left"/>
+      <w:pPr>
+        <w:ind w:left="2880" w:hanging="360"/>
+      </w:pPr>
+      <w:rPr>
+        <w:rFonts w:ascii="Symbol" w:hAnsi="Symbol" w:hint="default"/>
+      </w:rPr>
+    </w:lvl>
+    <w:lvl w:ilvl="4" w:tplc="04090003" w:tentative="1">
+      <w:start w:val="1"/>
+      <w:numFmt w:val="bullet"/>
+      <w:lvlText w:val="o"/>
+      <w:lvlJc w:val="left"/>
+      <w:pPr>
+        <w:ind w:left="3600" w:hanging="360"/>
+      </w:pPr>
+      <w:rPr>
+        <w:rFonts w:ascii="Courier New" w:hAnsi="Courier New" w:cs="Courier New" w:hint="default"/>
+      </w:rPr>
+    </w:lvl>
+    <w:lvl w:ilvl="5" w:tplc="04090005" w:tentative="1">
+      <w:start w:val="1"/>
+      <w:numFmt w:val="bullet"/>
+      <w:lvlText w:val=""/>
+      <w:lvlJc w:val="left"/>
+      <w:pPr>
+        <w:ind w:left="4320" w:hanging="360"/>
+      </w:pPr>
+      <w:rPr>
+        <w:rFonts w:ascii="Wingdings" w:hAnsi="Wingdings" w:hint="default"/>
+      </w:rPr>
+    </w:lvl>
+    <w:lvl w:ilvl="6" w:tplc="04090001" w:tentative="1">
+      <w:start w:val="1"/>
+      <w:numFmt w:val="bullet"/>
+      <w:lvlText w:val=""/>
+      <w:lvlJc w:val="left"/>
+      <w:pPr>
+        <w:ind w:left="5040" w:hanging="360"/>
+      </w:pPr>
+      <w:rPr>
+        <w:rFonts w:ascii="Symbol" w:hAnsi="Symbol" w:hint="default"/>
+      </w:rPr>
+    </w:lvl>
+    <w:lvl w:ilvl="7" w:tplc="04090003" w:tentative="1">
+      <w:start w:val="1"/>
+      <w:numFmt w:val="bullet"/>
+      <w:lvlText w:val="o"/>
+      <w:lvlJc w:val="left"/>
+      <w:pPr>
+        <w:ind w:left="5760" w:hanging="360"/>
+      </w:pPr>
+      <w:rPr>
+        <w:rFonts w:ascii="Courier New" w:hAnsi="Courier New" w:cs="Courier New" w:hint="default"/>
+      </w:rPr>
+    </w:lvl>
+    <w:lvl w:ilvl="8" w:tplc="04090005" w:tentative="1">
+      <w:start w:val="1"/>
+      <w:numFmt w:val="bullet"/>
+      <w:lvlText w:val=""/>
+      <w:lvlJc w:val="left"/>
+      <w:pPr>
+        <w:ind w:left="6480" w:hanging="360"/>
+      </w:pPr>
+      <w:rPr>
+        <w:rFonts w:ascii="Wingdings" w:hAnsi="Wingdings" w:hint="default"/>
+      </w:rPr>
+    </w:lvl>
+  </w:abstractNum>
+  <w:abstractNum w:abstractNumId="3" w15:restartNumberingAfterBreak="0">
+    <w:nsid w:val="2BFD3AB5"/>
+    <w:multiLevelType w:val="hybridMultilevel"/>
+    <w:tmpl w:val="E8C2ECBE"/>
+    <w:lvl w:ilvl="0" w:tplc="0409000F">
+      <w:start w:val="1"/>
+      <w:numFmt w:val="decimal"/>
+      <w:lvlText w:val="%1."/>
+      <w:lvlJc w:val="left"/>
+      <w:pPr>
+        <w:ind w:left="720" w:hanging="360"/>
+      </w:pPr>
+    </w:lvl>
+    <w:lvl w:ilvl="1" w:tplc="04090019" w:tentative="1">
+      <w:start w:val="1"/>
+      <w:numFmt w:val="lowerLetter"/>
+      <w:lvlText w:val="%2."/>
+      <w:lvlJc w:val="left"/>
+      <w:pPr>
+        <w:ind w:left="1440" w:hanging="360"/>
+      </w:pPr>
+    </w:lvl>
+    <w:lvl w:ilvl="2" w:tplc="0409001B" w:tentative="1">
+      <w:start w:val="1"/>
+      <w:numFmt w:val="lowerRoman"/>
+      <w:lvlText w:val="%3."/>
+      <w:lvlJc w:val="right"/>
+      <w:pPr>
+        <w:ind w:left="2160" w:hanging="180"/>
+      </w:pPr>
+    </w:lvl>
+    <w:lvl w:ilvl="3" w:tplc="0409000F" w:tentative="1">
+      <w:start w:val="1"/>
+      <w:numFmt w:val="decimal"/>
+      <w:lvlText w:val="%4."/>
+      <w:lvlJc w:val="left"/>
+      <w:pPr>
+        <w:ind w:left="2880" w:hanging="360"/>
+      </w:pPr>
+    </w:lvl>
+    <w:lvl w:ilvl="4" w:tplc="04090019" w:tentative="1">
+      <w:start w:val="1"/>
+      <w:numFmt w:val="lowerLetter"/>
+      <w:lvlText w:val="%5."/>
+      <w:lvlJc w:val="left"/>
+      <w:pPr>
+        <w:ind w:left="3600" w:hanging="360"/>
+      </w:pPr>
+    </w:lvl>
+    <w:lvl w:ilvl="5" w:tplc="0409001B" w:tentative="1">
+      <w:start w:val="1"/>
+      <w:numFmt w:val="lowerRoman"/>
+      <w:lvlText w:val="%6."/>
+      <w:lvlJc w:val="right"/>
+      <w:pPr>
+        <w:ind w:left="4320" w:hanging="180"/>
+      </w:pPr>
+    </w:lvl>
+    <w:lvl w:ilvl="6" w:tplc="0409000F" w:tentative="1">
+      <w:start w:val="1"/>
+      <w:numFmt w:val="decimal"/>
+      <w:lvlText w:val="%7."/>
+      <w:lvlJc w:val="left"/>
+      <w:pPr>
+        <w:ind w:left="5040" w:hanging="360"/>
+      </w:pPr>
+    </w:lvl>
+    <w:lvl w:ilvl="7" w:tplc="04090019" w:tentative="1">
+      <w:start w:val="1"/>
+      <w:numFmt w:val="lowerLetter"/>
+      <w:lvlText w:val="%8."/>
+      <w:lvlJc w:val="left"/>
+      <w:pPr>
+        <w:ind w:left="5760" w:hanging="360"/>
+      </w:pPr>
+    </w:lvl>
+    <w:lvl w:ilvl="8" w:tplc="0409001B" w:tentative="1">
+      <w:start w:val="1"/>
+      <w:numFmt w:val="lowerRoman"/>
+      <w:lvlText w:val="%9."/>
+      <w:lvlJc w:val="right"/>
+      <w:pPr>
+        <w:ind w:left="6480" w:hanging="180"/>
+      </w:pPr>
+    </w:lvl>
+  </w:abstractNum>
+  <w:abstractNum w:abstractNumId="4" w15:restartNumberingAfterBreak="0">
+    <w:nsid w:val="3DFC28F6"/>
+    <w:multiLevelType w:val="hybridMultilevel"/>
+    <w:tmpl w:val="38206E4A"/>
+    <w:lvl w:ilvl="0" w:tplc="04090001">
+      <w:start w:val="1"/>
+      <w:numFmt w:val="bullet"/>
+      <w:lvlText w:val=""/>
+      <w:lvlJc w:val="left"/>
+      <w:pPr>
+        <w:ind w:left="720" w:hanging="360"/>
+      </w:pPr>
+      <w:rPr>
+        <w:rFonts w:ascii="Symbol" w:hAnsi="Symbol" w:hint="default"/>
+      </w:rPr>
+    </w:lvl>
+    <w:lvl w:ilvl="1" w:tplc="FFFFFFFF" w:tentative="1">
+      <w:start w:val="1"/>
+      <w:numFmt w:val="lowerLetter"/>
+      <w:lvlText w:val="%2."/>
+      <w:lvlJc w:val="left"/>
+      <w:pPr>
+        <w:ind w:left="1440" w:hanging="360"/>
+      </w:pPr>
+    </w:lvl>
+    <w:lvl w:ilvl="2" w:tplc="FFFFFFFF" w:tentative="1">
+      <w:start w:val="1"/>
+      <w:numFmt w:val="lowerRoman"/>
+      <w:lvlText w:val="%3."/>
+      <w:lvlJc w:val="right"/>
+      <w:pPr>
+        <w:ind w:left="2160" w:hanging="180"/>
+      </w:pPr>
+    </w:lvl>
+    <w:lvl w:ilvl="3" w:tplc="FFFFFFFF" w:tentative="1">
+      <w:start w:val="1"/>
+      <w:numFmt w:val="decimal"/>
+      <w:lvlText w:val="%4."/>
+      <w:lvlJc w:val="left"/>
+      <w:pPr>
+        <w:ind w:left="2880" w:hanging="360"/>
+      </w:pPr>
+    </w:lvl>
+    <w:lvl w:ilvl="4" w:tplc="FFFFFFFF" w:tentative="1">
+      <w:start w:val="1"/>
+      <w:numFmt w:val="lowerLetter"/>
+      <w:lvlText w:val="%5."/>
+      <w:lvlJc w:val="left"/>
+      <w:pPr>
+        <w:ind w:left="3600" w:hanging="360"/>
+      </w:pPr>
+    </w:lvl>
+    <w:lvl w:ilvl="5" w:tplc="FFFFFFFF" w:tentative="1">
+      <w:start w:val="1"/>
+      <w:numFmt w:val="lowerRoman"/>
+      <w:lvlText w:val="%6."/>
+      <w:lvlJc w:val="right"/>
+      <w:pPr>
+        <w:ind w:left="4320" w:hanging="180"/>
+      </w:pPr>
+    </w:lvl>
+    <w:lvl w:ilvl="6" w:tplc="FFFFFFFF" w:tentative="1">
+      <w:start w:val="1"/>
+      <w:numFmt w:val="decimal"/>
+      <w:lvlText w:val="%7."/>
+      <w:lvlJc w:val="left"/>
+      <w:pPr>
+        <w:ind w:left="5040" w:hanging="360"/>
+      </w:pPr>
+    </w:lvl>
+    <w:lvl w:ilvl="7" w:tplc="FFFFFFFF" w:tentative="1">
+      <w:start w:val="1"/>
+      <w:numFmt w:val="lowerLetter"/>
+      <w:lvlText w:val="%8."/>
+      <w:lvlJc w:val="left"/>
+      <w:pPr>
+        <w:ind w:left="5760" w:hanging="360"/>
+      </w:pPr>
+    </w:lvl>
+    <w:lvl w:ilvl="8" w:tplc="FFFFFFFF" w:tentative="1">
+      <w:start w:val="1"/>
+      <w:numFmt w:val="lowerRoman"/>
+      <w:lvlText w:val="%9."/>
+      <w:lvlJc w:val="right"/>
+      <w:pPr>
+        <w:ind w:left="6480" w:hanging="180"/>
+      </w:pPr>
+    </w:lvl>
+  </w:abstractNum>
+  <w:abstractNum w:abstractNumId="5" w15:restartNumberingAfterBreak="0">
+    <w:nsid w:val="54DD5A72"/>
+    <w:multiLevelType w:val="hybridMultilevel"/>
+    <w:tmpl w:val="40C6454E"/>
+    <w:lvl w:ilvl="0" w:tplc="0409000F">
+      <w:start w:val="1"/>
+      <w:numFmt w:val="decimal"/>
+      <w:lvlText w:val="%1."/>
+      <w:lvlJc w:val="left"/>
+      <w:pPr>
+        <w:ind w:left="720" w:hanging="360"/>
+      </w:pPr>
+    </w:lvl>
+    <w:lvl w:ilvl="1" w:tplc="04090019" w:tentative="1">
+      <w:start w:val="1"/>
+      <w:numFmt w:val="lowerLetter"/>
+      <w:lvlText w:val="%2."/>
+      <w:lvlJc w:val="left"/>
+      <w:pPr>
+        <w:ind w:left="1440" w:hanging="360"/>
+      </w:pPr>
+    </w:lvl>
+    <w:lvl w:ilvl="2" w:tplc="0409001B" w:tentative="1">
+      <w:start w:val="1"/>
+      <w:numFmt w:val="lowerRoman"/>
+      <w:lvlText w:val="%3."/>
+      <w:lvlJc w:val="right"/>
+      <w:pPr>
+        <w:ind w:left="2160" w:hanging="180"/>
+      </w:pPr>
+    </w:lvl>
+    <w:lvl w:ilvl="3" w:tplc="0409000F" w:tentative="1">
+      <w:start w:val="1"/>
+      <w:numFmt w:val="decimal"/>
+      <w:lvlText w:val="%4."/>
+      <w:lvlJc w:val="left"/>
+      <w:pPr>
+        <w:ind w:left="2880" w:hanging="360"/>
+      </w:pPr>
+    </w:lvl>
+    <w:lvl w:ilvl="4" w:tplc="04090019" w:tentative="1">
+      <w:start w:val="1"/>
+      <w:numFmt w:val="lowerLetter"/>
+      <w:lvlText w:val="%5."/>
+      <w:lvlJc w:val="left"/>
+      <w:pPr>
+        <w:ind w:left="3600" w:hanging="360"/>
+      </w:pPr>
+    </w:lvl>
+    <w:lvl w:ilvl="5" w:tplc="0409001B" w:tentative="1">
+      <w:start w:val="1"/>
+      <w:numFmt w:val="lowerRoman"/>
+      <w:lvlText w:val="%6."/>
+      <w:lvlJc w:val="right"/>
+      <w:pPr>
+        <w:ind w:left="4320" w:hanging="180"/>
+      </w:pPr>
+    </w:lvl>
+    <w:lvl w:ilvl="6" w:tplc="0409000F" w:tentative="1">
+      <w:start w:val="1"/>
+      <w:numFmt w:val="decimal"/>
+      <w:lvlText w:val="%7."/>
+      <w:lvlJc w:val="left"/>
+      <w:pPr>
+        <w:ind w:left="5040" w:hanging="360"/>
+      </w:pPr>
+    </w:lvl>
+    <w:lvl w:ilvl="7" w:tplc="04090019" w:tentative="1">
+      <w:start w:val="1"/>
+      <w:numFmt w:val="lowerLetter"/>
+      <w:lvlText w:val="%8."/>
+      <w:lvlJc w:val="left"/>
+      <w:pPr>
+        <w:ind w:left="5760" w:hanging="360"/>
+      </w:pPr>
+    </w:lvl>
+    <w:lvl w:ilvl="8" w:tplc="0409001B" w:tentative="1">
+      <w:start w:val="1"/>
+      <w:numFmt w:val="lowerRoman"/>
+      <w:lvlText w:val="%9."/>
+      <w:lvlJc w:val="right"/>
+      <w:pPr>
+        <w:ind w:left="6480" w:hanging="180"/>
+      </w:pPr>
+    </w:lvl>
+  </w:abstractNum>
+  <w:abstractNum w:abstractNumId="6" w15:restartNumberingAfterBreak="0">
+    <w:nsid w:val="7CD7086E"/>
+    <w:multiLevelType w:val="hybridMultilevel"/>
+    <w:tmpl w:val="4684B80A"/>
+    <w:lvl w:ilvl="0" w:tplc="0409000F">
+      <w:start w:val="1"/>
+      <w:numFmt w:val="decimal"/>
+      <w:lvlText w:val="%1."/>
+      <w:lvlJc w:val="left"/>
+      <w:pPr>
+        <w:ind w:left="720" w:hanging="360"/>
+      </w:pPr>
+    </w:lvl>
+    <w:lvl w:ilvl="1" w:tplc="04090019" w:tentative="1">
+      <w:start w:val="1"/>
+      <w:numFmt w:val="lowerLetter"/>
+      <w:lvlText w:val="%2."/>
+      <w:lvlJc w:val="left"/>
+      <w:pPr>
+        <w:ind w:left="1440" w:hanging="360"/>
+      </w:pPr>
+    </w:lvl>
+    <w:lvl w:ilvl="2" w:tplc="0409001B" w:tentative="1">
+      <w:start w:val="1"/>
+      <w:numFmt w:val="lowerRoman"/>
+      <w:lvlText w:val="%3."/>
+      <w:lvlJc w:val="right"/>
+      <w:pPr>
+        <w:ind w:left="2160" w:hanging="180"/>
+      </w:pPr>
+    </w:lvl>
+    <w:lvl w:ilvl="3" w:tplc="0409000F" w:tentative="1">
+      <w:start w:val="1"/>
+      <w:numFmt w:val="decimal"/>
+      <w:lvlText w:val="%4."/>
+      <w:lvlJc w:val="left"/>
+      <w:pPr>
+        <w:ind w:left="2880" w:hanging="360"/>
+      </w:pPr>
+    </w:lvl>
+    <w:lvl w:ilvl="4" w:tplc="04090019" w:tentative="1">
+      <w:start w:val="1"/>
+      <w:numFmt w:val="lowerLetter"/>
+      <w:lvlText w:val="%5."/>
+      <w:lvlJc w:val="left"/>
+      <w:pPr>
+        <w:ind w:left="3600" w:hanging="360"/>
+      </w:pPr>
+    </w:lvl>
+    <w:lvl w:ilvl="5" w:tplc="0409001B" w:tentative="1">
+      <w:start w:val="1"/>
+      <w:numFmt w:val="lowerRoman"/>
+      <w:lvlText w:val="%6."/>
+      <w:lvlJc w:val="right"/>
+      <w:pPr>
+        <w:ind w:left="4320" w:hanging="180"/>
+      </w:pPr>
+    </w:lvl>
+    <w:lvl w:ilvl="6" w:tplc="0409000F" w:tentative="1">
+      <w:start w:val="1"/>
+      <w:numFmt w:val="decimal"/>
+      <w:lvlText w:val="%7."/>
+      <w:lvlJc w:val="left"/>
+      <w:pPr>
+        <w:ind w:left="5040" w:hanging="360"/>
+      </w:pPr>
+    </w:lvl>
+    <w:lvl w:ilvl="7" w:tplc="04090019" w:tentative="1">
+      <w:start w:val="1"/>
+      <w:numFmt w:val="lowerLetter"/>
+      <w:lvlText w:val="%8."/>
+      <w:lvlJc w:val="left"/>
+      <w:pPr>
+        <w:ind w:left="5760" w:hanging="360"/>
+      </w:pPr>
+    </w:lvl>
+    <w:lvl w:ilvl="8" w:tplc="0409001B" w:tentative="1">
+      <w:start w:val="1"/>
+      <w:numFmt w:val="lowerRoman"/>
+      <w:lvlText w:val="%9."/>
+      <w:lvlJc w:val="right"/>
+      <w:pPr>
+        <w:ind w:left="6480" w:hanging="180"/>
+      </w:pPr>
+    </w:lvl>
+  </w:abstractNum>
   <w:num w:numId="1">
+    <w:abstractNumId w:val="1"/>
+  </w:num>
+  <w:num w:numId="2">
+    <w:abstractNumId w:val="5"/>
+  </w:num>
+  <w:num w:numId="3">
     <w:abstractNumId w:val="0"/>
+  </w:num>
+  <w:num w:numId="4">
+    <w:abstractNumId w:val="3"/>
+  </w:num>
+  <w:num w:numId="5">
+    <w:abstractNumId w:val="6"/>
+  </w:num>
+  <w:num w:numId="6">
+    <w:abstractNumId w:val="2"/>
+  </w:num>
+  <w:num w:numId="7">
+    <w:abstractNumId w:val="4"/>
   </w:num>
 </w:numbering>
 </file>
@@ -1586,7 +3014,7 @@
     <w:link w:val="Naslov1Char"/>
     <w:uiPriority w:val="9"/>
     <w:qFormat/>
-    <w:rsid w:val="00DA3FCB"/>
+    <w:rsid w:val="00DF38AB"/>
     <w:pPr>
       <w:keepNext/>
       <w:keepLines/>
@@ -1595,9 +3023,30 @@
     </w:pPr>
     <w:rPr>
       <w:rFonts w:asciiTheme="majorHAnsi" w:eastAsiaTheme="majorEastAsia" w:hAnsiTheme="majorHAnsi" w:cstheme="majorBidi"/>
-      <w:color w:val="2F5496" w:themeColor="accent1" w:themeShade="BF"/>
       <w:sz w:val="32"/>
       <w:szCs w:val="32"/>
+    </w:rPr>
+  </w:style>
+  <w:style w:type="paragraph" w:styleId="Naslov2">
+    <w:name w:val="heading 2"/>
+    <w:basedOn w:val="Normal"/>
+    <w:next w:val="Normal"/>
+    <w:link w:val="Naslov2Char"/>
+    <w:uiPriority w:val="9"/>
+    <w:unhideWhenUsed/>
+    <w:qFormat/>
+    <w:rsid w:val="003C19BD"/>
+    <w:pPr>
+      <w:keepNext/>
+      <w:keepLines/>
+      <w:spacing w:before="40" w:after="0"/>
+      <w:outlineLvl w:val="1"/>
+    </w:pPr>
+    <w:rPr>
+      <w:rFonts w:asciiTheme="majorHAnsi" w:eastAsiaTheme="majorEastAsia" w:hAnsiTheme="majorHAnsi" w:cstheme="majorBidi"/>
+      <w:color w:val="2F5496" w:themeColor="accent1" w:themeShade="BF"/>
+      <w:sz w:val="26"/>
+      <w:szCs w:val="26"/>
     </w:rPr>
   </w:style>
   <w:style w:type="character" w:default="1" w:styleId="Zadanifontodlomka">
@@ -1643,10 +3092,9 @@
     <w:basedOn w:val="Zadanifontodlomka"/>
     <w:link w:val="Naslov1"/>
     <w:uiPriority w:val="9"/>
-    <w:rsid w:val="00DA3FCB"/>
+    <w:rsid w:val="00DF38AB"/>
     <w:rPr>
       <w:rFonts w:asciiTheme="majorHAnsi" w:eastAsiaTheme="majorEastAsia" w:hAnsiTheme="majorHAnsi" w:cstheme="majorBidi"/>
-      <w:color w:val="2F5496" w:themeColor="accent1" w:themeShade="BF"/>
       <w:sz w:val="32"/>
       <w:szCs w:val="32"/>
       <w:lang w:val="hr-HR"/>
@@ -1688,6 +3136,63 @@
     <w:rPr>
       <w:color w:val="0563C1" w:themeColor="hyperlink"/>
       <w:u w:val="single"/>
+    </w:rPr>
+  </w:style>
+  <w:style w:type="character" w:customStyle="1" w:styleId="Naslov2Char">
+    <w:name w:val="Naslov 2 Char"/>
+    <w:basedOn w:val="Zadanifontodlomka"/>
+    <w:link w:val="Naslov2"/>
+    <w:uiPriority w:val="9"/>
+    <w:rsid w:val="003C19BD"/>
+    <w:rPr>
+      <w:rFonts w:asciiTheme="majorHAnsi" w:eastAsiaTheme="majorEastAsia" w:hAnsiTheme="majorHAnsi" w:cstheme="majorBidi"/>
+      <w:color w:val="2F5496" w:themeColor="accent1" w:themeShade="BF"/>
+      <w:sz w:val="26"/>
+      <w:szCs w:val="26"/>
+      <w:lang w:val="hr-HR"/>
+    </w:rPr>
+  </w:style>
+  <w:style w:type="character" w:styleId="Nerijeenospominjanje">
+    <w:name w:val="Unresolved Mention"/>
+    <w:basedOn w:val="Zadanifontodlomka"/>
+    <w:uiPriority w:val="99"/>
+    <w:semiHidden/>
+    <w:unhideWhenUsed/>
+    <w:rsid w:val="00362368"/>
+    <w:rPr>
+      <w:color w:val="605E5C"/>
+      <w:shd w:val="clear" w:color="auto" w:fill="E1DFDD"/>
+    </w:rPr>
+  </w:style>
+  <w:style w:type="character" w:styleId="SlijeenaHiperveza">
+    <w:name w:val="FollowedHyperlink"/>
+    <w:basedOn w:val="Zadanifontodlomka"/>
+    <w:uiPriority w:val="99"/>
+    <w:semiHidden/>
+    <w:unhideWhenUsed/>
+    <w:rsid w:val="001A58A9"/>
+    <w:rPr>
+      <w:color w:val="954F72" w:themeColor="followedHyperlink"/>
+      <w:u w:val="single"/>
+    </w:rPr>
+  </w:style>
+  <w:style w:type="paragraph" w:styleId="Opisslike">
+    <w:name w:val="caption"/>
+    <w:basedOn w:val="Normal"/>
+    <w:next w:val="Normal"/>
+    <w:uiPriority w:val="35"/>
+    <w:unhideWhenUsed/>
+    <w:qFormat/>
+    <w:rsid w:val="00783E39"/>
+    <w:pPr>
+      <w:spacing w:after="200" w:line="240" w:lineRule="auto"/>
+    </w:pPr>
+    <w:rPr>
+      <w:i/>
+      <w:iCs/>
+      <w:color w:val="44546A" w:themeColor="text2"/>
+      <w:sz w:val="18"/>
+      <w:szCs w:val="18"/>
     </w:rPr>
   </w:style>
 </w:styles>

</xml_diff>

<commit_message>
Dokumentacija small error fixed
</commit_message>
<xml_diff>
--- a/Dokumentacija.docx
+++ b/Dokumentacija.docx
@@ -6,21 +6,21 @@
       <w:pPr>
         <w:jc w:val="center"/>
         <w:rPr>
-          <w:rFonts w:ascii="Times New Roman" w:hAnsi="Times New Roman" w:cs="Times New Roman"/>
-          <w:sz w:val="24"/>
-          <w:szCs w:val="24"/>
-        </w:rPr>
-      </w:pPr>
-      <w:r>
-        <w:rPr>
-          <w:rFonts w:ascii="Times New Roman" w:hAnsi="Times New Roman" w:cs="Times New Roman"/>
+          <w:rFonts w:cstheme="minorHAnsi"/>
+          <w:sz w:val="24"/>
+          <w:szCs w:val="24"/>
+        </w:rPr>
+      </w:pPr>
+      <w:r>
+        <w:rPr>
+          <w:rFonts w:cstheme="minorHAnsi"/>
           <w:noProof/>
           <w:sz w:val="24"/>
           <w:szCs w:val="24"/>
         </w:rPr>
         <w:drawing>
-          <wp:inline distT="0" distB="0" distL="0" distR="0" wp14:anchorId="028DA5C6" wp14:editId="424A326E">
-            <wp:extent cx="5943600" cy="1374140"/>
+          <wp:inline distT="0" distB="0" distL="0" distR="0" wp14:anchorId="028DA5C6" wp14:editId="054D0614">
+            <wp:extent cx="3638550" cy="841220"/>
             <wp:effectExtent l="0" t="0" r="0" b="0"/>
             <wp:docPr id="1" name="Slika 1" descr="Naslovnica - Fakultet informatike u Puli"/>
             <wp:cNvGraphicFramePr>
@@ -51,7 +51,7 @@
                   <pic:spPr bwMode="auto">
                     <a:xfrm>
                       <a:off x="0" y="0"/>
-                      <a:ext cx="5943600" cy="1374140"/>
+                      <a:ext cx="3779125" cy="873721"/>
                     </a:xfrm>
                     <a:prstGeom prst="rect">
                       <a:avLst/>
@@ -72,7 +72,7 @@
       <w:pPr>
         <w:jc w:val="center"/>
         <w:rPr>
-          <w:rFonts w:ascii="Times New Roman" w:hAnsi="Times New Roman" w:cs="Times New Roman"/>
+          <w:rFonts w:cstheme="minorHAnsi"/>
           <w:sz w:val="24"/>
           <w:szCs w:val="24"/>
         </w:rPr>
@@ -82,7 +82,7 @@
       <w:pPr>
         <w:jc w:val="center"/>
         <w:rPr>
-          <w:rFonts w:ascii="Times New Roman" w:hAnsi="Times New Roman" w:cs="Times New Roman"/>
+          <w:rFonts w:cstheme="minorHAnsi"/>
           <w:sz w:val="24"/>
           <w:szCs w:val="24"/>
         </w:rPr>
@@ -92,15 +92,14 @@
       <w:pPr>
         <w:jc w:val="center"/>
         <w:rPr>
-          <w:rFonts w:ascii="Times New Roman" w:hAnsi="Times New Roman" w:cs="Times New Roman"/>
+          <w:rFonts w:cstheme="minorHAnsi"/>
           <w:sz w:val="48"/>
           <w:szCs w:val="48"/>
         </w:rPr>
       </w:pPr>
-      <w:proofErr w:type="spellStart"/>
-      <w:r>
-        <w:rPr>
-          <w:rFonts w:ascii="Times New Roman" w:hAnsi="Times New Roman" w:cs="Times New Roman"/>
+      <w:r>
+        <w:rPr>
+          <w:rFonts w:cstheme="minorHAnsi"/>
           <w:sz w:val="48"/>
           <w:szCs w:val="48"/>
         </w:rPr>
@@ -108,26 +107,25 @@
       </w:r>
       <w:r>
         <w:rPr>
-          <w:rFonts w:ascii="Times New Roman" w:hAnsi="Times New Roman" w:cs="Times New Roman"/>
+          <w:rFonts w:cstheme="minorHAnsi"/>
           <w:sz w:val="48"/>
           <w:szCs w:val="48"/>
         </w:rPr>
         <w:t>itActive</w:t>
       </w:r>
-      <w:proofErr w:type="spellEnd"/>
     </w:p>
     <w:p>
       <w:pPr>
         <w:jc w:val="center"/>
         <w:rPr>
-          <w:rFonts w:ascii="Times New Roman" w:hAnsi="Times New Roman" w:cs="Times New Roman"/>
-          <w:sz w:val="24"/>
-          <w:szCs w:val="24"/>
-        </w:rPr>
-      </w:pPr>
-      <w:r>
-        <w:rPr>
-          <w:rFonts w:ascii="Times New Roman" w:hAnsi="Times New Roman" w:cs="Times New Roman"/>
+          <w:rFonts w:cstheme="minorHAnsi"/>
+          <w:sz w:val="24"/>
+          <w:szCs w:val="24"/>
+        </w:rPr>
+      </w:pPr>
+      <w:r>
+        <w:rPr>
+          <w:rFonts w:cstheme="minorHAnsi"/>
           <w:sz w:val="24"/>
           <w:szCs w:val="24"/>
         </w:rPr>
@@ -137,32 +135,32 @@
     <w:p>
       <w:pPr>
         <w:rPr>
-          <w:rFonts w:ascii="Times New Roman" w:hAnsi="Times New Roman" w:cs="Times New Roman"/>
-          <w:sz w:val="24"/>
-          <w:szCs w:val="24"/>
-        </w:rPr>
-      </w:pPr>
-    </w:p>
-    <w:p>
-      <w:pPr>
-        <w:rPr>
-          <w:rFonts w:ascii="Times New Roman" w:hAnsi="Times New Roman" w:cs="Times New Roman"/>
-          <w:sz w:val="24"/>
-          <w:szCs w:val="24"/>
-        </w:rPr>
-      </w:pPr>
-    </w:p>
-    <w:p>
-      <w:pPr>
-        <w:rPr>
-          <w:rFonts w:ascii="Times New Roman" w:hAnsi="Times New Roman" w:cs="Times New Roman"/>
-          <w:sz w:val="24"/>
-          <w:szCs w:val="24"/>
-        </w:rPr>
-      </w:pPr>
-      <w:r>
-        <w:rPr>
-          <w:rFonts w:ascii="Times New Roman" w:hAnsi="Times New Roman" w:cs="Times New Roman"/>
+          <w:rFonts w:cstheme="minorHAnsi"/>
+          <w:sz w:val="24"/>
+          <w:szCs w:val="24"/>
+        </w:rPr>
+      </w:pPr>
+    </w:p>
+    <w:p>
+      <w:pPr>
+        <w:rPr>
+          <w:rFonts w:cstheme="minorHAnsi"/>
+          <w:sz w:val="24"/>
+          <w:szCs w:val="24"/>
+        </w:rPr>
+      </w:pPr>
+    </w:p>
+    <w:p>
+      <w:pPr>
+        <w:rPr>
+          <w:rFonts w:cstheme="minorHAnsi"/>
+          <w:sz w:val="24"/>
+          <w:szCs w:val="24"/>
+        </w:rPr>
+      </w:pPr>
+      <w:r>
+        <w:rPr>
+          <w:rFonts w:cstheme="minorHAnsi"/>
           <w:sz w:val="24"/>
           <w:szCs w:val="24"/>
         </w:rPr>
@@ -172,14 +170,14 @@
     <w:p>
       <w:pPr>
         <w:rPr>
-          <w:rFonts w:ascii="Times New Roman" w:hAnsi="Times New Roman" w:cs="Times New Roman"/>
-          <w:sz w:val="24"/>
-          <w:szCs w:val="24"/>
-        </w:rPr>
-      </w:pPr>
-      <w:r>
-        <w:rPr>
-          <w:rFonts w:ascii="Times New Roman" w:hAnsi="Times New Roman" w:cs="Times New Roman"/>
+          <w:rFonts w:cstheme="minorHAnsi"/>
+          <w:sz w:val="24"/>
+          <w:szCs w:val="24"/>
+        </w:rPr>
+      </w:pPr>
+      <w:r>
+        <w:rPr>
+          <w:rFonts w:cstheme="minorHAnsi"/>
           <w:sz w:val="24"/>
           <w:szCs w:val="24"/>
         </w:rPr>
@@ -189,50 +187,40 @@
     <w:p>
       <w:pPr>
         <w:rPr>
-          <w:rFonts w:ascii="Times New Roman" w:hAnsi="Times New Roman" w:cs="Times New Roman"/>
-          <w:sz w:val="24"/>
-          <w:szCs w:val="24"/>
-        </w:rPr>
-      </w:pPr>
-      <w:proofErr w:type="spellStart"/>
-      <w:r>
-        <w:rPr>
-          <w:rFonts w:ascii="Times New Roman" w:hAnsi="Times New Roman" w:cs="Times New Roman"/>
-          <w:sz w:val="24"/>
-          <w:szCs w:val="24"/>
-        </w:rPr>
-        <w:t>Ak.god</w:t>
-      </w:r>
-      <w:proofErr w:type="spellEnd"/>
-      <w:r>
-        <w:rPr>
-          <w:rFonts w:ascii="Times New Roman" w:hAnsi="Times New Roman" w:cs="Times New Roman"/>
-          <w:sz w:val="24"/>
-          <w:szCs w:val="24"/>
-        </w:rPr>
-        <w:t>.: 2021/22</w:t>
-      </w:r>
-    </w:p>
-    <w:p>
-      <w:pPr>
-        <w:rPr>
-          <w:rFonts w:ascii="Times New Roman" w:hAnsi="Times New Roman" w:cs="Times New Roman"/>
-          <w:sz w:val="24"/>
-          <w:szCs w:val="24"/>
-        </w:rPr>
-      </w:pPr>
-    </w:p>
-    <w:p>
-      <w:pPr>
-        <w:rPr>
-          <w:rFonts w:ascii="Times New Roman" w:hAnsi="Times New Roman" w:cs="Times New Roman"/>
-          <w:sz w:val="24"/>
-          <w:szCs w:val="24"/>
-        </w:rPr>
-      </w:pPr>
-      <w:r>
-        <w:rPr>
-          <w:rFonts w:ascii="Times New Roman" w:hAnsi="Times New Roman" w:cs="Times New Roman"/>
+          <w:rFonts w:cstheme="minorHAnsi"/>
+          <w:sz w:val="24"/>
+          <w:szCs w:val="24"/>
+        </w:rPr>
+      </w:pPr>
+      <w:r>
+        <w:rPr>
+          <w:rFonts w:cstheme="minorHAnsi"/>
+          <w:sz w:val="24"/>
+          <w:szCs w:val="24"/>
+        </w:rPr>
+        <w:t>Ak.god.: 2021/22</w:t>
+      </w:r>
+    </w:p>
+    <w:p>
+      <w:pPr>
+        <w:rPr>
+          <w:rFonts w:cstheme="minorHAnsi"/>
+          <w:sz w:val="24"/>
+          <w:szCs w:val="24"/>
+        </w:rPr>
+      </w:pPr>
+    </w:p>
+    <w:p>
+      <w:pPr>
+        <w:rPr>
+          <w:rFonts w:cstheme="minorHAnsi"/>
+          <w:sz w:val="24"/>
+          <w:szCs w:val="24"/>
+        </w:rPr>
+      </w:pPr>
+      <w:r>
+        <w:rPr>
+          <w:rFonts w:cstheme="minorHAnsi"/>
           <w:sz w:val="24"/>
           <w:szCs w:val="24"/>
         </w:rPr>
@@ -247,14 +235,14 @@
           <w:numId w:val="1"/>
         </w:numPr>
         <w:rPr>
-          <w:rFonts w:ascii="Times New Roman" w:hAnsi="Times New Roman" w:cs="Times New Roman"/>
-          <w:sz w:val="24"/>
-          <w:szCs w:val="24"/>
-        </w:rPr>
-      </w:pPr>
-      <w:r>
-        <w:rPr>
-          <w:rFonts w:ascii="Times New Roman" w:hAnsi="Times New Roman" w:cs="Times New Roman"/>
+          <w:rFonts w:cstheme="minorHAnsi"/>
+          <w:sz w:val="24"/>
+          <w:szCs w:val="24"/>
+        </w:rPr>
+      </w:pPr>
+      <w:r>
+        <w:rPr>
+          <w:rFonts w:cstheme="minorHAnsi"/>
           <w:sz w:val="24"/>
           <w:szCs w:val="24"/>
         </w:rPr>
@@ -269,106 +257,96 @@
           <w:numId w:val="1"/>
         </w:numPr>
         <w:rPr>
-          <w:rFonts w:ascii="Times New Roman" w:hAnsi="Times New Roman" w:cs="Times New Roman"/>
-          <w:sz w:val="24"/>
-          <w:szCs w:val="24"/>
-        </w:rPr>
-      </w:pPr>
-      <w:r>
-        <w:rPr>
-          <w:rFonts w:ascii="Times New Roman" w:hAnsi="Times New Roman" w:cs="Times New Roman"/>
-          <w:sz w:val="24"/>
-          <w:szCs w:val="24"/>
-        </w:rPr>
-        <w:t xml:space="preserve">Thomas </w:t>
-      </w:r>
-      <w:proofErr w:type="spellStart"/>
-      <w:r>
-        <w:rPr>
-          <w:rFonts w:ascii="Times New Roman" w:hAnsi="Times New Roman" w:cs="Times New Roman"/>
-          <w:sz w:val="24"/>
-          <w:szCs w:val="24"/>
-        </w:rPr>
-        <w:t>Siard</w:t>
-      </w:r>
-      <w:proofErr w:type="spellEnd"/>
-    </w:p>
-    <w:p>
-      <w:pPr>
-        <w:rPr>
-          <w:rFonts w:ascii="Times New Roman" w:hAnsi="Times New Roman" w:cs="Times New Roman"/>
-          <w:sz w:val="24"/>
-          <w:szCs w:val="24"/>
-        </w:rPr>
-      </w:pPr>
-    </w:p>
-    <w:p>
-      <w:pPr>
-        <w:rPr>
-          <w:rFonts w:ascii="Times New Roman" w:hAnsi="Times New Roman" w:cs="Times New Roman"/>
-          <w:sz w:val="24"/>
-          <w:szCs w:val="24"/>
-        </w:rPr>
-      </w:pPr>
-    </w:p>
-    <w:p>
-      <w:pPr>
-        <w:rPr>
-          <w:rFonts w:ascii="Times New Roman" w:hAnsi="Times New Roman" w:cs="Times New Roman"/>
-          <w:sz w:val="24"/>
-          <w:szCs w:val="24"/>
-        </w:rPr>
-      </w:pPr>
-    </w:p>
-    <w:p>
-      <w:pPr>
-        <w:rPr>
-          <w:rFonts w:ascii="Times New Roman" w:hAnsi="Times New Roman" w:cs="Times New Roman"/>
-          <w:sz w:val="24"/>
-          <w:szCs w:val="24"/>
-        </w:rPr>
-      </w:pPr>
-    </w:p>
-    <w:p>
-      <w:pPr>
-        <w:rPr>
-          <w:rFonts w:ascii="Times New Roman" w:hAnsi="Times New Roman" w:cs="Times New Roman"/>
-          <w:sz w:val="24"/>
-          <w:szCs w:val="24"/>
-        </w:rPr>
-      </w:pPr>
-    </w:p>
-    <w:p>
-      <w:pPr>
-        <w:rPr>
-          <w:rFonts w:ascii="Times New Roman" w:hAnsi="Times New Roman" w:cs="Times New Roman"/>
-          <w:sz w:val="24"/>
-          <w:szCs w:val="24"/>
-        </w:rPr>
-      </w:pPr>
-    </w:p>
-    <w:p>
-      <w:pPr>
-        <w:rPr>
-          <w:rFonts w:ascii="Times New Roman" w:hAnsi="Times New Roman" w:cs="Times New Roman"/>
-          <w:sz w:val="24"/>
-          <w:szCs w:val="24"/>
-        </w:rPr>
-      </w:pPr>
-    </w:p>
-    <w:p>
-      <w:pPr>
-        <w:rPr>
-          <w:rFonts w:ascii="Times New Roman" w:hAnsi="Times New Roman" w:cs="Times New Roman"/>
-          <w:sz w:val="24"/>
-          <w:szCs w:val="24"/>
-        </w:rPr>
-      </w:pPr>
-    </w:p>
-    <w:p>
-      <w:pPr>
-        <w:rPr>
-          <w:rFonts w:ascii="Times New Roman" w:hAnsi="Times New Roman" w:cs="Times New Roman"/>
+          <w:rFonts w:cstheme="minorHAnsi"/>
+          <w:sz w:val="24"/>
+          <w:szCs w:val="24"/>
+        </w:rPr>
+      </w:pPr>
+      <w:r>
+        <w:rPr>
+          <w:rFonts w:cstheme="minorHAnsi"/>
+          <w:sz w:val="24"/>
+          <w:szCs w:val="24"/>
+        </w:rPr>
+        <w:t>Thomas Siard</w:t>
+      </w:r>
+    </w:p>
+    <w:p>
+      <w:pPr>
+        <w:rPr>
+          <w:rFonts w:cstheme="minorHAnsi"/>
+          <w:sz w:val="24"/>
+          <w:szCs w:val="24"/>
+        </w:rPr>
+      </w:pPr>
+    </w:p>
+    <w:p>
+      <w:pPr>
+        <w:rPr>
+          <w:rFonts w:cstheme="minorHAnsi"/>
+          <w:sz w:val="24"/>
+          <w:szCs w:val="24"/>
+        </w:rPr>
+      </w:pPr>
+    </w:p>
+    <w:p>
+      <w:pPr>
+        <w:rPr>
+          <w:rFonts w:cstheme="minorHAnsi"/>
+          <w:sz w:val="24"/>
+          <w:szCs w:val="24"/>
+        </w:rPr>
+      </w:pPr>
+    </w:p>
+    <w:p>
+      <w:pPr>
+        <w:rPr>
+          <w:rFonts w:cstheme="minorHAnsi"/>
+          <w:sz w:val="24"/>
+          <w:szCs w:val="24"/>
+        </w:rPr>
+      </w:pPr>
+    </w:p>
+    <w:p>
+      <w:pPr>
+        <w:rPr>
+          <w:rFonts w:cstheme="minorHAnsi"/>
+          <w:sz w:val="24"/>
+          <w:szCs w:val="24"/>
+        </w:rPr>
+      </w:pPr>
+    </w:p>
+    <w:p>
+      <w:pPr>
+        <w:rPr>
+          <w:rFonts w:cstheme="minorHAnsi"/>
+          <w:sz w:val="24"/>
+          <w:szCs w:val="24"/>
+        </w:rPr>
+      </w:pPr>
+    </w:p>
+    <w:p>
+      <w:pPr>
+        <w:rPr>
+          <w:rFonts w:cstheme="minorHAnsi"/>
+          <w:sz w:val="24"/>
+          <w:szCs w:val="24"/>
+        </w:rPr>
+      </w:pPr>
+    </w:p>
+    <w:p>
+      <w:pPr>
+        <w:rPr>
+          <w:rFonts w:cstheme="minorHAnsi"/>
+          <w:sz w:val="24"/>
+          <w:szCs w:val="24"/>
+        </w:rPr>
+      </w:pPr>
+    </w:p>
+    <w:p>
+      <w:pPr>
+        <w:rPr>
+          <w:rFonts w:cstheme="minorHAnsi"/>
           <w:sz w:val="24"/>
           <w:szCs w:val="24"/>
         </w:rPr>
@@ -378,14 +356,14 @@
       <w:pPr>
         <w:jc w:val="center"/>
         <w:rPr>
-          <w:rFonts w:ascii="Times New Roman" w:hAnsi="Times New Roman" w:cs="Times New Roman"/>
-          <w:sz w:val="24"/>
-          <w:szCs w:val="24"/>
-        </w:rPr>
-      </w:pPr>
-      <w:r>
-        <w:rPr>
-          <w:rFonts w:ascii="Times New Roman" w:hAnsi="Times New Roman" w:cs="Times New Roman"/>
+          <w:rFonts w:cstheme="minorHAnsi"/>
+          <w:sz w:val="24"/>
+          <w:szCs w:val="24"/>
+        </w:rPr>
+      </w:pPr>
+      <w:r>
+        <w:rPr>
+          <w:rFonts w:cstheme="minorHAnsi"/>
           <w:sz w:val="24"/>
           <w:szCs w:val="24"/>
         </w:rPr>
@@ -395,7 +373,7 @@
     <w:sdt>
       <w:sdtPr>
         <w:rPr>
-          <w:rFonts w:asciiTheme="minorHAnsi" w:eastAsiaTheme="minorHAnsi" w:hAnsiTheme="minorHAnsi" w:cstheme="minorBidi"/>
+          <w:rFonts w:asciiTheme="minorHAnsi" w:eastAsiaTheme="minorHAnsi" w:hAnsiTheme="minorHAnsi" w:cstheme="minorHAnsi"/>
           <w:sz w:val="22"/>
           <w:szCs w:val="22"/>
           <w:lang w:val="hr-HR"/>
@@ -418,12 +396,14 @@
           <w:pPr>
             <w:pStyle w:val="TOCNaslov"/>
             <w:rPr>
+              <w:rFonts w:asciiTheme="minorHAnsi" w:hAnsiTheme="minorHAnsi" w:cstheme="minorHAnsi"/>
               <w:b/>
               <w:bCs/>
             </w:rPr>
           </w:pPr>
           <w:r>
             <w:rPr>
+              <w:rFonts w:asciiTheme="minorHAnsi" w:hAnsiTheme="minorHAnsi" w:cstheme="minorHAnsi"/>
               <w:b/>
               <w:bCs/>
             </w:rPr>
@@ -432,35 +412,54 @@
         </w:p>
         <w:p>
           <w:pPr>
+            <w:rPr>
+              <w:rFonts w:cstheme="minorHAnsi"/>
+              <w:lang w:val="en-US"/>
+            </w:rPr>
+          </w:pPr>
+        </w:p>
+        <w:p>
+          <w:pPr>
             <w:pStyle w:val="Sadraj1"/>
             <w:tabs>
               <w:tab w:val="right" w:leader="dot" w:pos="9350"/>
             </w:tabs>
             <w:rPr>
-              <w:rFonts w:eastAsiaTheme="minorEastAsia"/>
+              <w:rFonts w:eastAsiaTheme="minorEastAsia" w:cstheme="minorHAnsi"/>
               <w:noProof/>
               <w:lang w:val="en-US"/>
             </w:rPr>
           </w:pPr>
           <w:r>
+            <w:rPr>
+              <w:rFonts w:cstheme="minorHAnsi"/>
+            </w:rPr>
             <w:fldChar w:fldCharType="begin"/>
           </w:r>
           <w:r>
+            <w:rPr>
+              <w:rFonts w:cstheme="minorHAnsi"/>
+            </w:rPr>
             <w:instrText xml:space="preserve"> TOC \o "1-3" \h \z \u </w:instrText>
           </w:r>
           <w:r>
+            <w:rPr>
+              <w:rFonts w:cstheme="minorHAnsi"/>
+            </w:rPr>
             <w:fldChar w:fldCharType="separate"/>
           </w:r>
-          <w:hyperlink w:anchor="_Toc99213927" w:history="1">
+          <w:hyperlink w:anchor="_Toc99302690" w:history="1">
             <w:r>
               <w:rPr>
                 <w:rStyle w:val="Hiperveza"/>
+                <w:rFonts w:cstheme="minorHAnsi"/>
                 <w:noProof/>
               </w:rPr>
               <w:t>1. SAŽETAK</w:t>
             </w:r>
             <w:r>
               <w:rPr>
+                <w:rFonts w:cstheme="minorHAnsi"/>
                 <w:noProof/>
                 <w:webHidden/>
               </w:rPr>
@@ -468,6 +467,7 @@
             </w:r>
             <w:r>
               <w:rPr>
+                <w:rFonts w:cstheme="minorHAnsi"/>
                 <w:noProof/>
                 <w:webHidden/>
               </w:rPr>
@@ -475,19 +475,22 @@
             </w:r>
             <w:r>
               <w:rPr>
+                <w:rFonts w:cstheme="minorHAnsi"/>
                 <w:noProof/>
                 <w:webHidden/>
               </w:rPr>
-              <w:instrText xml:space="preserve"> PAGEREF _Toc99213927 \h </w:instrText>
-            </w:r>
-            <w:r>
-              <w:rPr>
+              <w:instrText xml:space="preserve"> PAGEREF _Toc99302690 \h </w:instrText>
+            </w:r>
+            <w:r>
+              <w:rPr>
+                <w:rFonts w:cstheme="minorHAnsi"/>
                 <w:noProof/>
                 <w:webHidden/>
               </w:rPr>
             </w:r>
             <w:r>
               <w:rPr>
+                <w:rFonts w:cstheme="minorHAnsi"/>
                 <w:noProof/>
                 <w:webHidden/>
               </w:rPr>
@@ -495,6 +498,7 @@
             </w:r>
             <w:r>
               <w:rPr>
+                <w:rFonts w:cstheme="minorHAnsi"/>
                 <w:noProof/>
                 <w:webHidden/>
               </w:rPr>
@@ -502,6 +506,7 @@
             </w:r>
             <w:r>
               <w:rPr>
+                <w:rFonts w:cstheme="minorHAnsi"/>
                 <w:noProof/>
                 <w:webHidden/>
               </w:rPr>
@@ -516,21 +521,23 @@
               <w:tab w:val="right" w:leader="dot" w:pos="9350"/>
             </w:tabs>
             <w:rPr>
-              <w:rFonts w:eastAsiaTheme="minorEastAsia"/>
+              <w:rFonts w:eastAsiaTheme="minorEastAsia" w:cstheme="minorHAnsi"/>
               <w:noProof/>
               <w:lang w:val="en-US"/>
             </w:rPr>
           </w:pPr>
-          <w:hyperlink w:anchor="_Toc99213928" w:history="1">
+          <w:hyperlink w:anchor="_Toc99302691" w:history="1">
             <w:r>
               <w:rPr>
                 <w:rStyle w:val="Hiperveza"/>
+                <w:rFonts w:cstheme="minorHAnsi"/>
                 <w:noProof/>
               </w:rPr>
               <w:t>2. UVOD I MOTIVACIJA</w:t>
             </w:r>
             <w:r>
               <w:rPr>
+                <w:rFonts w:cstheme="minorHAnsi"/>
                 <w:noProof/>
                 <w:webHidden/>
               </w:rPr>
@@ -538,6 +545,7 @@
             </w:r>
             <w:r>
               <w:rPr>
+                <w:rFonts w:cstheme="minorHAnsi"/>
                 <w:noProof/>
                 <w:webHidden/>
               </w:rPr>
@@ -545,19 +553,22 @@
             </w:r>
             <w:r>
               <w:rPr>
+                <w:rFonts w:cstheme="minorHAnsi"/>
                 <w:noProof/>
                 <w:webHidden/>
               </w:rPr>
-              <w:instrText xml:space="preserve"> PAGEREF _Toc99213928 \h </w:instrText>
-            </w:r>
-            <w:r>
-              <w:rPr>
+              <w:instrText xml:space="preserve"> PAGEREF _Toc99302691 \h </w:instrText>
+            </w:r>
+            <w:r>
+              <w:rPr>
+                <w:rFonts w:cstheme="minorHAnsi"/>
                 <w:noProof/>
                 <w:webHidden/>
               </w:rPr>
             </w:r>
             <w:r>
               <w:rPr>
+                <w:rFonts w:cstheme="minorHAnsi"/>
                 <w:noProof/>
                 <w:webHidden/>
               </w:rPr>
@@ -565,6 +576,7 @@
             </w:r>
             <w:r>
               <w:rPr>
+                <w:rFonts w:cstheme="minorHAnsi"/>
                 <w:noProof/>
                 <w:webHidden/>
               </w:rPr>
@@ -572,6 +584,7 @@
             </w:r>
             <w:r>
               <w:rPr>
+                <w:rFonts w:cstheme="minorHAnsi"/>
                 <w:noProof/>
                 <w:webHidden/>
               </w:rPr>
@@ -586,21 +599,23 @@
               <w:tab w:val="right" w:leader="dot" w:pos="9350"/>
             </w:tabs>
             <w:rPr>
-              <w:rFonts w:eastAsiaTheme="minorEastAsia"/>
+              <w:rFonts w:eastAsiaTheme="minorEastAsia" w:cstheme="minorHAnsi"/>
               <w:noProof/>
               <w:lang w:val="en-US"/>
             </w:rPr>
           </w:pPr>
-          <w:hyperlink w:anchor="_Toc99213929" w:history="1">
+          <w:hyperlink w:anchor="_Toc99302692" w:history="1">
             <w:r>
               <w:rPr>
                 <w:rStyle w:val="Hiperveza"/>
+                <w:rFonts w:cstheme="minorHAnsi"/>
                 <w:noProof/>
               </w:rPr>
               <w:t>2.1 SWOT analiza</w:t>
             </w:r>
             <w:r>
               <w:rPr>
+                <w:rFonts w:cstheme="minorHAnsi"/>
                 <w:noProof/>
                 <w:webHidden/>
               </w:rPr>
@@ -608,6 +623,7 @@
             </w:r>
             <w:r>
               <w:rPr>
+                <w:rFonts w:cstheme="minorHAnsi"/>
                 <w:noProof/>
                 <w:webHidden/>
               </w:rPr>
@@ -615,19 +631,22 @@
             </w:r>
             <w:r>
               <w:rPr>
+                <w:rFonts w:cstheme="minorHAnsi"/>
                 <w:noProof/>
                 <w:webHidden/>
               </w:rPr>
-              <w:instrText xml:space="preserve"> PAGEREF _Toc99213929 \h </w:instrText>
-            </w:r>
-            <w:r>
-              <w:rPr>
+              <w:instrText xml:space="preserve"> PAGEREF _Toc99302692 \h </w:instrText>
+            </w:r>
+            <w:r>
+              <w:rPr>
+                <w:rFonts w:cstheme="minorHAnsi"/>
                 <w:noProof/>
                 <w:webHidden/>
               </w:rPr>
             </w:r>
             <w:r>
               <w:rPr>
+                <w:rFonts w:cstheme="minorHAnsi"/>
                 <w:noProof/>
                 <w:webHidden/>
               </w:rPr>
@@ -635,6 +654,7 @@
             </w:r>
             <w:r>
               <w:rPr>
+                <w:rFonts w:cstheme="minorHAnsi"/>
                 <w:noProof/>
                 <w:webHidden/>
               </w:rPr>
@@ -642,6 +662,7 @@
             </w:r>
             <w:r>
               <w:rPr>
+                <w:rFonts w:cstheme="minorHAnsi"/>
                 <w:noProof/>
                 <w:webHidden/>
               </w:rPr>
@@ -656,21 +677,23 @@
               <w:tab w:val="right" w:leader="dot" w:pos="9350"/>
             </w:tabs>
             <w:rPr>
-              <w:rFonts w:eastAsiaTheme="minorEastAsia"/>
+              <w:rFonts w:eastAsiaTheme="minorEastAsia" w:cstheme="minorHAnsi"/>
               <w:noProof/>
               <w:lang w:val="en-US"/>
             </w:rPr>
           </w:pPr>
-          <w:hyperlink w:anchor="_Toc99213930" w:history="1">
+          <w:hyperlink w:anchor="_Toc99302693" w:history="1">
             <w:r>
               <w:rPr>
                 <w:rStyle w:val="Hiperveza"/>
+                <w:rFonts w:cstheme="minorHAnsi"/>
                 <w:noProof/>
               </w:rPr>
               <w:t>3. RAZRADA FUNKCIONALNOSTI</w:t>
             </w:r>
             <w:r>
               <w:rPr>
+                <w:rFonts w:cstheme="minorHAnsi"/>
                 <w:noProof/>
                 <w:webHidden/>
               </w:rPr>
@@ -678,6 +701,7 @@
             </w:r>
             <w:r>
               <w:rPr>
+                <w:rFonts w:cstheme="minorHAnsi"/>
                 <w:noProof/>
                 <w:webHidden/>
               </w:rPr>
@@ -685,19 +709,22 @@
             </w:r>
             <w:r>
               <w:rPr>
+                <w:rFonts w:cstheme="minorHAnsi"/>
                 <w:noProof/>
                 <w:webHidden/>
               </w:rPr>
-              <w:instrText xml:space="preserve"> PAGEREF _Toc99213930 \h </w:instrText>
-            </w:r>
-            <w:r>
-              <w:rPr>
+              <w:instrText xml:space="preserve"> PAGEREF _Toc99302693 \h </w:instrText>
+            </w:r>
+            <w:r>
+              <w:rPr>
+                <w:rFonts w:cstheme="minorHAnsi"/>
                 <w:noProof/>
                 <w:webHidden/>
               </w:rPr>
             </w:r>
             <w:r>
               <w:rPr>
+                <w:rFonts w:cstheme="minorHAnsi"/>
                 <w:noProof/>
                 <w:webHidden/>
               </w:rPr>
@@ -705,6 +732,7 @@
             </w:r>
             <w:r>
               <w:rPr>
+                <w:rFonts w:cstheme="minorHAnsi"/>
                 <w:noProof/>
                 <w:webHidden/>
               </w:rPr>
@@ -712,6 +740,7 @@
             </w:r>
             <w:r>
               <w:rPr>
+                <w:rFonts w:cstheme="minorHAnsi"/>
                 <w:noProof/>
                 <w:webHidden/>
               </w:rPr>
@@ -726,21 +755,23 @@
               <w:tab w:val="right" w:leader="dot" w:pos="9350"/>
             </w:tabs>
             <w:rPr>
-              <w:rFonts w:eastAsiaTheme="minorEastAsia"/>
+              <w:rFonts w:eastAsiaTheme="minorEastAsia" w:cstheme="minorHAnsi"/>
               <w:noProof/>
               <w:lang w:val="en-US"/>
             </w:rPr>
           </w:pPr>
-          <w:hyperlink w:anchor="_Toc99213931" w:history="1">
+          <w:hyperlink w:anchor="_Toc99302694" w:history="1">
             <w:r>
               <w:rPr>
                 <w:rStyle w:val="Hiperveza"/>
+                <w:rFonts w:cstheme="minorHAnsi"/>
                 <w:noProof/>
               </w:rPr>
               <w:t>4. IMPLEMENTACIJA</w:t>
             </w:r>
             <w:r>
               <w:rPr>
+                <w:rFonts w:cstheme="minorHAnsi"/>
                 <w:noProof/>
                 <w:webHidden/>
               </w:rPr>
@@ -748,6 +779,7 @@
             </w:r>
             <w:r>
               <w:rPr>
+                <w:rFonts w:cstheme="minorHAnsi"/>
                 <w:noProof/>
                 <w:webHidden/>
               </w:rPr>
@@ -755,19 +787,22 @@
             </w:r>
             <w:r>
               <w:rPr>
+                <w:rFonts w:cstheme="minorHAnsi"/>
                 <w:noProof/>
                 <w:webHidden/>
               </w:rPr>
-              <w:instrText xml:space="preserve"> PAGEREF _Toc99213931 \h </w:instrText>
-            </w:r>
-            <w:r>
-              <w:rPr>
+              <w:instrText xml:space="preserve"> PAGEREF _Toc99302694 \h </w:instrText>
+            </w:r>
+            <w:r>
+              <w:rPr>
+                <w:rFonts w:cstheme="minorHAnsi"/>
                 <w:noProof/>
                 <w:webHidden/>
               </w:rPr>
             </w:r>
             <w:r>
               <w:rPr>
+                <w:rFonts w:cstheme="minorHAnsi"/>
                 <w:noProof/>
                 <w:webHidden/>
               </w:rPr>
@@ -775,6 +810,7 @@
             </w:r>
             <w:r>
               <w:rPr>
+                <w:rFonts w:cstheme="minorHAnsi"/>
                 <w:noProof/>
                 <w:webHidden/>
               </w:rPr>
@@ -782,6 +818,7 @@
             </w:r>
             <w:r>
               <w:rPr>
+                <w:rFonts w:cstheme="minorHAnsi"/>
                 <w:noProof/>
                 <w:webHidden/>
               </w:rPr>
@@ -796,21 +833,23 @@
               <w:tab w:val="right" w:leader="dot" w:pos="9350"/>
             </w:tabs>
             <w:rPr>
-              <w:rFonts w:eastAsiaTheme="minorEastAsia"/>
+              <w:rFonts w:eastAsiaTheme="minorEastAsia" w:cstheme="minorHAnsi"/>
               <w:noProof/>
               <w:lang w:val="en-US"/>
             </w:rPr>
           </w:pPr>
-          <w:hyperlink w:anchor="_Toc99213932" w:history="1">
+          <w:hyperlink w:anchor="_Toc99302695" w:history="1">
             <w:r>
               <w:rPr>
                 <w:rStyle w:val="Hiperveza"/>
+                <w:rFonts w:cstheme="minorHAnsi"/>
                 <w:noProof/>
               </w:rPr>
               <w:t>4.1. Class dijagram</w:t>
             </w:r>
             <w:r>
               <w:rPr>
+                <w:rFonts w:cstheme="minorHAnsi"/>
                 <w:noProof/>
                 <w:webHidden/>
               </w:rPr>
@@ -818,6 +857,7 @@
             </w:r>
             <w:r>
               <w:rPr>
+                <w:rFonts w:cstheme="minorHAnsi"/>
                 <w:noProof/>
                 <w:webHidden/>
               </w:rPr>
@@ -825,19 +865,22 @@
             </w:r>
             <w:r>
               <w:rPr>
+                <w:rFonts w:cstheme="minorHAnsi"/>
                 <w:noProof/>
                 <w:webHidden/>
               </w:rPr>
-              <w:instrText xml:space="preserve"> PAGEREF _Toc99213932 \h </w:instrText>
-            </w:r>
-            <w:r>
-              <w:rPr>
+              <w:instrText xml:space="preserve"> PAGEREF _Toc99302695 \h </w:instrText>
+            </w:r>
+            <w:r>
+              <w:rPr>
+                <w:rFonts w:cstheme="minorHAnsi"/>
                 <w:noProof/>
                 <w:webHidden/>
               </w:rPr>
             </w:r>
             <w:r>
               <w:rPr>
+                <w:rFonts w:cstheme="minorHAnsi"/>
                 <w:noProof/>
                 <w:webHidden/>
               </w:rPr>
@@ -845,6 +888,7 @@
             </w:r>
             <w:r>
               <w:rPr>
+                <w:rFonts w:cstheme="minorHAnsi"/>
                 <w:noProof/>
                 <w:webHidden/>
               </w:rPr>
@@ -852,112 +896,7 @@
             </w:r>
             <w:r>
               <w:rPr>
-                <w:noProof/>
-                <w:webHidden/>
-              </w:rPr>
-              <w:fldChar w:fldCharType="end"/>
-            </w:r>
-          </w:hyperlink>
-        </w:p>
-        <w:p>
-          <w:pPr>
-            <w:pStyle w:val="Sadraj2"/>
-            <w:tabs>
-              <w:tab w:val="right" w:leader="dot" w:pos="9350"/>
-            </w:tabs>
-            <w:rPr>
-              <w:rFonts w:eastAsiaTheme="minorEastAsia"/>
-              <w:noProof/>
-              <w:lang w:val="en-US"/>
-            </w:rPr>
-          </w:pPr>
-          <w:hyperlink w:anchor="_Toc99213933" w:history="1">
-            <w:bookmarkStart w:id="0" w:name="_Toc99213919"/>
-            <w:r>
-              <w:rPr>
-                <w:rStyle w:val="Hiperveza"/>
-                <w:noProof/>
-              </w:rPr>
-              <w:drawing>
-                <wp:inline distT="0" distB="0" distL="0" distR="0" wp14:anchorId="2E953DDF" wp14:editId="2E736097">
-                  <wp:extent cx="5943600" cy="4141470"/>
-                  <wp:effectExtent l="0" t="0" r="0" b="0"/>
-                  <wp:docPr id="8" name="Slika 8"/>
-                  <wp:cNvGraphicFramePr>
-                    <a:graphicFrameLocks xmlns:a="http://schemas.openxmlformats.org/drawingml/2006/main" noChangeAspect="1"/>
-                  </wp:cNvGraphicFramePr>
-                  <a:graphic xmlns:a="http://schemas.openxmlformats.org/drawingml/2006/main">
-                    <a:graphicData uri="http://schemas.openxmlformats.org/drawingml/2006/picture">
-                      <pic:pic xmlns:pic="http://schemas.openxmlformats.org/drawingml/2006/picture">
-                        <pic:nvPicPr>
-                          <pic:cNvPr id="1" name=""/>
-                          <pic:cNvPicPr/>
-                        </pic:nvPicPr>
-                        <pic:blipFill>
-                          <a:blip r:embed="rId7"/>
-                          <a:stretch>
-                            <a:fillRect/>
-                          </a:stretch>
-                        </pic:blipFill>
-                        <pic:spPr>
-                          <a:xfrm>
-                            <a:off x="0" y="0"/>
-                            <a:ext cx="5943600" cy="4141470"/>
-                          </a:xfrm>
-                          <a:prstGeom prst="rect">
-                            <a:avLst/>
-                          </a:prstGeom>
-                        </pic:spPr>
-                      </pic:pic>
-                    </a:graphicData>
-                  </a:graphic>
-                </wp:inline>
-              </w:drawing>
-            </w:r>
-            <w:bookmarkEnd w:id="0"/>
-            <w:r>
-              <w:rPr>
-                <w:noProof/>
-                <w:webHidden/>
-              </w:rPr>
-              <w:tab/>
-            </w:r>
-            <w:r>
-              <w:rPr>
-                <w:noProof/>
-                <w:webHidden/>
-              </w:rPr>
-              <w:fldChar w:fldCharType="begin"/>
-            </w:r>
-            <w:r>
-              <w:rPr>
-                <w:noProof/>
-                <w:webHidden/>
-              </w:rPr>
-              <w:instrText xml:space="preserve"> PAGEREF _Toc99213933 \h </w:instrText>
-            </w:r>
-            <w:r>
-              <w:rPr>
-                <w:noProof/>
-                <w:webHidden/>
-              </w:rPr>
-            </w:r>
-            <w:r>
-              <w:rPr>
-                <w:noProof/>
-                <w:webHidden/>
-              </w:rPr>
-              <w:fldChar w:fldCharType="separate"/>
-            </w:r>
-            <w:r>
-              <w:rPr>
-                <w:noProof/>
-                <w:webHidden/>
-              </w:rPr>
-              <w:t>8</w:t>
-            </w:r>
-            <w:r>
-              <w:rPr>
+                <w:rFonts w:cstheme="minorHAnsi"/>
                 <w:noProof/>
                 <w:webHidden/>
               </w:rPr>
@@ -972,21 +911,23 @@
               <w:tab w:val="right" w:leader="dot" w:pos="9350"/>
             </w:tabs>
             <w:rPr>
-              <w:rFonts w:eastAsiaTheme="minorEastAsia"/>
+              <w:rFonts w:eastAsiaTheme="minorEastAsia" w:cstheme="minorHAnsi"/>
               <w:noProof/>
               <w:lang w:val="en-US"/>
             </w:rPr>
           </w:pPr>
-          <w:hyperlink w:anchor="_Toc99213934" w:history="1">
+          <w:hyperlink w:anchor="_Toc99302696" w:history="1">
             <w:r>
               <w:rPr>
                 <w:rStyle w:val="Hiperveza"/>
+                <w:rFonts w:cstheme="minorHAnsi"/>
                 <w:noProof/>
               </w:rPr>
               <w:t>5. KORISNICKE UPUTE</w:t>
             </w:r>
             <w:r>
               <w:rPr>
+                <w:rFonts w:cstheme="minorHAnsi"/>
                 <w:noProof/>
                 <w:webHidden/>
               </w:rPr>
@@ -994,6 +935,7 @@
             </w:r>
             <w:r>
               <w:rPr>
+                <w:rFonts w:cstheme="minorHAnsi"/>
                 <w:noProof/>
                 <w:webHidden/>
               </w:rPr>
@@ -1001,19 +943,22 @@
             </w:r>
             <w:r>
               <w:rPr>
+                <w:rFonts w:cstheme="minorHAnsi"/>
                 <w:noProof/>
                 <w:webHidden/>
               </w:rPr>
-              <w:instrText xml:space="preserve"> PAGEREF _Toc99213934 \h </w:instrText>
-            </w:r>
-            <w:r>
-              <w:rPr>
+              <w:instrText xml:space="preserve"> PAGEREF _Toc99302696 \h </w:instrText>
+            </w:r>
+            <w:r>
+              <w:rPr>
+                <w:rFonts w:cstheme="minorHAnsi"/>
                 <w:noProof/>
                 <w:webHidden/>
               </w:rPr>
             </w:r>
             <w:r>
               <w:rPr>
+                <w:rFonts w:cstheme="minorHAnsi"/>
                 <w:noProof/>
                 <w:webHidden/>
               </w:rPr>
@@ -1021,6 +966,7 @@
             </w:r>
             <w:r>
               <w:rPr>
+                <w:rFonts w:cstheme="minorHAnsi"/>
                 <w:noProof/>
                 <w:webHidden/>
               </w:rPr>
@@ -1028,6 +974,7 @@
             </w:r>
             <w:r>
               <w:rPr>
+                <w:rFonts w:cstheme="minorHAnsi"/>
                 <w:noProof/>
                 <w:webHidden/>
               </w:rPr>
@@ -1036,8 +983,14 @@
           </w:hyperlink>
         </w:p>
         <w:p>
+          <w:pPr>
+            <w:rPr>
+              <w:rFonts w:cstheme="minorHAnsi"/>
+            </w:rPr>
+          </w:pPr>
           <w:r>
             <w:rPr>
+              <w:rFonts w:cstheme="minorHAnsi"/>
               <w:b/>
               <w:bCs/>
               <w:noProof/>
@@ -1050,14 +1003,14 @@
     <w:p>
       <w:pPr>
         <w:rPr>
-          <w:rFonts w:ascii="Times New Roman" w:hAnsi="Times New Roman" w:cs="Times New Roman"/>
-          <w:sz w:val="24"/>
-          <w:szCs w:val="24"/>
-        </w:rPr>
-      </w:pPr>
-      <w:r>
-        <w:rPr>
-          <w:rFonts w:ascii="Times New Roman" w:hAnsi="Times New Roman" w:cs="Times New Roman"/>
+          <w:rFonts w:cstheme="minorHAnsi"/>
+          <w:sz w:val="24"/>
+          <w:szCs w:val="24"/>
+        </w:rPr>
+      </w:pPr>
+      <w:r>
+        <w:rPr>
+          <w:rFonts w:cstheme="minorHAnsi"/>
           <w:sz w:val="24"/>
           <w:szCs w:val="24"/>
         </w:rPr>
@@ -1067,56 +1020,79 @@
     <w:p>
       <w:pPr>
         <w:pStyle w:val="Naslov1"/>
-      </w:pPr>
-      <w:bookmarkStart w:id="1" w:name="_Toc99213927"/>
-      <w:r>
+        <w:rPr>
+          <w:rFonts w:asciiTheme="minorHAnsi" w:hAnsiTheme="minorHAnsi" w:cstheme="minorHAnsi"/>
+        </w:rPr>
+      </w:pPr>
+      <w:bookmarkStart w:id="0" w:name="_Toc99302690"/>
+      <w:r>
+        <w:rPr>
+          <w:rFonts w:asciiTheme="minorHAnsi" w:hAnsiTheme="minorHAnsi" w:cstheme="minorHAnsi"/>
+        </w:rPr>
         <w:lastRenderedPageBreak/>
         <w:t>1. SAŽETAK</w:t>
       </w:r>
-      <w:bookmarkEnd w:id="1"/>
-    </w:p>
-    <w:p/>
-    <w:p>
-      <w:pPr>
-        <w:rPr>
-          <w:sz w:val="24"/>
-          <w:szCs w:val="24"/>
-        </w:rPr>
-      </w:pPr>
-      <w:proofErr w:type="spellStart"/>
-      <w:r>
-        <w:rPr>
-          <w:sz w:val="24"/>
-          <w:szCs w:val="24"/>
-        </w:rPr>
-        <w:t>FitActive</w:t>
-      </w:r>
-      <w:proofErr w:type="spellEnd"/>
-      <w:r>
-        <w:rPr>
-          <w:sz w:val="24"/>
-          <w:szCs w:val="24"/>
-        </w:rPr>
-        <w:t xml:space="preserve"> je projekt koji smo odlučili napraviti. Sama riječ </w:t>
-      </w:r>
-      <w:proofErr w:type="spellStart"/>
-      <w:r>
-        <w:rPr>
-          <w:sz w:val="24"/>
-          <w:szCs w:val="24"/>
-        </w:rPr>
-        <w:t>FitActive</w:t>
-      </w:r>
-      <w:proofErr w:type="spellEnd"/>
-      <w:r>
-        <w:rPr>
-          <w:sz w:val="24"/>
-          <w:szCs w:val="24"/>
-        </w:rPr>
-        <w:t xml:space="preserve"> indicira na fitness aplikaciju. U aplikaciji se mogu raditi razne vježbe, može se provjeravati unos vode, također imate opciju uređivanja rasporeda tjelovježbi i dodavanje u vaš raspored. Notifikacije </w:t>
-      </w:r>
-      <w:r>
-        <w:rPr>
+      <w:bookmarkEnd w:id="0"/>
+    </w:p>
+    <w:p>
+      <w:pPr>
+        <w:rPr>
+          <w:rFonts w:cstheme="minorHAnsi"/>
+        </w:rPr>
+      </w:pPr>
+    </w:p>
+    <w:p>
+      <w:pPr>
+        <w:ind w:firstLine="720"/>
+        <w:rPr>
+          <w:rFonts w:cstheme="minorHAnsi"/>
+          <w:sz w:val="24"/>
+          <w:szCs w:val="24"/>
+        </w:rPr>
+      </w:pPr>
+      <w:r>
+        <w:rPr>
+          <w:rFonts w:cstheme="minorHAnsi"/>
+          <w:sz w:val="24"/>
+          <w:szCs w:val="24"/>
+        </w:rPr>
+        <w:t>FitActive je projekt koji smo odlučili napraviti</w:t>
+      </w:r>
+      <w:r>
+        <w:rPr>
+          <w:rFonts w:cstheme="minorHAnsi"/>
+          <w:sz w:val="24"/>
+          <w:szCs w:val="24"/>
+        </w:rPr>
+        <w:t xml:space="preserve"> za ovaj kolegij</w:t>
+      </w:r>
+      <w:r>
+        <w:rPr>
+          <w:rFonts w:cstheme="minorHAnsi"/>
+          <w:sz w:val="24"/>
+          <w:szCs w:val="24"/>
+        </w:rPr>
+        <w:t>. Sama riječ FitActive indicira na fitness aplikaciju</w:t>
+      </w:r>
+      <w:r>
+        <w:rPr>
+          <w:rFonts w:cstheme="minorHAnsi"/>
+          <w:sz w:val="24"/>
+          <w:szCs w:val="24"/>
+        </w:rPr>
+        <w:t xml:space="preserve"> u kojoj</w:t>
+      </w:r>
+      <w:r>
+        <w:rPr>
+          <w:rFonts w:cstheme="minorHAnsi"/>
+          <w:sz w:val="24"/>
+          <w:szCs w:val="24"/>
+        </w:rPr>
+        <w:t xml:space="preserve"> se mogu raditi razne vježbe, provjeravati unos vode, također imate opciju uređivanja rasporeda tjelovježbi i dodavanje u vaš raspored. Notifikacije </w:t>
+      </w:r>
+      <w:r>
+        <w:rPr>
+          <w:rFonts w:cstheme="minorHAnsi"/>
           <w:sz w:val="24"/>
           <w:szCs w:val="24"/>
         </w:rPr>
@@ -1124,6 +1100,7 @@
       </w:r>
       <w:r>
         <w:rPr>
+          <w:rFonts w:cstheme="minorHAnsi"/>
           <w:sz w:val="24"/>
           <w:szCs w:val="24"/>
         </w:rPr>
@@ -1131,6 +1108,7 @@
       </w:r>
       <w:r>
         <w:rPr>
+          <w:rFonts w:cstheme="minorHAnsi"/>
           <w:sz w:val="24"/>
           <w:szCs w:val="24"/>
         </w:rPr>
@@ -1138,13 +1116,31 @@
       </w:r>
       <w:r>
         <w:rPr>
-          <w:sz w:val="24"/>
-          <w:szCs w:val="24"/>
-        </w:rPr>
-        <w:t xml:space="preserve">as podsjeti </w:t>
-      </w:r>
-      <w:r>
-        <w:rPr>
+          <w:rFonts w:cstheme="minorHAnsi"/>
+          <w:sz w:val="24"/>
+          <w:szCs w:val="24"/>
+        </w:rPr>
+        <w:t>as podsjet</w:t>
+      </w:r>
+      <w:r>
+        <w:rPr>
+          <w:rFonts w:cstheme="minorHAnsi"/>
+          <w:sz w:val="24"/>
+          <w:szCs w:val="24"/>
+        </w:rPr>
+        <w:t>e</w:t>
+      </w:r>
+      <w:r>
+        <w:rPr>
+          <w:rFonts w:cstheme="minorHAnsi"/>
+          <w:sz w:val="24"/>
+          <w:szCs w:val="24"/>
+        </w:rPr>
+        <w:t xml:space="preserve"> </w:t>
+      </w:r>
+      <w:r>
+        <w:rPr>
+          <w:rFonts w:cstheme="minorHAnsi"/>
           <w:sz w:val="24"/>
           <w:szCs w:val="24"/>
         </w:rPr>
@@ -1153,36 +1149,24 @@
     </w:p>
     <w:p>
       <w:pPr>
-        <w:rPr>
-          <w:sz w:val="24"/>
-          <w:szCs w:val="24"/>
-        </w:rPr>
-      </w:pPr>
-      <w:r>
-        <w:rPr>
-          <w:sz w:val="24"/>
-          <w:szCs w:val="24"/>
-        </w:rPr>
-        <w:t xml:space="preserve">Za izradu aplikacije koristili smo </w:t>
-      </w:r>
-      <w:proofErr w:type="spellStart"/>
-      <w:r>
-        <w:rPr>
-          <w:sz w:val="24"/>
-          <w:szCs w:val="24"/>
-        </w:rPr>
-        <w:t>vue</w:t>
-      </w:r>
-      <w:proofErr w:type="spellEnd"/>
-      <w:r>
-        <w:rPr>
-          <w:sz w:val="24"/>
-          <w:szCs w:val="24"/>
-        </w:rPr>
-        <w:t>/cli 4.5.</w:t>
-      </w:r>
-      <w:r>
-        <w:rPr>
+        <w:ind w:firstLine="720"/>
+        <w:rPr>
+          <w:rFonts w:cstheme="minorHAnsi"/>
+          <w:sz w:val="24"/>
+          <w:szCs w:val="24"/>
+        </w:rPr>
+      </w:pPr>
+      <w:r>
+        <w:rPr>
+          <w:rFonts w:cstheme="minorHAnsi"/>
+          <w:sz w:val="24"/>
+          <w:szCs w:val="24"/>
+        </w:rPr>
+        <w:t>Za izradu aplikacije koristili smo vue/cli 4.5.</w:t>
+      </w:r>
+      <w:r>
+        <w:rPr>
+          <w:rFonts w:cstheme="minorHAnsi"/>
           <w:sz w:val="24"/>
           <w:szCs w:val="24"/>
         </w:rPr>
@@ -1190,85 +1174,31 @@
       </w:r>
       <w:r>
         <w:rPr>
-          <w:sz w:val="24"/>
-          <w:szCs w:val="24"/>
-        </w:rPr>
-        <w:t xml:space="preserve">, kodirali smo u </w:t>
-      </w:r>
-      <w:proofErr w:type="spellStart"/>
-      <w:r>
-        <w:rPr>
-          <w:sz w:val="24"/>
-          <w:szCs w:val="24"/>
-        </w:rPr>
-        <w:t>Visual</w:t>
-      </w:r>
-      <w:proofErr w:type="spellEnd"/>
-      <w:r>
-        <w:rPr>
-          <w:sz w:val="24"/>
-          <w:szCs w:val="24"/>
-        </w:rPr>
-        <w:t xml:space="preserve"> Studio </w:t>
-      </w:r>
-      <w:proofErr w:type="spellStart"/>
-      <w:r>
-        <w:rPr>
-          <w:sz w:val="24"/>
-          <w:szCs w:val="24"/>
-        </w:rPr>
-        <w:t>Code</w:t>
-      </w:r>
-      <w:proofErr w:type="spellEnd"/>
-      <w:r>
-        <w:rPr>
-          <w:sz w:val="24"/>
-          <w:szCs w:val="24"/>
-        </w:rPr>
-        <w:t xml:space="preserve">-u. Za bazu podataka smo koristili </w:t>
-      </w:r>
-      <w:proofErr w:type="spellStart"/>
-      <w:r>
-        <w:rPr>
-          <w:sz w:val="24"/>
-          <w:szCs w:val="24"/>
-        </w:rPr>
-        <w:t>Firebase</w:t>
-      </w:r>
-      <w:proofErr w:type="spellEnd"/>
-      <w:r>
-        <w:rPr>
-          <w:sz w:val="24"/>
-          <w:szCs w:val="24"/>
-        </w:rPr>
-        <w:t xml:space="preserve">. Komunicirali smo preko </w:t>
-      </w:r>
-      <w:proofErr w:type="spellStart"/>
-      <w:r>
-        <w:rPr>
-          <w:sz w:val="24"/>
-          <w:szCs w:val="24"/>
-        </w:rPr>
-        <w:t>Discord</w:t>
-      </w:r>
-      <w:proofErr w:type="spellEnd"/>
-      <w:r>
-        <w:rPr>
-          <w:sz w:val="24"/>
-          <w:szCs w:val="24"/>
-        </w:rPr>
-        <w:t xml:space="preserve">-a, a sve što bi napravili vezano uz projekt se nalazi u </w:t>
-      </w:r>
-      <w:proofErr w:type="spellStart"/>
-      <w:r>
-        <w:rPr>
-          <w:sz w:val="24"/>
-          <w:szCs w:val="24"/>
-        </w:rPr>
-        <w:t>Git</w:t>
-      </w:r>
-      <w:r>
-        <w:rPr>
+          <w:rFonts w:cstheme="minorHAnsi"/>
+          <w:sz w:val="24"/>
+          <w:szCs w:val="24"/>
+        </w:rPr>
+        <w:t xml:space="preserve">, kodirali smo u Visual Studio Code-u. Za bazu podataka smo koristili Firebase. Komunicirali smo preko Discord-a, a sve što bi napravili vezano uz projekt se nalazi </w:t>
+      </w:r>
+      <w:r>
+        <w:rPr>
+          <w:rFonts w:cstheme="minorHAnsi"/>
+          <w:sz w:val="24"/>
+          <w:szCs w:val="24"/>
+        </w:rPr>
+        <w:t>na</w:t>
+      </w:r>
+      <w:r>
+        <w:rPr>
+          <w:rFonts w:cstheme="minorHAnsi"/>
+          <w:sz w:val="24"/>
+          <w:szCs w:val="24"/>
+        </w:rPr>
+        <w:t xml:space="preserve"> Git</w:t>
+      </w:r>
+      <w:r>
+        <w:rPr>
+          <w:rFonts w:cstheme="minorHAnsi"/>
           <w:sz w:val="24"/>
           <w:szCs w:val="24"/>
         </w:rPr>
@@ -1276,69 +1206,49 @@
       </w:r>
       <w:r>
         <w:rPr>
-          <w:sz w:val="24"/>
-          <w:szCs w:val="24"/>
-        </w:rPr>
-        <w:t>ub</w:t>
-      </w:r>
-      <w:proofErr w:type="spellEnd"/>
-      <w:r>
-        <w:rPr>
-          <w:sz w:val="24"/>
-          <w:szCs w:val="24"/>
-        </w:rPr>
-        <w:t xml:space="preserve">-u. Za izradu prototipa smo koristili </w:t>
-      </w:r>
-      <w:proofErr w:type="spellStart"/>
-      <w:r>
-        <w:rPr>
-          <w:sz w:val="24"/>
-          <w:szCs w:val="24"/>
-        </w:rPr>
-        <w:t>Figmu</w:t>
-      </w:r>
-      <w:proofErr w:type="spellEnd"/>
-      <w:r>
-        <w:rPr>
-          <w:sz w:val="24"/>
-          <w:szCs w:val="24"/>
-        </w:rPr>
-        <w:t xml:space="preserve">, a za izradu dijagrama smo koristili </w:t>
-      </w:r>
-      <w:proofErr w:type="spellStart"/>
-      <w:r>
-        <w:rPr>
-          <w:sz w:val="24"/>
-          <w:szCs w:val="24"/>
-        </w:rPr>
-        <w:t>Lucidchart</w:t>
-      </w:r>
-      <w:proofErr w:type="spellEnd"/>
-      <w:r>
-        <w:rPr>
-          <w:sz w:val="24"/>
-          <w:szCs w:val="24"/>
-        </w:rPr>
-        <w:t>.</w:t>
-      </w:r>
-    </w:p>
-    <w:p>
-      <w:pPr>
-        <w:rPr>
-          <w:sz w:val="24"/>
-          <w:szCs w:val="24"/>
-        </w:rPr>
-      </w:pPr>
-    </w:p>
-    <w:p>
-      <w:pPr>
-        <w:rPr>
-          <w:sz w:val="24"/>
-          <w:szCs w:val="24"/>
-        </w:rPr>
-      </w:pPr>
-      <w:r>
-        <w:rPr>
+          <w:rFonts w:cstheme="minorHAnsi"/>
+          <w:sz w:val="24"/>
+          <w:szCs w:val="24"/>
+        </w:rPr>
+        <w:t>ub-u. Za izradu prototipa smo koristili Figmu, a za izradu dijagrama</w:t>
+      </w:r>
+      <w:r>
+        <w:rPr>
+          <w:rFonts w:cstheme="minorHAnsi"/>
+          <w:sz w:val="24"/>
+          <w:szCs w:val="24"/>
+        </w:rPr>
+        <w:t xml:space="preserve"> </w:t>
+      </w:r>
+      <w:r>
+        <w:rPr>
+          <w:rFonts w:cstheme="minorHAnsi"/>
+          <w:sz w:val="24"/>
+          <w:szCs w:val="24"/>
+        </w:rPr>
+        <w:t>Lucidchart.</w:t>
+      </w:r>
+    </w:p>
+    <w:p>
+      <w:pPr>
+        <w:rPr>
+          <w:rFonts w:cstheme="minorHAnsi"/>
+          <w:sz w:val="24"/>
+          <w:szCs w:val="24"/>
+        </w:rPr>
+      </w:pPr>
+    </w:p>
+    <w:p>
+      <w:pPr>
+        <w:rPr>
+          <w:rFonts w:cstheme="minorHAnsi"/>
+          <w:sz w:val="24"/>
+          <w:szCs w:val="24"/>
+        </w:rPr>
+      </w:pPr>
+      <w:r>
+        <w:rPr>
+          <w:rFonts w:cstheme="minorHAnsi"/>
           <w:sz w:val="24"/>
           <w:szCs w:val="24"/>
         </w:rPr>
@@ -1348,12 +1258,14 @@
     <w:p>
       <w:pPr>
         <w:rPr>
-          <w:sz w:val="24"/>
-          <w:szCs w:val="24"/>
-        </w:rPr>
-      </w:pPr>
-      <w:r>
-        <w:rPr>
+          <w:rFonts w:cstheme="minorHAnsi"/>
+          <w:sz w:val="24"/>
+          <w:szCs w:val="24"/>
+        </w:rPr>
+      </w:pPr>
+      <w:r>
+        <w:rPr>
+          <w:rFonts w:cstheme="minorHAnsi"/>
           <w:sz w:val="24"/>
           <w:szCs w:val="24"/>
         </w:rPr>
@@ -1368,63 +1280,35 @@
           <w:numId w:val="7"/>
         </w:numPr>
         <w:rPr>
-          <w:sz w:val="24"/>
-          <w:szCs w:val="24"/>
-        </w:rPr>
-      </w:pPr>
-      <w:r>
-        <w:rPr>
-          <w:sz w:val="24"/>
-          <w:szCs w:val="24"/>
-        </w:rPr>
-        <w:t xml:space="preserve">implementacija modula za administraciju (login, </w:t>
-      </w:r>
-      <w:proofErr w:type="spellStart"/>
-      <w:r>
-        <w:rPr>
-          <w:sz w:val="24"/>
-          <w:szCs w:val="24"/>
-        </w:rPr>
-        <w:t>signup</w:t>
-      </w:r>
-      <w:proofErr w:type="spellEnd"/>
-      <w:r>
-        <w:rPr>
-          <w:sz w:val="24"/>
-          <w:szCs w:val="24"/>
-        </w:rPr>
-        <w:t>), spremanje korisničkih podataka, odabir vršenja tjelovježba</w:t>
-      </w:r>
-    </w:p>
-    <w:p>
-      <w:pPr>
-        <w:rPr>
-          <w:sz w:val="24"/>
-          <w:szCs w:val="24"/>
-        </w:rPr>
-      </w:pPr>
-      <w:r>
-        <w:rPr>
-          <w:sz w:val="24"/>
-          <w:szCs w:val="24"/>
-        </w:rPr>
-        <w:t xml:space="preserve">Thomas </w:t>
-      </w:r>
-      <w:proofErr w:type="spellStart"/>
-      <w:r>
-        <w:rPr>
-          <w:sz w:val="24"/>
-          <w:szCs w:val="24"/>
-        </w:rPr>
-        <w:t>Siard</w:t>
-      </w:r>
-      <w:proofErr w:type="spellEnd"/>
-      <w:r>
-        <w:rPr>
-          <w:sz w:val="24"/>
-          <w:szCs w:val="24"/>
-        </w:rPr>
-        <w:t xml:space="preserve"> (tsiard@unipu.hr)</w:t>
+          <w:rFonts w:cstheme="minorHAnsi"/>
+          <w:sz w:val="24"/>
+          <w:szCs w:val="24"/>
+        </w:rPr>
+      </w:pPr>
+      <w:r>
+        <w:rPr>
+          <w:rFonts w:cstheme="minorHAnsi"/>
+          <w:sz w:val="24"/>
+          <w:szCs w:val="24"/>
+        </w:rPr>
+        <w:t>implementacija modula za administraciju (login, signup), spremanje korisničkih podataka, odabir vršenja tjelovježba</w:t>
+      </w:r>
+    </w:p>
+    <w:p>
+      <w:pPr>
+        <w:rPr>
+          <w:rFonts w:cstheme="minorHAnsi"/>
+          <w:sz w:val="24"/>
+          <w:szCs w:val="24"/>
+        </w:rPr>
+      </w:pPr>
+      <w:r>
+        <w:rPr>
+          <w:rFonts w:cstheme="minorHAnsi"/>
+          <w:sz w:val="24"/>
+          <w:szCs w:val="24"/>
+        </w:rPr>
+        <w:t>Thomas Siard (tsiard@unipu.hr)</w:t>
       </w:r>
     </w:p>
     <w:p>
@@ -1435,12 +1319,14 @@
           <w:numId w:val="6"/>
         </w:numPr>
         <w:rPr>
-          <w:sz w:val="24"/>
-          <w:szCs w:val="24"/>
-        </w:rPr>
-      </w:pPr>
-      <w:r>
-        <w:rPr>
+          <w:rFonts w:cstheme="minorHAnsi"/>
+          <w:sz w:val="24"/>
+          <w:szCs w:val="24"/>
+        </w:rPr>
+      </w:pPr>
+      <w:r>
+        <w:rPr>
+          <w:rFonts w:cstheme="minorHAnsi"/>
           <w:sz w:val="24"/>
           <w:szCs w:val="24"/>
         </w:rPr>
@@ -1450,346 +1336,678 @@
     <w:p>
       <w:pPr>
         <w:rPr>
-          <w:sz w:val="24"/>
-          <w:szCs w:val="24"/>
-        </w:rPr>
-      </w:pPr>
-    </w:p>
-    <w:p>
-      <w:pPr>
-        <w:rPr>
-          <w:sz w:val="24"/>
-          <w:szCs w:val="24"/>
-        </w:rPr>
-      </w:pPr>
-    </w:p>
-    <w:p>
-      <w:pPr>
-        <w:rPr>
-          <w:sz w:val="24"/>
-          <w:szCs w:val="24"/>
-        </w:rPr>
-      </w:pPr>
-    </w:p>
-    <w:p>
-      <w:pPr>
-        <w:rPr>
-          <w:sz w:val="24"/>
-          <w:szCs w:val="24"/>
-        </w:rPr>
-      </w:pPr>
-    </w:p>
-    <w:p>
-      <w:pPr>
-        <w:rPr>
-          <w:sz w:val="24"/>
-          <w:szCs w:val="24"/>
-        </w:rPr>
-      </w:pPr>
-    </w:p>
-    <w:p>
-      <w:pPr>
-        <w:rPr>
-          <w:sz w:val="24"/>
-          <w:szCs w:val="24"/>
-        </w:rPr>
-      </w:pPr>
-    </w:p>
-    <w:p>
-      <w:pPr>
-        <w:rPr>
-          <w:sz w:val="24"/>
-          <w:szCs w:val="24"/>
-        </w:rPr>
-      </w:pPr>
-    </w:p>
-    <w:p>
-      <w:pPr>
-        <w:rPr>
-          <w:sz w:val="24"/>
-          <w:szCs w:val="24"/>
-        </w:rPr>
-      </w:pPr>
-    </w:p>
-    <w:p>
-      <w:pPr>
-        <w:rPr>
-          <w:sz w:val="24"/>
-          <w:szCs w:val="24"/>
-        </w:rPr>
-      </w:pPr>
-    </w:p>
-    <w:p>
-      <w:pPr>
-        <w:rPr>
-          <w:sz w:val="24"/>
-          <w:szCs w:val="24"/>
-        </w:rPr>
-      </w:pPr>
-      <w:r>
-        <w:rPr>
-          <w:sz w:val="24"/>
-          <w:szCs w:val="24"/>
-        </w:rPr>
-        <w:t xml:space="preserve">Link za </w:t>
-      </w:r>
-      <w:proofErr w:type="spellStart"/>
-      <w:r>
-        <w:rPr>
-          <w:sz w:val="24"/>
-          <w:szCs w:val="24"/>
-        </w:rPr>
-        <w:t>GitHub</w:t>
-      </w:r>
-      <w:proofErr w:type="spellEnd"/>
-      <w:r>
-        <w:rPr>
-          <w:sz w:val="24"/>
-          <w:szCs w:val="24"/>
-        </w:rPr>
-        <w:t>:</w:t>
-      </w:r>
-    </w:p>
-    <w:p>
+          <w:rFonts w:cstheme="minorHAnsi"/>
+          <w:sz w:val="24"/>
+          <w:szCs w:val="24"/>
+        </w:rPr>
+      </w:pPr>
+    </w:p>
+    <w:p>
+      <w:pPr>
+        <w:rPr>
+          <w:rFonts w:cstheme="minorHAnsi"/>
+          <w:sz w:val="24"/>
+          <w:szCs w:val="24"/>
+        </w:rPr>
+      </w:pPr>
+      <w:r>
+        <w:rPr>
+          <w:rFonts w:cstheme="minorHAnsi"/>
+          <w:sz w:val="24"/>
+          <w:szCs w:val="24"/>
+        </w:rPr>
+        <w:t>Link za GitHub:</w:t>
+      </w:r>
+    </w:p>
+    <w:p>
+      <w:pPr>
+        <w:rPr>
+          <w:rStyle w:val="Hiperveza"/>
+          <w:rFonts w:cstheme="minorHAnsi"/>
+        </w:rPr>
+      </w:pPr>
+      <w:hyperlink r:id="rId7" w:history="1">
+        <w:r>
+          <w:rPr>
+            <w:rStyle w:val="Hiperveza"/>
+            <w:rFonts w:cstheme="minorHAnsi"/>
+          </w:rPr>
+          <w:t>https://github.com/AlanBubalo/fitactive</w:t>
+        </w:r>
+      </w:hyperlink>
+    </w:p>
+    <w:p>
+      <w:pPr>
+        <w:rPr>
+          <w:rFonts w:cstheme="minorHAnsi"/>
+          <w:color w:val="0563C1" w:themeColor="hyperlink"/>
+        </w:rPr>
+      </w:pPr>
+      <w:r>
+        <w:rPr>
+          <w:rStyle w:val="Hiperveza"/>
+          <w:rFonts w:cstheme="minorHAnsi"/>
+          <w:u w:val="none"/>
+        </w:rPr>
+        <w:br w:type="page"/>
+      </w:r>
+    </w:p>
+    <w:p>
+      <w:pPr>
+        <w:pStyle w:val="Naslov1"/>
+        <w:rPr>
+          <w:rFonts w:asciiTheme="minorHAnsi" w:hAnsiTheme="minorHAnsi" w:cstheme="minorHAnsi"/>
+        </w:rPr>
+      </w:pPr>
+      <w:bookmarkStart w:id="1" w:name="_Toc99302691"/>
+      <w:r>
+        <w:rPr>
+          <w:rFonts w:asciiTheme="minorHAnsi" w:hAnsiTheme="minorHAnsi" w:cstheme="minorHAnsi"/>
+        </w:rPr>
+        <w:lastRenderedPageBreak/>
+        <w:t>2. UVOD I MOTIVACIJA</w:t>
+      </w:r>
+      <w:bookmarkEnd w:id="1"/>
+    </w:p>
+    <w:p>
+      <w:pPr>
+        <w:rPr>
+          <w:rFonts w:cstheme="minorHAnsi"/>
+        </w:rPr>
+      </w:pPr>
+    </w:p>
+    <w:p>
+      <w:pPr>
+        <w:ind w:firstLine="720"/>
+        <w:rPr>
+          <w:rFonts w:cstheme="minorHAnsi"/>
+          <w:sz w:val="24"/>
+          <w:szCs w:val="24"/>
+        </w:rPr>
+      </w:pPr>
+      <w:r>
+        <w:rPr>
+          <w:rFonts w:cstheme="minorHAnsi"/>
+          <w:sz w:val="24"/>
+          <w:szCs w:val="24"/>
+        </w:rPr>
+        <w:t xml:space="preserve">Grupa korisnika su ljudi razne dobi koji žele imati zdraviji život, promijeniti svoji fizički izgled i poboljšati svoj mentalitet. Naša aplikacija može prikazati stanje unosa vode, današnje vježbe u rasporedu te također možete upisati svoju težinu, visinu i još neke dodatne podatke (npr. odabir profilne slike). U aplikaciji se mogu pročitati razne zanimljive činjenice o ljudskom tijelu i unosu vode. Također, aplikacija će </w:t>
+      </w:r>
+      <w:r>
+        <w:rPr>
+          <w:rFonts w:cstheme="minorHAnsi"/>
+          <w:sz w:val="24"/>
+          <w:szCs w:val="24"/>
+        </w:rPr>
+        <w:t>v</w:t>
+      </w:r>
+      <w:r>
+        <w:rPr>
+          <w:rFonts w:cstheme="minorHAnsi"/>
+          <w:sz w:val="24"/>
+          <w:szCs w:val="24"/>
+        </w:rPr>
+        <w:t>am automatski zadati koliko čaša vode je poželjno popiti.</w:t>
+      </w:r>
+      <w:r>
+        <w:rPr>
+          <w:rFonts w:cstheme="minorHAnsi"/>
+          <w:sz w:val="24"/>
+          <w:szCs w:val="24"/>
+        </w:rPr>
+        <w:t xml:space="preserve"> </w:t>
+      </w:r>
+    </w:p>
+    <w:p>
+      <w:pPr>
+        <w:ind w:firstLine="720"/>
+        <w:rPr>
+          <w:rFonts w:cstheme="minorHAnsi"/>
+          <w:sz w:val="24"/>
+          <w:szCs w:val="24"/>
+        </w:rPr>
+      </w:pPr>
+      <w:r>
+        <w:rPr>
+          <w:rFonts w:cstheme="minorHAnsi"/>
+          <w:sz w:val="24"/>
+          <w:szCs w:val="24"/>
+        </w:rPr>
+        <w:t xml:space="preserve">Kada prvo uđete u našu aplikaciju dočekati će vas početna stranica aplikacije. Zatim možete pronaći o čemu se radi naša aplikacija. Nakon toga prvo šta </w:t>
+      </w:r>
+      <w:r>
+        <w:rPr>
+          <w:rFonts w:cstheme="minorHAnsi"/>
+          <w:sz w:val="24"/>
+          <w:szCs w:val="24"/>
+        </w:rPr>
+        <w:t xml:space="preserve">možete </w:t>
+      </w:r>
+      <w:r>
+        <w:rPr>
+          <w:rFonts w:cstheme="minorHAnsi"/>
+          <w:sz w:val="24"/>
+          <w:szCs w:val="24"/>
+        </w:rPr>
+        <w:t>napraviti je kreirati svoj korisnički račun. Jednom kada ste to učinili sve što se nalazi unutar aplikacije vam je dostupno. Možete si uređivati profi</w:t>
+      </w:r>
+      <w:r>
+        <w:rPr>
+          <w:rFonts w:cstheme="minorHAnsi"/>
+          <w:sz w:val="24"/>
+          <w:szCs w:val="24"/>
+        </w:rPr>
+        <w:t>l</w:t>
+      </w:r>
+      <w:r>
+        <w:rPr>
+          <w:rFonts w:cstheme="minorHAnsi"/>
+          <w:sz w:val="24"/>
+          <w:szCs w:val="24"/>
+        </w:rPr>
+        <w:t xml:space="preserve">, započeti novu vježbu, zadati si količinu popijenih čaša. </w:t>
+      </w:r>
+      <w:r>
+        <w:rPr>
+          <w:rFonts w:cstheme="minorHAnsi"/>
+          <w:sz w:val="24"/>
+          <w:szCs w:val="24"/>
+        </w:rPr>
+        <w:t>Također, ako vas nešto muči ili nam želite ostavit</w:t>
+      </w:r>
+      <w:r>
+        <w:rPr>
+          <w:rFonts w:cstheme="minorHAnsi"/>
+          <w:sz w:val="24"/>
+          <w:szCs w:val="24"/>
+        </w:rPr>
+        <w:t>i</w:t>
+      </w:r>
+      <w:r>
+        <w:rPr>
+          <w:rFonts w:cstheme="minorHAnsi"/>
+          <w:sz w:val="24"/>
+          <w:szCs w:val="24"/>
+        </w:rPr>
+        <w:t xml:space="preserve"> dobar dojam možete nam poslati poruku na mail preko aplikacije.</w:t>
+      </w:r>
+    </w:p>
+    <w:p>
+      <w:pPr>
+        <w:ind w:firstLine="720"/>
+        <w:rPr>
+          <w:rFonts w:cstheme="minorHAnsi"/>
+          <w:sz w:val="24"/>
+          <w:szCs w:val="24"/>
+        </w:rPr>
+      </w:pPr>
+      <w:r>
+        <w:rPr>
+          <w:rFonts w:cstheme="minorHAnsi"/>
+          <w:sz w:val="24"/>
+          <w:szCs w:val="24"/>
+        </w:rPr>
+        <w:t>Ciljano tržište</w:t>
+      </w:r>
+      <w:r>
+        <w:rPr>
+          <w:rFonts w:cstheme="minorHAnsi"/>
+          <w:sz w:val="24"/>
+          <w:szCs w:val="24"/>
+        </w:rPr>
+        <w:t xml:space="preserve"> su</w:t>
+      </w:r>
+      <w:r>
+        <w:rPr>
+          <w:rFonts w:cstheme="minorHAnsi"/>
+          <w:sz w:val="24"/>
+          <w:szCs w:val="24"/>
+        </w:rPr>
+        <w:t xml:space="preserve"> nam korisnic</w:t>
+      </w:r>
+      <w:r>
+        <w:rPr>
+          <w:rFonts w:cstheme="minorHAnsi"/>
+          <w:sz w:val="24"/>
+          <w:szCs w:val="24"/>
+        </w:rPr>
+        <w:t>i</w:t>
+      </w:r>
+      <w:r>
+        <w:rPr>
+          <w:rFonts w:cstheme="minorHAnsi"/>
+          <w:sz w:val="24"/>
+          <w:szCs w:val="24"/>
+        </w:rPr>
+        <w:t xml:space="preserve"> koji razumiju engleski jezik</w:t>
+      </w:r>
+      <w:r>
+        <w:rPr>
+          <w:rFonts w:cstheme="minorHAnsi"/>
+          <w:sz w:val="24"/>
+          <w:szCs w:val="24"/>
+        </w:rPr>
+        <w:t xml:space="preserve"> i koriste internet u većini vremena. </w:t>
+      </w:r>
+      <w:r>
+        <w:rPr>
+          <w:rFonts w:cstheme="minorHAnsi"/>
+          <w:sz w:val="24"/>
+          <w:szCs w:val="24"/>
+        </w:rPr>
+        <w:t xml:space="preserve">Korisnici su nam najbitniji i cilj je da izradimo aplikaciju što jednostavnijom i da </w:t>
+      </w:r>
+      <w:r>
+        <w:rPr>
+          <w:rFonts w:cstheme="minorHAnsi"/>
+          <w:sz w:val="24"/>
+          <w:szCs w:val="24"/>
+        </w:rPr>
+        <w:t>se korisnici mogu lako snaći dok koriste aplikaciju.</w:t>
+      </w:r>
+      <w:r>
+        <w:rPr>
+          <w:rFonts w:cstheme="minorHAnsi"/>
+          <w:sz w:val="24"/>
+          <w:szCs w:val="24"/>
+        </w:rPr>
+        <w:t xml:space="preserve"> </w:t>
+      </w:r>
+      <w:r>
+        <w:rPr>
+          <w:rFonts w:cstheme="minorHAnsi"/>
+          <w:sz w:val="24"/>
+          <w:szCs w:val="24"/>
+        </w:rPr>
+        <w:t>Postoji mnogo konkurencija na tržištu kao što su „Nike Training Club“, „Freeletics“ i „JEFIT“.</w:t>
+      </w:r>
+    </w:p>
+    <w:p>
+      <w:pPr>
+        <w:ind w:firstLine="720"/>
+        <w:rPr>
+          <w:rFonts w:cstheme="minorHAnsi"/>
+          <w:sz w:val="24"/>
+          <w:szCs w:val="24"/>
+        </w:rPr>
+      </w:pPr>
+      <w:r>
+        <w:rPr>
+          <w:rFonts w:cstheme="minorHAnsi"/>
+          <w:sz w:val="24"/>
+          <w:szCs w:val="24"/>
+        </w:rPr>
+        <w:t xml:space="preserve">Glavne prednosti naše aplikacije bi bile da je aplikacija vrlo minimalistička i jednostavna za korištenje. Mnogo drugih fitness aplikacija ima na tržištu koje su vrlo komplicirane i neke funkcionalnosti nisu najbolje </w:t>
+      </w:r>
+      <w:r>
+        <w:rPr>
+          <w:rFonts w:cstheme="minorHAnsi"/>
+          <w:sz w:val="24"/>
+          <w:szCs w:val="24"/>
+        </w:rPr>
+        <w:t>iskorištene.</w:t>
+      </w:r>
+    </w:p>
+    <w:p>
+      <w:pPr>
+        <w:rPr>
+          <w:rFonts w:cstheme="minorHAnsi"/>
+          <w:sz w:val="24"/>
+          <w:szCs w:val="24"/>
+        </w:rPr>
+      </w:pPr>
+    </w:p>
+    <w:p>
+      <w:pPr>
+        <w:rPr>
+          <w:rFonts w:cstheme="minorHAnsi"/>
+          <w:sz w:val="24"/>
+          <w:szCs w:val="24"/>
+        </w:rPr>
+      </w:pPr>
+      <w:r>
+        <w:rPr>
+          <w:rFonts w:cstheme="minorHAnsi"/>
+          <w:sz w:val="24"/>
+          <w:szCs w:val="24"/>
+        </w:rPr>
+        <w:br w:type="page"/>
+      </w:r>
+    </w:p>
+    <w:p>
+      <w:pPr>
+        <w:pStyle w:val="Naslov2"/>
+        <w:rPr>
+          <w:rFonts w:asciiTheme="minorHAnsi" w:hAnsiTheme="minorHAnsi" w:cstheme="minorHAnsi"/>
+          <w:color w:val="auto"/>
+        </w:rPr>
+      </w:pPr>
+      <w:bookmarkStart w:id="2" w:name="_Toc99302692"/>
+      <w:r>
+        <w:rPr>
+          <w:rFonts w:asciiTheme="minorHAnsi" w:hAnsiTheme="minorHAnsi" w:cstheme="minorHAnsi"/>
+          <w:color w:val="auto"/>
+        </w:rPr>
+        <w:lastRenderedPageBreak/>
+        <w:t>2.1 SWOT analiza</w:t>
+      </w:r>
+      <w:bookmarkEnd w:id="2"/>
+    </w:p>
+    <w:p>
+      <w:pPr>
+        <w:rPr>
+          <w:rFonts w:cstheme="minorHAnsi"/>
+        </w:rPr>
+      </w:pPr>
+    </w:p>
+    <w:p>
+      <w:r>
+        <w:t xml:space="preserve">SWOT </w:t>
+      </w:r>
+      <w:r>
+        <w:t>analiza</w:t>
+      </w:r>
+      <w:r>
+        <w:t xml:space="preserve"> je jednostavan ali moćan alat za</w:t>
+      </w:r>
+      <w:r>
+        <w:t xml:space="preserve"> </w:t>
+      </w:r>
+      <w:r>
+        <w:t>vrednovanje resursnih sposobnosti i nedostataka, tržišnih</w:t>
+      </w:r>
+      <w:r>
+        <w:t xml:space="preserve"> </w:t>
+      </w:r>
+      <w:r>
+        <w:t>prilika i vanjskih prijetnji budućem blagostanju poduzeća.</w:t>
+      </w:r>
+      <w:r>
+        <w:t xml:space="preserve"> </w:t>
+      </w:r>
+      <w:r>
+        <w:t>SWOT analiza sagledava snage i slabosti, vanjske prilike i</w:t>
+      </w:r>
+      <w:r>
+        <w:t xml:space="preserve"> </w:t>
+      </w:r>
+      <w:r>
+        <w:t>prijetnje sa kojima se suočava poduzeće.</w:t>
+      </w:r>
+    </w:p>
+    <w:p>
+      <w:r>
+        <w:t>Postoje unutarnji čimbenici SWOT analize „prednosti i slabosti“ i vanjski čimbenici „prilike i prijetnje“.</w:t>
+      </w:r>
+    </w:p>
+    <w:p>
+      <w:r>
+        <w:t>PREDNOSTI:</w:t>
+      </w:r>
+    </w:p>
+    <w:p>
+      <w:pPr>
+        <w:pStyle w:val="Odlomakpopisa"/>
+        <w:numPr>
+          <w:ilvl w:val="0"/>
+          <w:numId w:val="6"/>
+        </w:numPr>
+      </w:pPr>
+      <w:r>
+        <w:t>aplikacija je responzivna (dostupna je na kompjuteru, tabletu i mobitelu)</w:t>
+      </w:r>
+    </w:p>
+    <w:p>
+      <w:pPr>
+        <w:pStyle w:val="Odlomakpopisa"/>
+        <w:numPr>
+          <w:ilvl w:val="0"/>
+          <w:numId w:val="6"/>
+        </w:numPr>
+      </w:pPr>
+      <w:r>
+        <w:t>kvaliteta aplikacije je visoka</w:t>
+      </w:r>
+    </w:p>
+    <w:p>
+      <w:pPr>
+        <w:pStyle w:val="Odlomakpopisa"/>
+        <w:numPr>
+          <w:ilvl w:val="0"/>
+          <w:numId w:val="6"/>
+        </w:numPr>
+      </w:pPr>
+      <w:r>
+        <w:t>jednostavna za korištenje</w:t>
+      </w:r>
+    </w:p>
+    <w:p>
+      <w:pPr>
+        <w:pStyle w:val="Odlomakpopisa"/>
+        <w:numPr>
+          <w:ilvl w:val="0"/>
+          <w:numId w:val="6"/>
+        </w:numPr>
+      </w:pPr>
+      <w:r>
+        <w:t>Tim je motiviran za poboljšanje aplikacije</w:t>
+      </w:r>
+    </w:p>
+    <w:p>
+      <w:r>
+        <w:t>SLABOSTI:</w:t>
+      </w:r>
+    </w:p>
+    <w:p>
+      <w:pPr>
+        <w:pStyle w:val="Odlomakpopisa"/>
+        <w:numPr>
+          <w:ilvl w:val="0"/>
+          <w:numId w:val="6"/>
+        </w:numPr>
+      </w:pPr>
+      <w:r>
+        <w:t>Nedovoljan izbor vježbi</w:t>
+      </w:r>
+    </w:p>
+    <w:p>
+      <w:pPr>
+        <w:pStyle w:val="Odlomakpopisa"/>
+        <w:numPr>
+          <w:ilvl w:val="0"/>
+          <w:numId w:val="6"/>
+        </w:numPr>
+      </w:pPr>
+      <w:r>
+        <w:t>Mjerenje kalorija</w:t>
+      </w:r>
+    </w:p>
+    <w:p>
+      <w:pPr>
+        <w:pStyle w:val="Odlomakpopisa"/>
+        <w:numPr>
+          <w:ilvl w:val="0"/>
+          <w:numId w:val="6"/>
+        </w:numPr>
+      </w:pPr>
+      <w:r>
+        <w:t>Mjerenje otkucaji srca</w:t>
+      </w:r>
+    </w:p>
+    <w:p>
+      <w:pPr>
+        <w:pStyle w:val="Odlomakpopisa"/>
+        <w:numPr>
+          <w:ilvl w:val="0"/>
+          <w:numId w:val="6"/>
+        </w:numPr>
+      </w:pPr>
+      <w:r>
+        <w:t xml:space="preserve">Mjerenje spavanja </w:t>
+      </w:r>
+    </w:p>
+    <w:p>
+      <w:pPr>
+        <w:pStyle w:val="Odlomakpopisa"/>
+        <w:numPr>
+          <w:ilvl w:val="0"/>
+          <w:numId w:val="6"/>
+        </w:numPr>
+      </w:pPr>
+      <w:r>
+        <w:t>Nedovoljan broj opcija</w:t>
+      </w:r>
+      <w:r>
+        <w:t xml:space="preserve"> za korištenje aplikacije</w:t>
+      </w:r>
+    </w:p>
+    <w:p>
+      <w:r>
+        <w:t>PRILIKE:</w:t>
+      </w:r>
+    </w:p>
+    <w:p>
+      <w:pPr>
+        <w:pStyle w:val="Odlomakpopisa"/>
+        <w:numPr>
+          <w:ilvl w:val="0"/>
+          <w:numId w:val="6"/>
+        </w:numPr>
+      </w:pPr>
+      <w:r>
+        <w:t>Veća potražnja ljudi koji se žele baviti fitness-om</w:t>
+      </w:r>
+    </w:p>
+    <w:p>
+      <w:pPr>
+        <w:pStyle w:val="Odlomakpopisa"/>
+        <w:numPr>
+          <w:ilvl w:val="0"/>
+          <w:numId w:val="6"/>
+        </w:numPr>
+      </w:pPr>
+      <w:r>
+        <w:t>Ako je osoba u samoizolaciji može koristiti našu aplikaciju</w:t>
+      </w:r>
+    </w:p>
+    <w:p>
+      <w:pPr>
+        <w:pStyle w:val="Odlomakpopisa"/>
+        <w:numPr>
+          <w:ilvl w:val="0"/>
+          <w:numId w:val="6"/>
+        </w:numPr>
+      </w:pPr>
+      <w:r>
+        <w:t>Proširenje tjelovježbi i konstantno ažuriranje aplikacije dovest će do više korisnika</w:t>
+      </w:r>
+    </w:p>
+    <w:p>
+      <w:r>
+        <w:t>PRIJETNJE:</w:t>
+      </w:r>
+    </w:p>
+    <w:p>
+      <w:pPr>
+        <w:pStyle w:val="Odlomakpopisa"/>
+        <w:numPr>
+          <w:ilvl w:val="0"/>
+          <w:numId w:val="6"/>
+        </w:numPr>
+      </w:pPr>
+      <w:r>
+        <w:t>Mala potražnja za fitness aplikacije</w:t>
+      </w:r>
+    </w:p>
+    <w:p>
+      <w:pPr>
+        <w:pStyle w:val="Odlomakpopisa"/>
+        <w:numPr>
+          <w:ilvl w:val="0"/>
+          <w:numId w:val="6"/>
+        </w:numPr>
+      </w:pPr>
+      <w:r>
+        <w:t>Veća potražnja za članstvo u teretanama</w:t>
+      </w:r>
+    </w:p>
+    <w:p>
+      <w:r>
+        <w:br w:type="page"/>
+      </w:r>
+    </w:p>
+    <w:p>
+      <w:pPr>
+        <w:pStyle w:val="Naslov1"/>
+        <w:rPr>
+          <w:rFonts w:asciiTheme="minorHAnsi" w:hAnsiTheme="minorHAnsi" w:cstheme="minorHAnsi"/>
+        </w:rPr>
+      </w:pPr>
+      <w:bookmarkStart w:id="3" w:name="_Toc99302693"/>
+      <w:r>
+        <w:rPr>
+          <w:rFonts w:asciiTheme="minorHAnsi" w:hAnsiTheme="minorHAnsi" w:cstheme="minorHAnsi"/>
+        </w:rPr>
+        <w:lastRenderedPageBreak/>
+        <w:t>3. RAZRADA FUNKCIONALNOSTI</w:t>
+      </w:r>
+      <w:bookmarkEnd w:id="3"/>
+    </w:p>
+    <w:p>
+      <w:pPr>
+        <w:rPr>
+          <w:rFonts w:cstheme="minorHAnsi"/>
+        </w:rPr>
+      </w:pPr>
+    </w:p>
+    <w:p>
+      <w:pPr>
+        <w:rPr>
+          <w:rFonts w:cstheme="minorHAnsi"/>
+          <w:sz w:val="24"/>
+          <w:szCs w:val="24"/>
+        </w:rPr>
+      </w:pPr>
+      <w:r>
+        <w:rPr>
+          <w:rFonts w:cstheme="minorHAnsi"/>
+          <w:sz w:val="24"/>
+          <w:szCs w:val="24"/>
+        </w:rPr>
+        <w:t>Kod naše aplikacije postoji samo korisnik. Njegova mogućnost i svrha je da koristi aplikaciju i da unutar nje izmjeni svoje željene postavke.</w:t>
+      </w:r>
+    </w:p>
+    <w:p>
+      <w:pPr>
+        <w:rPr>
+          <w:rFonts w:cstheme="minorHAnsi"/>
+          <w:sz w:val="24"/>
+          <w:szCs w:val="24"/>
+        </w:rPr>
+      </w:pPr>
+      <w:r>
+        <w:rPr>
+          <w:rFonts w:cstheme="minorHAnsi"/>
+          <w:sz w:val="24"/>
+          <w:szCs w:val="24"/>
+        </w:rPr>
+        <w:t>Link aplikacije:</w:t>
+      </w:r>
+    </w:p>
+    <w:p>
+      <w:pPr>
+        <w:rPr>
+          <w:rStyle w:val="Hiperveza"/>
+          <w:rFonts w:cstheme="minorHAnsi"/>
+          <w:sz w:val="24"/>
+          <w:szCs w:val="24"/>
+        </w:rPr>
+      </w:pPr>
       <w:hyperlink r:id="rId8" w:history="1">
         <w:r>
           <w:rPr>
             <w:rStyle w:val="Hiperveza"/>
-          </w:rPr>
-          <w:t>https://github.com/AlanBubalo/fitactive</w:t>
-        </w:r>
-      </w:hyperlink>
-    </w:p>
-    <w:p>
-      <w:pPr>
-        <w:pStyle w:val="Naslov1"/>
-      </w:pPr>
-      <w:bookmarkStart w:id="2" w:name="_Toc99213928"/>
-      <w:r>
-        <w:lastRenderedPageBreak/>
-        <w:t>2. UVOD I MOTIVACIJA</w:t>
-      </w:r>
-      <w:bookmarkEnd w:id="2"/>
-    </w:p>
-    <w:p/>
-    <w:p>
-      <w:pPr>
-        <w:rPr>
-          <w:sz w:val="24"/>
-          <w:szCs w:val="24"/>
-        </w:rPr>
-      </w:pPr>
-      <w:r>
-        <w:rPr>
-          <w:sz w:val="24"/>
-          <w:szCs w:val="24"/>
-        </w:rPr>
-        <w:t>Grupa korisnika su ljudi razne dobi koji žele imati zdraviji život, promijeniti svoji fizički izgled i poboljšati svoj mentalitet. Naša aplikacija može prikazati stanje unosa vode, današnje vježbe u rasporedu te također možete upisati svoju težinu, visinu i još neke dodatne podatke (npr. odabir profilne slike). U aplikaciji se mogu pročitati razne zanimljive činjenice o ljudskom tijelu i unosu vode. Također, aplikacija će Vam automatski zadati koliko čaša vode je poželjno popiti.</w:t>
-      </w:r>
-      <w:r>
-        <w:rPr>
-          <w:sz w:val="24"/>
-          <w:szCs w:val="24"/>
-        </w:rPr>
-        <w:t xml:space="preserve"> </w:t>
-      </w:r>
-    </w:p>
-    <w:p>
-      <w:pPr>
-        <w:rPr>
-          <w:sz w:val="24"/>
-          <w:szCs w:val="24"/>
-        </w:rPr>
-      </w:pPr>
-      <w:r>
-        <w:rPr>
-          <w:sz w:val="24"/>
-          <w:szCs w:val="24"/>
-        </w:rPr>
-        <w:t xml:space="preserve">Kada prvo uđete u našu aplikaciju dočekati će vas početna stranica aplikacije. Zatim možete pronaći o čemu se radi naša aplikacija. Nakon toga prvo šta </w:t>
-      </w:r>
-      <w:r>
-        <w:rPr>
-          <w:sz w:val="24"/>
-          <w:szCs w:val="24"/>
-        </w:rPr>
-        <w:t xml:space="preserve">možete </w:t>
-      </w:r>
-      <w:r>
-        <w:rPr>
-          <w:sz w:val="24"/>
-          <w:szCs w:val="24"/>
-        </w:rPr>
-        <w:t xml:space="preserve">napraviti je kreirati svoj korisnički račun. Jednom kada ste to sve učinili sve što se nalazi unutar aplikacije vam je dostupno. Možete si uređivati profil kada god poželite, započeti novu vježbu, zadati si količinu popijenih čaša. </w:t>
-      </w:r>
-      <w:r>
-        <w:rPr>
-          <w:sz w:val="24"/>
-          <w:szCs w:val="24"/>
-        </w:rPr>
-        <w:t>Također, ako vas nešto muči ili nam želite ostavit dobar dojam možete nam poslati poruku na mail preko aplikacije.</w:t>
-      </w:r>
-    </w:p>
-    <w:p>
-      <w:pPr>
-        <w:rPr>
-          <w:sz w:val="24"/>
-          <w:szCs w:val="24"/>
-        </w:rPr>
-      </w:pPr>
-      <w:r>
-        <w:rPr>
-          <w:sz w:val="24"/>
-          <w:szCs w:val="24"/>
-        </w:rPr>
-        <w:t>Ciljano tržište nam je korisnicima koji razumiju engleski jezik zbog toga što je aplikacija trenutačno samo na engleskom jeziku. Kasnije bi mogli poboljšati našu aplikaciju na primjer da nam bude aplikacija dostupna na raznim jezicima, omogućiti crnu temu na svim stranicama i sl.</w:t>
-      </w:r>
-    </w:p>
-    <w:p>
-      <w:pPr>
-        <w:rPr>
-          <w:sz w:val="24"/>
-          <w:szCs w:val="24"/>
-        </w:rPr>
-      </w:pPr>
-      <w:r>
-        <w:rPr>
-          <w:sz w:val="24"/>
-          <w:szCs w:val="24"/>
-        </w:rPr>
-        <w:t>Korisnici su nam najbitniji i cilj nam je da izradimo aplikaciju što jednostavnijom i da bude čitljiva korisnicima.</w:t>
-      </w:r>
-    </w:p>
-    <w:p>
-      <w:pPr>
-        <w:rPr>
-          <w:sz w:val="24"/>
-          <w:szCs w:val="24"/>
-        </w:rPr>
-      </w:pPr>
-      <w:r>
-        <w:rPr>
-          <w:sz w:val="24"/>
-          <w:szCs w:val="24"/>
-        </w:rPr>
-        <w:t xml:space="preserve">Glavne prednosti naše aplikacije bi bile da je aplikacija vrlo minimalistička i jednostavna za korištenje. Mnogo drugih fitness aplikacija ima na tržištu koje su vrlo komplicirane i neke funkcionalnosti nisu najbolje </w:t>
-      </w:r>
-      <w:r>
-        <w:rPr>
-          <w:sz w:val="24"/>
-          <w:szCs w:val="24"/>
-        </w:rPr>
-        <w:t>iskorištene.</w:t>
-      </w:r>
-    </w:p>
-    <w:p>
-      <w:pPr>
-        <w:rPr>
-          <w:sz w:val="24"/>
-          <w:szCs w:val="24"/>
-        </w:rPr>
-      </w:pPr>
-      <w:r>
-        <w:rPr>
-          <w:sz w:val="24"/>
-          <w:szCs w:val="24"/>
-        </w:rPr>
-        <w:br w:type="page"/>
-      </w:r>
-    </w:p>
-    <w:p>
-      <w:pPr>
-        <w:pStyle w:val="Naslov2"/>
-        <w:rPr>
-          <w:color w:val="auto"/>
-        </w:rPr>
-      </w:pPr>
-      <w:bookmarkStart w:id="3" w:name="_Toc99213929"/>
-      <w:r>
-        <w:rPr>
-          <w:color w:val="auto"/>
-        </w:rPr>
-        <w:lastRenderedPageBreak/>
-        <w:t>2.1 SWOT analiza</w:t>
-      </w:r>
-      <w:bookmarkEnd w:id="3"/>
-    </w:p>
-    <w:p/>
-    <w:p/>
-    <w:p>
-      <w:r>
-        <w:br w:type="page"/>
-      </w:r>
-    </w:p>
-    <w:p>
-      <w:pPr>
-        <w:pStyle w:val="Naslov1"/>
-      </w:pPr>
-      <w:bookmarkStart w:id="4" w:name="_Toc99213930"/>
-      <w:r>
-        <w:lastRenderedPageBreak/>
-        <w:t>3. RAZRADA FUNKCIONALNOSTI</w:t>
-      </w:r>
-      <w:bookmarkEnd w:id="4"/>
-    </w:p>
-    <w:p/>
-    <w:p>
-      <w:pPr>
-        <w:rPr>
-          <w:sz w:val="24"/>
-          <w:szCs w:val="24"/>
-        </w:rPr>
-      </w:pPr>
-      <w:r>
-        <w:rPr>
-          <w:sz w:val="24"/>
-          <w:szCs w:val="24"/>
-        </w:rPr>
-        <w:t>Kod naše aplikacije postoji samo korisnik. Njegova mogućnost i svrha je da koristi aplikaciju i da unutar nje izmjeni svoje željene postavke.</w:t>
-      </w:r>
-    </w:p>
-    <w:p>
-      <w:pPr>
-        <w:rPr>
-          <w:sz w:val="24"/>
-          <w:szCs w:val="24"/>
-        </w:rPr>
-      </w:pPr>
-      <w:r>
-        <w:rPr>
-          <w:sz w:val="24"/>
-          <w:szCs w:val="24"/>
-        </w:rPr>
-        <w:t>Korisnički račun : ?</w:t>
-      </w:r>
-    </w:p>
-    <w:p>
-      <w:pPr>
-        <w:rPr>
-          <w:sz w:val="24"/>
-          <w:szCs w:val="24"/>
-        </w:rPr>
-      </w:pPr>
-      <w:r>
-        <w:rPr>
-          <w:sz w:val="24"/>
-          <w:szCs w:val="24"/>
-        </w:rPr>
-        <w:t>Link aplikacije:</w:t>
-      </w:r>
-    </w:p>
-    <w:p>
-      <w:pPr>
-        <w:rPr>
-          <w:rStyle w:val="Hiperveza"/>
-          <w:sz w:val="24"/>
-          <w:szCs w:val="24"/>
-        </w:rPr>
-      </w:pPr>
-      <w:hyperlink r:id="rId9" w:history="1">
-        <w:r>
-          <w:rPr>
-            <w:rStyle w:val="Hiperveza"/>
+            <w:rFonts w:cstheme="minorHAnsi"/>
             <w:sz w:val="24"/>
             <w:szCs w:val="24"/>
           </w:rPr>
@@ -1801,6 +2019,7 @@
       <w:pPr>
         <w:rPr>
           <w:rStyle w:val="Hiperveza"/>
+          <w:rFonts w:cstheme="minorHAnsi"/>
           <w:sz w:val="24"/>
           <w:szCs w:val="24"/>
           <w:u w:val="none"/>
@@ -1811,6 +2030,7 @@
       <w:pPr>
         <w:rPr>
           <w:rStyle w:val="Hiperveza"/>
+          <w:rFonts w:cstheme="minorHAnsi"/>
           <w:sz w:val="24"/>
           <w:szCs w:val="24"/>
           <w:u w:val="none"/>
@@ -1819,6 +2039,7 @@
       <w:r>
         <w:rPr>
           <w:rStyle w:val="Hiperveza"/>
+          <w:rFonts w:cstheme="minorHAnsi"/>
           <w:sz w:val="24"/>
           <w:szCs w:val="24"/>
           <w:u w:val="none"/>
@@ -1829,42 +2050,50 @@
     <w:p>
       <w:pPr>
         <w:rPr>
-          <w:sz w:val="24"/>
-          <w:szCs w:val="24"/>
-        </w:rPr>
-      </w:pPr>
-      <w:r>
-        <w:rPr>
+          <w:rFonts w:cstheme="minorHAnsi"/>
+          <w:sz w:val="24"/>
+          <w:szCs w:val="24"/>
+        </w:rPr>
+      </w:pPr>
+      <w:r>
+        <w:rPr>
+          <w:rFonts w:cstheme="minorHAnsi"/>
           <w:sz w:val="24"/>
           <w:szCs w:val="24"/>
         </w:rPr>
         <w:lastRenderedPageBreak/>
-        <w:t xml:space="preserve">3.1. Use </w:t>
-      </w:r>
-      <w:proofErr w:type="spellStart"/>
-      <w:r>
-        <w:rPr>
-          <w:sz w:val="24"/>
-          <w:szCs w:val="24"/>
-        </w:rPr>
-        <w:t>Case</w:t>
-      </w:r>
-      <w:proofErr w:type="spellEnd"/>
-      <w:r>
-        <w:rPr>
-          <w:sz w:val="24"/>
-          <w:szCs w:val="24"/>
-        </w:rPr>
-        <w:t xml:space="preserve"> dijagram</w:t>
+        <w:t>3.1. Use Case dijagram</w:t>
+      </w:r>
+    </w:p>
+    <w:p>
+      <w:pPr>
+        <w:rPr>
+          <w:rFonts w:cstheme="minorHAnsi"/>
+          <w:sz w:val="24"/>
+          <w:szCs w:val="24"/>
+        </w:rPr>
+      </w:pPr>
+      <w:r>
+        <w:rPr>
+          <w:rFonts w:cstheme="minorHAnsi"/>
+          <w:sz w:val="24"/>
+          <w:szCs w:val="24"/>
+        </w:rPr>
+        <w:tab/>
+        <w:t>Ovdje ćemo vam prikazati naš Use Case dijagram. Sve se vrti oko korisnika. Korisnik nakon što se prijavi ima mogućnosti kao što su odabir vršenja tjelovježbi, može izabrati težinu tjelovježbe (početno, srednje i napredno) i tip tjelovježbe (cijelo tijelo, ruke, noge,…). Zatim možete izraditi i urediti svoje rutine, aplikacija će vas obavještavati  održavanju rutina. Također, imate podsjetnik za količinu čaša vode i sami si možete namjestiti koliko biste čaša htjeli popiti. U slučaju da je korisnik izgubio kalorije može si profil opet ažurirat.</w:t>
       </w:r>
     </w:p>
     <w:p>
       <w:pPr>
         <w:keepNext/>
         <w:jc w:val="center"/>
-      </w:pPr>
-      <w:r>
-        <w:rPr>
+        <w:rPr>
+          <w:rFonts w:cstheme="minorHAnsi"/>
+        </w:rPr>
+      </w:pPr>
+      <w:r>
+        <w:rPr>
+          <w:rFonts w:cstheme="minorHAnsi"/>
           <w:noProof/>
         </w:rPr>
         <w:drawing>
@@ -1872,6 +2101,199 @@
             <wp:extent cx="5943600" cy="3860165"/>
             <wp:effectExtent l="0" t="0" r="0" b="6985"/>
             <wp:docPr id="2" name="Slika 2"/>
+            <wp:cNvGraphicFramePr>
+              <a:graphicFrameLocks xmlns:a="http://schemas.openxmlformats.org/drawingml/2006/main" noChangeAspect="1"/>
+            </wp:cNvGraphicFramePr>
+            <a:graphic xmlns:a="http://schemas.openxmlformats.org/drawingml/2006/main">
+              <a:graphicData uri="http://schemas.openxmlformats.org/drawingml/2006/picture">
+                <pic:pic xmlns:pic="http://schemas.openxmlformats.org/drawingml/2006/picture">
+                  <pic:nvPicPr>
+                    <pic:cNvPr id="1" name=""/>
+                    <pic:cNvPicPr/>
+                  </pic:nvPicPr>
+                  <pic:blipFill>
+                    <a:blip r:embed="rId9"/>
+                    <a:stretch>
+                      <a:fillRect/>
+                    </a:stretch>
+                  </pic:blipFill>
+                  <pic:spPr>
+                    <a:xfrm>
+                      <a:off x="0" y="0"/>
+                      <a:ext cx="5943600" cy="3860165"/>
+                    </a:xfrm>
+                    <a:prstGeom prst="rect">
+                      <a:avLst/>
+                    </a:prstGeom>
+                  </pic:spPr>
+                </pic:pic>
+              </a:graphicData>
+            </a:graphic>
+          </wp:inline>
+        </w:drawing>
+      </w:r>
+    </w:p>
+    <w:p>
+      <w:pPr>
+        <w:pStyle w:val="Opisslike"/>
+        <w:jc w:val="center"/>
+        <w:rPr>
+          <w:rFonts w:cstheme="minorHAnsi"/>
+          <w:color w:val="auto"/>
+          <w:sz w:val="24"/>
+          <w:szCs w:val="24"/>
+        </w:rPr>
+      </w:pPr>
+      <w:r>
+        <w:rPr>
+          <w:rFonts w:cstheme="minorHAnsi"/>
+          <w:color w:val="auto"/>
+        </w:rPr>
+        <w:t xml:space="preserve">Slika </w:t>
+      </w:r>
+      <w:r>
+        <w:rPr>
+          <w:rFonts w:cstheme="minorHAnsi"/>
+          <w:color w:val="auto"/>
+        </w:rPr>
+        <w:fldChar w:fldCharType="begin"/>
+      </w:r>
+      <w:r>
+        <w:rPr>
+          <w:rFonts w:cstheme="minorHAnsi"/>
+          <w:color w:val="auto"/>
+        </w:rPr>
+        <w:instrText xml:space="preserve"> SEQ Slika \* ARABIC </w:instrText>
+      </w:r>
+      <w:r>
+        <w:rPr>
+          <w:rFonts w:cstheme="minorHAnsi"/>
+          <w:color w:val="auto"/>
+        </w:rPr>
+        <w:fldChar w:fldCharType="separate"/>
+      </w:r>
+      <w:r>
+        <w:rPr>
+          <w:rFonts w:cstheme="minorHAnsi"/>
+          <w:noProof/>
+          <w:color w:val="auto"/>
+        </w:rPr>
+        <w:t>1</w:t>
+      </w:r>
+      <w:r>
+        <w:rPr>
+          <w:rFonts w:cstheme="minorHAnsi"/>
+          <w:color w:val="auto"/>
+        </w:rPr>
+        <w:fldChar w:fldCharType="end"/>
+      </w:r>
+      <w:r>
+        <w:rPr>
+          <w:rFonts w:cstheme="minorHAnsi"/>
+          <w:color w:val="auto"/>
+        </w:rPr>
+        <w:t xml:space="preserve"> Use Case dijagram</w:t>
+      </w:r>
+    </w:p>
+    <w:p>
+      <w:pPr>
+        <w:rPr>
+          <w:rFonts w:cstheme="minorHAnsi"/>
+        </w:rPr>
+      </w:pPr>
+    </w:p>
+    <w:p>
+      <w:pPr>
+        <w:rPr>
+          <w:rFonts w:cstheme="minorHAnsi"/>
+        </w:rPr>
+      </w:pPr>
+    </w:p>
+    <w:p>
+      <w:pPr>
+        <w:rPr>
+          <w:rFonts w:cstheme="minorHAnsi"/>
+        </w:rPr>
+      </w:pPr>
+    </w:p>
+    <w:p>
+      <w:pPr>
+        <w:rPr>
+          <w:rFonts w:cstheme="minorHAnsi"/>
+        </w:rPr>
+      </w:pPr>
+    </w:p>
+    <w:p>
+      <w:pPr>
+        <w:rPr>
+          <w:rFonts w:cstheme="minorHAnsi"/>
+        </w:rPr>
+      </w:pPr>
+    </w:p>
+    <w:p>
+      <w:pPr>
+        <w:rPr>
+          <w:rFonts w:cstheme="minorHAnsi"/>
+        </w:rPr>
+      </w:pPr>
+    </w:p>
+    <w:p>
+      <w:pPr>
+        <w:rPr>
+          <w:rFonts w:cstheme="minorHAnsi"/>
+        </w:rPr>
+      </w:pPr>
+    </w:p>
+    <w:p>
+      <w:pPr>
+        <w:rPr>
+          <w:rFonts w:cstheme="minorHAnsi"/>
+        </w:rPr>
+      </w:pPr>
+    </w:p>
+    <w:p>
+      <w:pPr>
+        <w:rPr>
+          <w:rFonts w:cstheme="minorHAnsi"/>
+        </w:rPr>
+      </w:pPr>
+      <w:r>
+        <w:rPr>
+          <w:rFonts w:cstheme="minorHAnsi"/>
+        </w:rPr>
+        <w:lastRenderedPageBreak/>
+        <w:t>3.2. Usporedba prototipa i aplikacije</w:t>
+      </w:r>
+    </w:p>
+    <w:p>
+      <w:pPr>
+        <w:rPr>
+          <w:rFonts w:cstheme="minorHAnsi"/>
+        </w:rPr>
+      </w:pPr>
+      <w:r>
+        <w:rPr>
+          <w:rFonts w:cstheme="minorHAnsi"/>
+        </w:rPr>
+        <w:tab/>
+        <w:t>Koristili smo Figmu za prototip aplikacije. Cilj nam je bio da napravimo isti dizajn kao i u prototipu. Neke stvari smo bolje napravili, a neke smo drugačije</w:t>
+      </w:r>
+    </w:p>
+    <w:p>
+      <w:pPr>
+        <w:rPr>
+          <w:rFonts w:cstheme="minorHAnsi"/>
+        </w:rPr>
+      </w:pPr>
+      <w:r>
+        <w:rPr>
+          <w:noProof/>
+        </w:rPr>
+        <w:drawing>
+          <wp:inline distT="0" distB="0" distL="0" distR="0" wp14:anchorId="5D6DB302" wp14:editId="7282C495">
+            <wp:extent cx="2124283" cy="3381375"/>
+            <wp:effectExtent l="0" t="0" r="9525" b="0"/>
+            <wp:docPr id="9" name="Slika 9"/>
             <wp:cNvGraphicFramePr>
               <a:graphicFrameLocks xmlns:a="http://schemas.openxmlformats.org/drawingml/2006/main" noChangeAspect="1"/>
             </wp:cNvGraphicFramePr>
@@ -1891,7 +2313,7 @@
                   <pic:spPr>
                     <a:xfrm>
                       <a:off x="0" y="0"/>
-                      <a:ext cx="5943600" cy="3860165"/>
+                      <a:ext cx="2126666" cy="3385169"/>
                     </a:xfrm>
                     <a:prstGeom prst="rect">
                       <a:avLst/>
@@ -1903,138 +2325,21 @@
           </wp:inline>
         </w:drawing>
       </w:r>
-    </w:p>
-    <w:p>
-      <w:pPr>
-        <w:pStyle w:val="Opisslike"/>
-        <w:jc w:val="center"/>
-        <w:rPr>
-          <w:sz w:val="24"/>
-          <w:szCs w:val="24"/>
-        </w:rPr>
-      </w:pPr>
-      <w:r>
-        <w:t xml:space="preserve">Slika </w:t>
-      </w:r>
-      <w:r>
-        <w:fldChar w:fldCharType="begin"/>
-      </w:r>
-      <w:r>
-        <w:instrText xml:space="preserve"> SEQ Slika \* ARABIC </w:instrText>
-      </w:r>
-      <w:r>
-        <w:fldChar w:fldCharType="separate"/>
+      <w:r>
+        <w:rPr>
+          <w:rFonts w:cstheme="minorHAnsi"/>
+        </w:rPr>
+        <w:tab/>
       </w:r>
       <w:r>
         <w:rPr>
           <w:noProof/>
         </w:rPr>
-        <w:t>1</w:t>
-      </w:r>
-      <w:r>
-        <w:fldChar w:fldCharType="end"/>
-      </w:r>
-      <w:r>
-        <w:t xml:space="preserve"> Use </w:t>
-      </w:r>
-      <w:proofErr w:type="spellStart"/>
-      <w:r>
-        <w:t>Case</w:t>
-      </w:r>
-      <w:proofErr w:type="spellEnd"/>
-      <w:r>
-        <w:t xml:space="preserve"> dijagram</w:t>
-      </w:r>
-    </w:p>
-    <w:p>
-      <w:r>
-        <w:br w:type="page"/>
-      </w:r>
-    </w:p>
-    <w:p>
-      <w:pPr>
-        <w:pStyle w:val="Naslov1"/>
-      </w:pPr>
-      <w:bookmarkStart w:id="5" w:name="_Toc99213931"/>
-      <w:r>
-        <w:lastRenderedPageBreak/>
-        <w:t>4. IMPLEMENTACIJA</w:t>
-      </w:r>
-      <w:bookmarkEnd w:id="5"/>
-    </w:p>
-    <w:p/>
-    <w:p>
-      <w:pPr>
-        <w:rPr>
-          <w:sz w:val="24"/>
-          <w:szCs w:val="24"/>
-        </w:rPr>
-      </w:pPr>
-      <w:r>
-        <w:rPr>
-          <w:sz w:val="24"/>
-          <w:szCs w:val="24"/>
-        </w:rPr>
-        <w:t>Ovdje ćemo vam prikazati ključne funkcionalnosti u aplikaciji kao što su izrada računa i sl.</w:t>
-      </w:r>
-    </w:p>
-    <w:p>
-      <w:pPr>
-        <w:rPr>
-          <w:sz w:val="24"/>
-          <w:szCs w:val="24"/>
-        </w:rPr>
-      </w:pPr>
-    </w:p>
-    <w:p>
-      <w:pPr>
-        <w:pStyle w:val="Naslov2"/>
-        <w:rPr>
-          <w:color w:val="auto"/>
-        </w:rPr>
-      </w:pPr>
-      <w:bookmarkStart w:id="6" w:name="_Toc99213932"/>
-      <w:r>
-        <w:rPr>
-          <w:color w:val="auto"/>
-        </w:rPr>
-        <w:t xml:space="preserve">4.1. </w:t>
-      </w:r>
-      <w:proofErr w:type="spellStart"/>
-      <w:r>
-        <w:rPr>
-          <w:color w:val="auto"/>
-        </w:rPr>
-        <w:t>Class</w:t>
-      </w:r>
-      <w:proofErr w:type="spellEnd"/>
-      <w:r>
-        <w:rPr>
-          <w:color w:val="auto"/>
-        </w:rPr>
-        <w:t xml:space="preserve"> dijagram</w:t>
-      </w:r>
-      <w:bookmarkEnd w:id="6"/>
-    </w:p>
-    <w:p/>
-    <w:p>
-      <w:pPr>
-        <w:pStyle w:val="Naslov2"/>
-        <w:jc w:val="center"/>
-        <w:rPr>
-          <w:rStyle w:val="Neupadljivareferenca"/>
-        </w:rPr>
-      </w:pPr>
-      <w:bookmarkStart w:id="7" w:name="_Toc99213933"/>
-      <w:r>
-        <w:rPr>
-          <w:rStyle w:val="Neupadljivareferenca"/>
-        </w:rPr>
         <w:drawing>
-          <wp:inline distT="0" distB="0" distL="0" distR="0" wp14:anchorId="7CC7EBEA" wp14:editId="50202D98">
-            <wp:extent cx="5943600" cy="4141470"/>
+          <wp:inline distT="0" distB="0" distL="0" distR="0" wp14:anchorId="2E33E967" wp14:editId="2CC417D3">
+            <wp:extent cx="3395078" cy="3409950"/>
             <wp:effectExtent l="0" t="0" r="0" b="0"/>
-            <wp:docPr id="3" name="Slika 3"/>
+            <wp:docPr id="7" name="Slika 7"/>
             <wp:cNvGraphicFramePr>
               <a:graphicFrameLocks xmlns:a="http://schemas.openxmlformats.org/drawingml/2006/main" noChangeAspect="1"/>
             </wp:cNvGraphicFramePr>
@@ -2046,7 +2351,7 @@
                     <pic:cNvPicPr/>
                   </pic:nvPicPr>
                   <pic:blipFill>
-                    <a:blip r:embed="rId7"/>
+                    <a:blip r:embed="rId11"/>
                     <a:stretch>
                       <a:fillRect/>
                     </a:stretch>
@@ -2054,7 +2359,7 @@
                   <pic:spPr>
                     <a:xfrm>
                       <a:off x="0" y="0"/>
-                      <a:ext cx="5943600" cy="4141470"/>
+                      <a:ext cx="3399301" cy="3414192"/>
                     </a:xfrm>
                     <a:prstGeom prst="rect">
                       <a:avLst/>
@@ -2066,107 +2371,1200 @@
           </wp:inline>
         </w:drawing>
       </w:r>
-      <w:bookmarkEnd w:id="7"/>
+    </w:p>
+    <w:p>
+      <w:pPr>
+        <w:rPr>
+          <w:rFonts w:cstheme="minorHAnsi"/>
+        </w:rPr>
+      </w:pPr>
+      <w:r>
+        <w:rPr>
+          <w:noProof/>
+        </w:rPr>
+        <w:lastRenderedPageBreak/>
+        <w:drawing>
+          <wp:inline distT="0" distB="0" distL="0" distR="0" wp14:anchorId="41FDAAB1" wp14:editId="0BFAEA4C">
+            <wp:extent cx="2562225" cy="3486149"/>
+            <wp:effectExtent l="0" t="0" r="0" b="635"/>
+            <wp:docPr id="10" name="Slika 10"/>
+            <wp:cNvGraphicFramePr>
+              <a:graphicFrameLocks xmlns:a="http://schemas.openxmlformats.org/drawingml/2006/main" noChangeAspect="1"/>
+            </wp:cNvGraphicFramePr>
+            <a:graphic xmlns:a="http://schemas.openxmlformats.org/drawingml/2006/main">
+              <a:graphicData uri="http://schemas.openxmlformats.org/drawingml/2006/picture">
+                <pic:pic xmlns:pic="http://schemas.openxmlformats.org/drawingml/2006/picture">
+                  <pic:nvPicPr>
+                    <pic:cNvPr id="1" name=""/>
+                    <pic:cNvPicPr/>
+                  </pic:nvPicPr>
+                  <pic:blipFill>
+                    <a:blip r:embed="rId12"/>
+                    <a:stretch>
+                      <a:fillRect/>
+                    </a:stretch>
+                  </pic:blipFill>
+                  <pic:spPr>
+                    <a:xfrm>
+                      <a:off x="0" y="0"/>
+                      <a:ext cx="2566666" cy="3492191"/>
+                    </a:xfrm>
+                    <a:prstGeom prst="rect">
+                      <a:avLst/>
+                    </a:prstGeom>
+                  </pic:spPr>
+                </pic:pic>
+              </a:graphicData>
+            </a:graphic>
+          </wp:inline>
+        </w:drawing>
+      </w:r>
+      <w:r>
+        <w:rPr>
+          <w:rFonts w:cstheme="minorHAnsi"/>
+        </w:rPr>
+        <w:tab/>
+      </w:r>
+      <w:r>
+        <w:rPr>
+          <w:noProof/>
+        </w:rPr>
+        <w:drawing>
+          <wp:inline distT="0" distB="0" distL="0" distR="0" wp14:anchorId="22C11BA5" wp14:editId="7D4DB399">
+            <wp:extent cx="2295525" cy="4144131"/>
+            <wp:effectExtent l="0" t="0" r="0" b="8890"/>
+            <wp:docPr id="11" name="Slika 11"/>
+            <wp:cNvGraphicFramePr>
+              <a:graphicFrameLocks xmlns:a="http://schemas.openxmlformats.org/drawingml/2006/main" noChangeAspect="1"/>
+            </wp:cNvGraphicFramePr>
+            <a:graphic xmlns:a="http://schemas.openxmlformats.org/drawingml/2006/main">
+              <a:graphicData uri="http://schemas.openxmlformats.org/drawingml/2006/picture">
+                <pic:pic xmlns:pic="http://schemas.openxmlformats.org/drawingml/2006/picture">
+                  <pic:nvPicPr>
+                    <pic:cNvPr id="1" name=""/>
+                    <pic:cNvPicPr/>
+                  </pic:nvPicPr>
+                  <pic:blipFill>
+                    <a:blip r:embed="rId13"/>
+                    <a:stretch>
+                      <a:fillRect/>
+                    </a:stretch>
+                  </pic:blipFill>
+                  <pic:spPr>
+                    <a:xfrm>
+                      <a:off x="0" y="0"/>
+                      <a:ext cx="2300407" cy="4152945"/>
+                    </a:xfrm>
+                    <a:prstGeom prst="rect">
+                      <a:avLst/>
+                    </a:prstGeom>
+                  </pic:spPr>
+                </pic:pic>
+              </a:graphicData>
+            </a:graphic>
+          </wp:inline>
+        </w:drawing>
+      </w:r>
+    </w:p>
+    <w:p>
+      <w:pPr>
+        <w:rPr>
+          <w:rFonts w:cstheme="minorHAnsi"/>
+        </w:rPr>
+      </w:pPr>
+      <w:r>
+        <w:rPr>
+          <w:noProof/>
+        </w:rPr>
+        <w:lastRenderedPageBreak/>
+        <w:drawing>
+          <wp:inline distT="0" distB="0" distL="0" distR="0" wp14:anchorId="1A56DDB7" wp14:editId="118468CF">
+            <wp:extent cx="2085975" cy="3590925"/>
+            <wp:effectExtent l="0" t="0" r="9525" b="9525"/>
+            <wp:docPr id="12" name="Slika 12"/>
+            <wp:cNvGraphicFramePr>
+              <a:graphicFrameLocks xmlns:a="http://schemas.openxmlformats.org/drawingml/2006/main" noChangeAspect="1"/>
+            </wp:cNvGraphicFramePr>
+            <a:graphic xmlns:a="http://schemas.openxmlformats.org/drawingml/2006/main">
+              <a:graphicData uri="http://schemas.openxmlformats.org/drawingml/2006/picture">
+                <pic:pic xmlns:pic="http://schemas.openxmlformats.org/drawingml/2006/picture">
+                  <pic:nvPicPr>
+                    <pic:cNvPr id="1" name=""/>
+                    <pic:cNvPicPr/>
+                  </pic:nvPicPr>
+                  <pic:blipFill>
+                    <a:blip r:embed="rId14"/>
+                    <a:stretch>
+                      <a:fillRect/>
+                    </a:stretch>
+                  </pic:blipFill>
+                  <pic:spPr>
+                    <a:xfrm>
+                      <a:off x="0" y="0"/>
+                      <a:ext cx="2085975" cy="3590925"/>
+                    </a:xfrm>
+                    <a:prstGeom prst="rect">
+                      <a:avLst/>
+                    </a:prstGeom>
+                  </pic:spPr>
+                </pic:pic>
+              </a:graphicData>
+            </a:graphic>
+          </wp:inline>
+        </w:drawing>
+      </w:r>
+      <w:r>
+        <w:rPr>
+          <w:rFonts w:cstheme="minorHAnsi"/>
+        </w:rPr>
+        <w:tab/>
+      </w:r>
+      <w:r>
+        <w:rPr>
+          <w:rFonts w:cstheme="minorHAnsi"/>
+        </w:rPr>
+        <w:tab/>
+      </w:r>
+      <w:r>
+        <w:rPr>
+          <w:noProof/>
+        </w:rPr>
+        <w:drawing>
+          <wp:inline distT="0" distB="0" distL="0" distR="0" wp14:anchorId="793B91FD" wp14:editId="06162D3C">
+            <wp:extent cx="1949529" cy="4629150"/>
+            <wp:effectExtent l="0" t="0" r="0" b="0"/>
+            <wp:docPr id="14" name="Slika 14"/>
+            <wp:cNvGraphicFramePr>
+              <a:graphicFrameLocks xmlns:a="http://schemas.openxmlformats.org/drawingml/2006/main" noChangeAspect="1"/>
+            </wp:cNvGraphicFramePr>
+            <a:graphic xmlns:a="http://schemas.openxmlformats.org/drawingml/2006/main">
+              <a:graphicData uri="http://schemas.openxmlformats.org/drawingml/2006/picture">
+                <pic:pic xmlns:pic="http://schemas.openxmlformats.org/drawingml/2006/picture">
+                  <pic:nvPicPr>
+                    <pic:cNvPr id="1" name=""/>
+                    <pic:cNvPicPr/>
+                  </pic:nvPicPr>
+                  <pic:blipFill>
+                    <a:blip r:embed="rId15"/>
+                    <a:stretch>
+                      <a:fillRect/>
+                    </a:stretch>
+                  </pic:blipFill>
+                  <pic:spPr>
+                    <a:xfrm>
+                      <a:off x="0" y="0"/>
+                      <a:ext cx="1951912" cy="4634809"/>
+                    </a:xfrm>
+                    <a:prstGeom prst="rect">
+                      <a:avLst/>
+                    </a:prstGeom>
+                  </pic:spPr>
+                </pic:pic>
+              </a:graphicData>
+            </a:graphic>
+          </wp:inline>
+        </w:drawing>
+      </w:r>
+      <w:r>
+        <w:rPr>
+          <w:rFonts w:cstheme="minorHAnsi"/>
+        </w:rPr>
+        <w:br w:type="page"/>
+      </w:r>
+    </w:p>
+    <w:p>
+      <w:pPr>
+        <w:pStyle w:val="Naslov1"/>
+        <w:rPr>
+          <w:rFonts w:asciiTheme="minorHAnsi" w:hAnsiTheme="minorHAnsi" w:cstheme="minorHAnsi"/>
+        </w:rPr>
+      </w:pPr>
+      <w:bookmarkStart w:id="4" w:name="_Toc99302694"/>
+      <w:r>
+        <w:rPr>
+          <w:rFonts w:asciiTheme="minorHAnsi" w:hAnsiTheme="minorHAnsi" w:cstheme="minorHAnsi"/>
+        </w:rPr>
+        <w:lastRenderedPageBreak/>
+        <w:t>4. IMPLEMENTACIJA</w:t>
+      </w:r>
+      <w:bookmarkEnd w:id="4"/>
+    </w:p>
+    <w:p>
+      <w:pPr>
+        <w:rPr>
+          <w:rFonts w:cstheme="minorHAnsi"/>
+        </w:rPr>
+      </w:pPr>
+    </w:p>
+    <w:p>
+      <w:pPr>
+        <w:rPr>
+          <w:rFonts w:cstheme="minorHAnsi"/>
+          <w:sz w:val="24"/>
+          <w:szCs w:val="24"/>
+        </w:rPr>
+      </w:pPr>
+      <w:r>
+        <w:rPr>
+          <w:rFonts w:cstheme="minorHAnsi"/>
+          <w:sz w:val="24"/>
+          <w:szCs w:val="24"/>
+        </w:rPr>
+        <w:t>Ovdje ćemo vam prikazati ključne funkcionalnosti u aplikaciji kao što su izrada računa i sl.</w:t>
+      </w:r>
+    </w:p>
+    <w:p>
+      <w:pPr>
+        <w:rPr>
+          <w:rFonts w:cstheme="minorHAnsi"/>
+          <w:sz w:val="24"/>
+          <w:szCs w:val="24"/>
+        </w:rPr>
+      </w:pPr>
+    </w:p>
+    <w:p>
+      <w:pPr>
+        <w:pStyle w:val="Naslov2"/>
+        <w:rPr>
+          <w:rFonts w:asciiTheme="minorHAnsi" w:hAnsiTheme="minorHAnsi" w:cstheme="minorHAnsi"/>
+          <w:color w:val="auto"/>
+        </w:rPr>
+      </w:pPr>
+      <w:bookmarkStart w:id="5" w:name="_Toc99302695"/>
+      <w:r>
+        <w:rPr>
+          <w:rFonts w:asciiTheme="minorHAnsi" w:hAnsiTheme="minorHAnsi" w:cstheme="minorHAnsi"/>
+          <w:color w:val="auto"/>
+        </w:rPr>
+        <w:t>4.1. Class dijagram</w:t>
+      </w:r>
+      <w:bookmarkEnd w:id="5"/>
+    </w:p>
+    <w:p/>
+    <w:p>
+      <w:r>
+        <w:tab/>
+        <w:t>Glavna stvar je ovdje „Profile“ ona je spojena sa svime. Imamo notifikacije za korisnika, dijelovi tijela koji imaju težine i tjelovježbe, unos vode, raspored dana za tjelovježbe. Također, nabrojili smo varijable za dio tijela, dane, spol i težinu tjelovježba. Usput, dodali smo bilješku kao primjer neke funkcije za šta služi (updateExercises()).</w:t>
+      </w:r>
+    </w:p>
+    <w:p>
+      <w:pPr>
+        <w:rPr>
+          <w:rFonts w:cstheme="minorHAnsi"/>
+        </w:rPr>
+      </w:pPr>
+    </w:p>
+    <w:p>
+      <w:pPr>
+        <w:keepNext/>
+        <w:jc w:val="center"/>
+        <w:rPr>
+          <w:rFonts w:cstheme="minorHAnsi"/>
+        </w:rPr>
+      </w:pPr>
+      <w:r>
+        <w:rPr>
+          <w:rFonts w:cstheme="minorHAnsi"/>
+          <w:noProof/>
+        </w:rPr>
+        <w:drawing>
+          <wp:inline distT="0" distB="0" distL="0" distR="0" wp14:anchorId="23DBD230" wp14:editId="5F2AA31A">
+            <wp:extent cx="5934075" cy="4438650"/>
+            <wp:effectExtent l="0" t="0" r="9525" b="0"/>
+            <wp:docPr id="4" name="Slika 4"/>
+            <wp:cNvGraphicFramePr>
+              <a:graphicFrameLocks xmlns:a="http://schemas.openxmlformats.org/drawingml/2006/main" noChangeAspect="1"/>
+            </wp:cNvGraphicFramePr>
+            <a:graphic xmlns:a="http://schemas.openxmlformats.org/drawingml/2006/main">
+              <a:graphicData uri="http://schemas.openxmlformats.org/drawingml/2006/picture">
+                <pic:pic xmlns:pic="http://schemas.openxmlformats.org/drawingml/2006/picture">
+                  <pic:nvPicPr>
+                    <pic:cNvPr id="0" name="Picture 1"/>
+                    <pic:cNvPicPr>
+                      <a:picLocks noChangeAspect="1" noChangeArrowheads="1"/>
+                    </pic:cNvPicPr>
+                  </pic:nvPicPr>
+                  <pic:blipFill>
+                    <a:blip r:embed="rId16">
+                      <a:extLst>
+                        <a:ext uri="{28A0092B-C50C-407E-A947-70E740481C1C}">
+                          <a14:useLocalDpi xmlns:a14="http://schemas.microsoft.com/office/drawing/2010/main" val="0"/>
+                        </a:ext>
+                      </a:extLst>
+                    </a:blip>
+                    <a:srcRect/>
+                    <a:stretch>
+                      <a:fillRect/>
+                    </a:stretch>
+                  </pic:blipFill>
+                  <pic:spPr bwMode="auto">
+                    <a:xfrm>
+                      <a:off x="0" y="0"/>
+                      <a:ext cx="5934075" cy="4438650"/>
+                    </a:xfrm>
+                    <a:prstGeom prst="rect">
+                      <a:avLst/>
+                    </a:prstGeom>
+                    <a:noFill/>
+                    <a:ln>
+                      <a:noFill/>
+                    </a:ln>
+                  </pic:spPr>
+                </pic:pic>
+              </a:graphicData>
+            </a:graphic>
+          </wp:inline>
+        </w:drawing>
+      </w:r>
     </w:p>
     <w:p>
       <w:pPr>
         <w:pStyle w:val="Opisslike"/>
         <w:jc w:val="center"/>
         <w:rPr>
-          <w:rStyle w:val="Neupadljivareferenca"/>
-        </w:rPr>
-      </w:pPr>
-      <w:r>
-        <w:rPr>
-          <w:rStyle w:val="Neupadljivareferenca"/>
+          <w:rFonts w:cstheme="minorHAnsi"/>
+        </w:rPr>
+      </w:pPr>
+      <w:r>
+        <w:rPr>
+          <w:rFonts w:cstheme="minorHAnsi"/>
         </w:rPr>
         <w:t xml:space="preserve">Slika </w:t>
       </w:r>
       <w:r>
         <w:rPr>
-          <w:rStyle w:val="Neupadljivareferenca"/>
+          <w:rFonts w:cstheme="minorHAnsi"/>
         </w:rPr>
         <w:fldChar w:fldCharType="begin"/>
       </w:r>
       <w:r>
         <w:rPr>
-          <w:rStyle w:val="Neupadljivareferenca"/>
+          <w:rFonts w:cstheme="minorHAnsi"/>
         </w:rPr>
         <w:instrText xml:space="preserve"> SEQ Slika \* ARABIC </w:instrText>
       </w:r>
       <w:r>
         <w:rPr>
-          <w:rStyle w:val="Neupadljivareferenca"/>
+          <w:rFonts w:cstheme="minorHAnsi"/>
         </w:rPr>
         <w:fldChar w:fldCharType="separate"/>
       </w:r>
       <w:r>
         <w:rPr>
-          <w:rStyle w:val="Neupadljivareferenca"/>
+          <w:rFonts w:cstheme="minorHAnsi"/>
+          <w:noProof/>
         </w:rPr>
         <w:t>2</w:t>
       </w:r>
       <w:r>
         <w:rPr>
-          <w:rStyle w:val="Neupadljivareferenca"/>
+          <w:rFonts w:cstheme="minorHAnsi"/>
         </w:rPr>
         <w:fldChar w:fldCharType="end"/>
       </w:r>
       <w:r>
         <w:rPr>
-          <w:rStyle w:val="Neupadljivareferenca"/>
-        </w:rPr>
-        <w:t xml:space="preserve"> </w:t>
-      </w:r>
-      <w:proofErr w:type="spellStart"/>
-      <w:r>
-        <w:rPr>
-          <w:rStyle w:val="Neupadljivareferenca"/>
-        </w:rPr>
-        <w:t>Class</w:t>
-      </w:r>
-      <w:proofErr w:type="spellEnd"/>
-      <w:r>
-        <w:rPr>
-          <w:rStyle w:val="Neupadljivareferenca"/>
-        </w:rPr>
-        <w:t xml:space="preserve"> dijagram</w:t>
-      </w:r>
-    </w:p>
-    <w:p>
-      <w:pPr>
-        <w:pStyle w:val="Naslov2"/>
-        <w:jc w:val="center"/>
-      </w:pPr>
-      <w:r>
+          <w:rFonts w:cstheme="minorHAnsi"/>
+        </w:rPr>
+        <w:t xml:space="preserve"> Class dijagram</w:t>
+      </w:r>
+    </w:p>
+    <w:p>
+      <w:pPr>
+        <w:rPr>
+          <w:rFonts w:eastAsiaTheme="majorEastAsia" w:cstheme="minorHAnsi"/>
+          <w:sz w:val="32"/>
+          <w:szCs w:val="32"/>
+        </w:rPr>
+      </w:pPr>
+      <w:r>
+        <w:rPr>
+          <w:rFonts w:cstheme="minorHAnsi"/>
+        </w:rPr>
         <w:br w:type="page"/>
       </w:r>
     </w:p>
     <w:p>
       <w:pPr>
         <w:pStyle w:val="Naslov1"/>
-      </w:pPr>
-      <w:bookmarkStart w:id="8" w:name="_Toc99213934"/>
-      <w:r>
+        <w:rPr>
+          <w:rFonts w:asciiTheme="minorHAnsi" w:hAnsiTheme="minorHAnsi" w:cstheme="minorHAnsi"/>
+        </w:rPr>
+      </w:pPr>
+      <w:bookmarkStart w:id="6" w:name="_Toc99302696"/>
+      <w:r>
+        <w:rPr>
+          <w:rFonts w:asciiTheme="minorHAnsi" w:hAnsiTheme="minorHAnsi" w:cstheme="minorHAnsi"/>
+        </w:rPr>
         <w:lastRenderedPageBreak/>
         <w:t>5. KORISNICKE UPUTE</w:t>
       </w:r>
-      <w:bookmarkEnd w:id="8"/>
+      <w:bookmarkEnd w:id="6"/>
+    </w:p>
+    <w:p>
+      <w:pPr>
+        <w:rPr>
+          <w:rFonts w:cstheme="minorHAnsi"/>
+        </w:rPr>
+      </w:pPr>
+    </w:p>
+    <w:p>
+      <w:pPr>
+        <w:rPr>
+          <w:rFonts w:cstheme="minorHAnsi"/>
+          <w:sz w:val="24"/>
+          <w:szCs w:val="24"/>
+        </w:rPr>
+      </w:pPr>
+      <w:r>
+        <w:rPr>
+          <w:rFonts w:cstheme="minorHAnsi"/>
+          <w:sz w:val="24"/>
+          <w:szCs w:val="24"/>
+        </w:rPr>
+        <w:t>U ovom dijelu vam možemo pojasniti na koji se način koristi aplikacija.</w:t>
+      </w:r>
+    </w:p>
+    <w:p>
+      <w:pPr>
+        <w:rPr>
+          <w:rFonts w:cstheme="minorHAnsi"/>
+          <w:sz w:val="24"/>
+          <w:szCs w:val="24"/>
+        </w:rPr>
+      </w:pPr>
+    </w:p>
+    <w:p>
+      <w:pPr>
+        <w:pStyle w:val="Naslov2"/>
+        <w:rPr>
+          <w:color w:val="auto"/>
+        </w:rPr>
+      </w:pPr>
+      <w:r>
+        <w:rPr>
+          <w:color w:val="auto"/>
+        </w:rPr>
+        <w:t>5.1. Kreiranje korisničkog računa</w:t>
+      </w:r>
     </w:p>
     <w:p/>
     <w:p>
-      <w:pPr>
-        <w:rPr>
-          <w:sz w:val="24"/>
-          <w:szCs w:val="24"/>
-        </w:rPr>
-      </w:pPr>
-      <w:r>
-        <w:rPr>
-          <w:sz w:val="24"/>
-          <w:szCs w:val="24"/>
-        </w:rPr>
-        <w:t>U ovom dijelu vam možemo pojasniti na koji se način koristi aplikacija.</w:t>
+      <w:r>
+        <w:tab/>
+        <w:t>Na slici vidimo da trebamo upisati svoju email adresu i lozinku kako bismo kreirali račun. Nakon kreiranja korisničkog računa možete dodavati svoju profilnu sliku, ime, težinu, visinu, dob i spol.</w:t>
+      </w:r>
+    </w:p>
+    <w:p>
+      <w:pPr>
+        <w:rPr>
+          <w:rFonts w:cstheme="minorHAnsi"/>
+          <w:sz w:val="24"/>
+          <w:szCs w:val="24"/>
+        </w:rPr>
+      </w:pPr>
+    </w:p>
+    <w:p>
+      <w:pPr>
+        <w:jc w:val="center"/>
+      </w:pPr>
+      <w:r>
+        <w:rPr>
+          <w:noProof/>
+        </w:rPr>
+        <w:drawing>
+          <wp:inline distT="0" distB="0" distL="0" distR="0" wp14:anchorId="1CEAA885" wp14:editId="05A9517B">
+            <wp:extent cx="3190875" cy="4341487"/>
+            <wp:effectExtent l="0" t="0" r="0" b="2540"/>
+            <wp:docPr id="15" name="Slika 15"/>
+            <wp:cNvGraphicFramePr>
+              <a:graphicFrameLocks xmlns:a="http://schemas.openxmlformats.org/drawingml/2006/main" noChangeAspect="1"/>
+            </wp:cNvGraphicFramePr>
+            <a:graphic xmlns:a="http://schemas.openxmlformats.org/drawingml/2006/main">
+              <a:graphicData uri="http://schemas.openxmlformats.org/drawingml/2006/picture">
+                <pic:pic xmlns:pic="http://schemas.openxmlformats.org/drawingml/2006/picture">
+                  <pic:nvPicPr>
+                    <pic:cNvPr id="1" name=""/>
+                    <pic:cNvPicPr/>
+                  </pic:nvPicPr>
+                  <pic:blipFill>
+                    <a:blip r:embed="rId12"/>
+                    <a:stretch>
+                      <a:fillRect/>
+                    </a:stretch>
+                  </pic:blipFill>
+                  <pic:spPr>
+                    <a:xfrm>
+                      <a:off x="0" y="0"/>
+                      <a:ext cx="3201085" cy="4355378"/>
+                    </a:xfrm>
+                    <a:prstGeom prst="rect">
+                      <a:avLst/>
+                    </a:prstGeom>
+                  </pic:spPr>
+                </pic:pic>
+              </a:graphicData>
+            </a:graphic>
+          </wp:inline>
+        </w:drawing>
+      </w:r>
+    </w:p>
+    <w:p>
+      <w:r>
+        <w:br w:type="page"/>
+      </w:r>
+    </w:p>
+    <w:p>
+      <w:pPr>
+        <w:pStyle w:val="Naslov2"/>
+        <w:rPr>
+          <w:color w:val="auto"/>
+        </w:rPr>
+      </w:pPr>
+      <w:r>
+        <w:rPr>
+          <w:color w:val="auto"/>
+        </w:rPr>
+        <w:lastRenderedPageBreak/>
+        <w:t xml:space="preserve">5.2. Prijava </w:t>
+      </w:r>
+    </w:p>
+    <w:p/>
+    <w:p>
+      <w:r>
+        <w:tab/>
+        <w:t>Za prijavu opet email adresu i lozinku.</w:t>
+      </w:r>
+    </w:p>
+    <w:p>
+      <w:pPr>
+        <w:jc w:val="center"/>
+      </w:pPr>
+      <w:r>
+        <w:rPr>
+          <w:noProof/>
+        </w:rPr>
+        <w:drawing>
+          <wp:inline distT="0" distB="0" distL="0" distR="0" wp14:anchorId="54791889" wp14:editId="44AF1CAE">
+            <wp:extent cx="3395078" cy="3409950"/>
+            <wp:effectExtent l="0" t="0" r="0" b="0"/>
+            <wp:docPr id="16" name="Slika 16"/>
+            <wp:cNvGraphicFramePr>
+              <a:graphicFrameLocks xmlns:a="http://schemas.openxmlformats.org/drawingml/2006/main" noChangeAspect="1"/>
+            </wp:cNvGraphicFramePr>
+            <a:graphic xmlns:a="http://schemas.openxmlformats.org/drawingml/2006/main">
+              <a:graphicData uri="http://schemas.openxmlformats.org/drawingml/2006/picture">
+                <pic:pic xmlns:pic="http://schemas.openxmlformats.org/drawingml/2006/picture">
+                  <pic:nvPicPr>
+                    <pic:cNvPr id="1" name=""/>
+                    <pic:cNvPicPr/>
+                  </pic:nvPicPr>
+                  <pic:blipFill>
+                    <a:blip r:embed="rId11"/>
+                    <a:stretch>
+                      <a:fillRect/>
+                    </a:stretch>
+                  </pic:blipFill>
+                  <pic:spPr>
+                    <a:xfrm>
+                      <a:off x="0" y="0"/>
+                      <a:ext cx="3399301" cy="3414192"/>
+                    </a:xfrm>
+                    <a:prstGeom prst="rect">
+                      <a:avLst/>
+                    </a:prstGeom>
+                  </pic:spPr>
+                </pic:pic>
+              </a:graphicData>
+            </a:graphic>
+          </wp:inline>
+        </w:drawing>
+      </w:r>
+    </w:p>
+    <w:p>
+      <w:r>
+        <w:br w:type="page"/>
+      </w:r>
+    </w:p>
+    <w:p>
+      <w:pPr>
+        <w:pStyle w:val="Naslov2"/>
+        <w:rPr>
+          <w:color w:val="auto"/>
+        </w:rPr>
+      </w:pPr>
+      <w:r>
+        <w:rPr>
+          <w:color w:val="auto"/>
+        </w:rPr>
+        <w:lastRenderedPageBreak/>
+        <w:t>5.3. Odabir vršenja tjelovježbe</w:t>
+      </w:r>
+    </w:p>
+    <w:p/>
+    <w:p>
+      <w:r>
+        <w:tab/>
+        <w:t>Na slici vidimo izbor različitih tjelovježba. Izaberite jednu i ovisno koju težinu želite započeti tu ćete također izabrati.</w:t>
+      </w:r>
+    </w:p>
+    <w:p/>
+    <w:p>
+      <w:pPr>
+        <w:jc w:val="center"/>
+      </w:pPr>
+      <w:r>
+        <w:rPr>
+          <w:noProof/>
+        </w:rPr>
+        <w:drawing>
+          <wp:inline distT="0" distB="0" distL="0" distR="0" wp14:anchorId="60B5880D" wp14:editId="7FD5BD94">
+            <wp:extent cx="5943600" cy="3658870"/>
+            <wp:effectExtent l="0" t="0" r="0" b="0"/>
+            <wp:docPr id="18" name="Slika 18"/>
+            <wp:cNvGraphicFramePr>
+              <a:graphicFrameLocks xmlns:a="http://schemas.openxmlformats.org/drawingml/2006/main" noChangeAspect="1"/>
+            </wp:cNvGraphicFramePr>
+            <a:graphic xmlns:a="http://schemas.openxmlformats.org/drawingml/2006/main">
+              <a:graphicData uri="http://schemas.openxmlformats.org/drawingml/2006/picture">
+                <pic:pic xmlns:pic="http://schemas.openxmlformats.org/drawingml/2006/picture">
+                  <pic:nvPicPr>
+                    <pic:cNvPr id="1" name=""/>
+                    <pic:cNvPicPr/>
+                  </pic:nvPicPr>
+                  <pic:blipFill>
+                    <a:blip r:embed="rId17"/>
+                    <a:stretch>
+                      <a:fillRect/>
+                    </a:stretch>
+                  </pic:blipFill>
+                  <pic:spPr>
+                    <a:xfrm>
+                      <a:off x="0" y="0"/>
+                      <a:ext cx="5943600" cy="3658870"/>
+                    </a:xfrm>
+                    <a:prstGeom prst="rect">
+                      <a:avLst/>
+                    </a:prstGeom>
+                  </pic:spPr>
+                </pic:pic>
+              </a:graphicData>
+            </a:graphic>
+          </wp:inline>
+        </w:drawing>
+      </w:r>
+    </w:p>
+    <w:p>
+      <w:r>
+        <w:br w:type="page"/>
+      </w:r>
+    </w:p>
+    <w:p>
+      <w:pPr>
+        <w:pStyle w:val="Naslov2"/>
+        <w:rPr>
+          <w:color w:val="auto"/>
+        </w:rPr>
+      </w:pPr>
+      <w:r>
+        <w:rPr>
+          <w:color w:val="auto"/>
+        </w:rPr>
+        <w:lastRenderedPageBreak/>
+        <w:t>5.4. Podsjetnik za količinu čaša vode</w:t>
+      </w:r>
+    </w:p>
+    <w:p/>
+    <w:p>
+      <w:r>
+        <w:tab/>
+        <w:t>Ovdje si možete podesiti koliko želite čaša vode popiti. Kada ste se odlučili onda samo kliknete „Save“ i na početnom zaslonu će vam se prikazati podsjetnik kako biste vaš cilj ispunili.</w:t>
+      </w:r>
+    </w:p>
+    <w:p>
+      <w:pPr>
+        <w:jc w:val="center"/>
+      </w:pPr>
+      <w:r>
+        <w:rPr>
+          <w:noProof/>
+        </w:rPr>
+        <w:drawing>
+          <wp:inline distT="0" distB="0" distL="0" distR="0" wp14:anchorId="2CA1D990" wp14:editId="582433DD">
+            <wp:extent cx="4772025" cy="5076825"/>
+            <wp:effectExtent l="0" t="0" r="9525" b="9525"/>
+            <wp:docPr id="19" name="Slika 19"/>
+            <wp:cNvGraphicFramePr>
+              <a:graphicFrameLocks xmlns:a="http://schemas.openxmlformats.org/drawingml/2006/main" noChangeAspect="1"/>
+            </wp:cNvGraphicFramePr>
+            <a:graphic xmlns:a="http://schemas.openxmlformats.org/drawingml/2006/main">
+              <a:graphicData uri="http://schemas.openxmlformats.org/drawingml/2006/picture">
+                <pic:pic xmlns:pic="http://schemas.openxmlformats.org/drawingml/2006/picture">
+                  <pic:nvPicPr>
+                    <pic:cNvPr id="1" name=""/>
+                    <pic:cNvPicPr/>
+                  </pic:nvPicPr>
+                  <pic:blipFill>
+                    <a:blip r:embed="rId18"/>
+                    <a:stretch>
+                      <a:fillRect/>
+                    </a:stretch>
+                  </pic:blipFill>
+                  <pic:spPr>
+                    <a:xfrm>
+                      <a:off x="0" y="0"/>
+                      <a:ext cx="4772025" cy="5076825"/>
+                    </a:xfrm>
+                    <a:prstGeom prst="rect">
+                      <a:avLst/>
+                    </a:prstGeom>
+                  </pic:spPr>
+                </pic:pic>
+              </a:graphicData>
+            </a:graphic>
+          </wp:inline>
+        </w:drawing>
+      </w:r>
+    </w:p>
+    <w:p>
+      <w:r>
+        <w:br w:type="page"/>
+      </w:r>
+    </w:p>
+    <w:p>
+      <w:pPr>
+        <w:pStyle w:val="Naslov2"/>
+        <w:rPr>
+          <w:color w:val="auto"/>
+        </w:rPr>
+      </w:pPr>
+      <w:r>
+        <w:rPr>
+          <w:color w:val="auto"/>
+        </w:rPr>
+        <w:lastRenderedPageBreak/>
+        <w:t>5.5.</w:t>
+      </w:r>
+      <w:r>
+        <w:rPr>
+          <w:color w:val="auto"/>
+        </w:rPr>
+        <w:t xml:space="preserve"> Raspored</w:t>
+      </w:r>
+    </w:p>
+    <w:p/>
+    <w:p>
+      <w:r>
+        <w:tab/>
+        <w:t xml:space="preserve">Na slici imamo raspored tjelovježba. Imamo za početnike, srednje i napredne. Ako je dan ofarban crvenom bojom to znači da </w:t>
+      </w:r>
+      <w:r>
+        <w:t>je to današnji dan. Sami si možete rasporediti tjelovježbe.</w:t>
+      </w:r>
+    </w:p>
+    <w:p>
+      <w:pPr>
+        <w:jc w:val="center"/>
+      </w:pPr>
+      <w:r>
+        <w:rPr>
+          <w:noProof/>
+        </w:rPr>
+        <w:drawing>
+          <wp:inline distT="0" distB="0" distL="0" distR="0" wp14:anchorId="4FE1CA03" wp14:editId="6B4A2330">
+            <wp:extent cx="5943600" cy="1844675"/>
+            <wp:effectExtent l="0" t="0" r="0" b="3175"/>
+            <wp:docPr id="20" name="Slika 20"/>
+            <wp:cNvGraphicFramePr>
+              <a:graphicFrameLocks xmlns:a="http://schemas.openxmlformats.org/drawingml/2006/main" noChangeAspect="1"/>
+            </wp:cNvGraphicFramePr>
+            <a:graphic xmlns:a="http://schemas.openxmlformats.org/drawingml/2006/main">
+              <a:graphicData uri="http://schemas.openxmlformats.org/drawingml/2006/picture">
+                <pic:pic xmlns:pic="http://schemas.openxmlformats.org/drawingml/2006/picture">
+                  <pic:nvPicPr>
+                    <pic:cNvPr id="1" name=""/>
+                    <pic:cNvPicPr/>
+                  </pic:nvPicPr>
+                  <pic:blipFill>
+                    <a:blip r:embed="rId19"/>
+                    <a:stretch>
+                      <a:fillRect/>
+                    </a:stretch>
+                  </pic:blipFill>
+                  <pic:spPr>
+                    <a:xfrm>
+                      <a:off x="0" y="0"/>
+                      <a:ext cx="5943600" cy="1844675"/>
+                    </a:xfrm>
+                    <a:prstGeom prst="rect">
+                      <a:avLst/>
+                    </a:prstGeom>
+                  </pic:spPr>
+                </pic:pic>
+              </a:graphicData>
+            </a:graphic>
+          </wp:inline>
+        </w:drawing>
+      </w:r>
+    </w:p>
+    <w:p>
+      <w:pPr>
+        <w:jc w:val="center"/>
+      </w:pPr>
+      <w:r>
+        <w:rPr>
+          <w:noProof/>
+        </w:rPr>
+        <w:drawing>
+          <wp:inline distT="0" distB="0" distL="0" distR="0" wp14:anchorId="20E644CE" wp14:editId="39277917">
+            <wp:extent cx="5943600" cy="439420"/>
+            <wp:effectExtent l="0" t="0" r="0" b="9525"/>
+            <wp:docPr id="21" name="Slika 21"/>
+            <wp:cNvGraphicFramePr>
+              <a:graphicFrameLocks xmlns:a="http://schemas.openxmlformats.org/drawingml/2006/main" noChangeAspect="1"/>
+            </wp:cNvGraphicFramePr>
+            <a:graphic xmlns:a="http://schemas.openxmlformats.org/drawingml/2006/main">
+              <a:graphicData uri="http://schemas.openxmlformats.org/drawingml/2006/picture">
+                <pic:pic xmlns:pic="http://schemas.openxmlformats.org/drawingml/2006/picture">
+                  <pic:nvPicPr>
+                    <pic:cNvPr id="1" name=""/>
+                    <pic:cNvPicPr/>
+                  </pic:nvPicPr>
+                  <pic:blipFill>
+                    <a:blip r:embed="rId20"/>
+                    <a:stretch>
+                      <a:fillRect/>
+                    </a:stretch>
+                  </pic:blipFill>
+                  <pic:spPr>
+                    <a:xfrm>
+                      <a:off x="0" y="0"/>
+                      <a:ext cx="5943600" cy="439420"/>
+                    </a:xfrm>
+                    <a:prstGeom prst="rect">
+                      <a:avLst/>
+                    </a:prstGeom>
+                  </pic:spPr>
+                </pic:pic>
+              </a:graphicData>
+            </a:graphic>
+          </wp:inline>
+        </w:drawing>
+      </w:r>
+    </w:p>
+    <w:p>
+      <w:r>
+        <w:br w:type="page"/>
+      </w:r>
+    </w:p>
+    <w:p>
+      <w:pPr>
+        <w:pStyle w:val="Naslov2"/>
+        <w:rPr>
+          <w:color w:val="auto"/>
+        </w:rPr>
+      </w:pPr>
+      <w:r>
+        <w:rPr>
+          <w:color w:val="auto"/>
+        </w:rPr>
+        <w:lastRenderedPageBreak/>
+        <w:t>5.6</w:t>
+      </w:r>
+      <w:r>
+        <w:rPr>
+          <w:color w:val="auto"/>
+        </w:rPr>
+        <w:t xml:space="preserve"> Notifikacije</w:t>
+      </w:r>
+    </w:p>
+    <w:p/>
+    <w:p>
+      <w:r>
+        <w:tab/>
+        <w:t>Notifikacije nam služe kao podsjetnik.</w:t>
+      </w:r>
+      <w:r>
+        <w:t xml:space="preserve"> Također, možda vam budu informativne.</w:t>
+      </w:r>
+    </w:p>
+    <w:p>
+      <w:pPr>
+        <w:jc w:val="center"/>
+      </w:pPr>
+      <w:r>
+        <w:rPr>
+          <w:noProof/>
+        </w:rPr>
+        <w:drawing>
+          <wp:inline distT="0" distB="0" distL="0" distR="0" wp14:anchorId="7B45BC9B" wp14:editId="16EFB997">
+            <wp:extent cx="1676400" cy="3933825"/>
+            <wp:effectExtent l="0" t="0" r="0" b="9525"/>
+            <wp:docPr id="22" name="Slika 22"/>
+            <wp:cNvGraphicFramePr>
+              <a:graphicFrameLocks xmlns:a="http://schemas.openxmlformats.org/drawingml/2006/main" noChangeAspect="1"/>
+            </wp:cNvGraphicFramePr>
+            <a:graphic xmlns:a="http://schemas.openxmlformats.org/drawingml/2006/main">
+              <a:graphicData uri="http://schemas.openxmlformats.org/drawingml/2006/picture">
+                <pic:pic xmlns:pic="http://schemas.openxmlformats.org/drawingml/2006/picture">
+                  <pic:nvPicPr>
+                    <pic:cNvPr id="1" name=""/>
+                    <pic:cNvPicPr/>
+                  </pic:nvPicPr>
+                  <pic:blipFill>
+                    <a:blip r:embed="rId21"/>
+                    <a:stretch>
+                      <a:fillRect/>
+                    </a:stretch>
+                  </pic:blipFill>
+                  <pic:spPr>
+                    <a:xfrm>
+                      <a:off x="0" y="0"/>
+                      <a:ext cx="1679836" cy="3941888"/>
+                    </a:xfrm>
+                    <a:prstGeom prst="rect">
+                      <a:avLst/>
+                    </a:prstGeom>
+                  </pic:spPr>
+                </pic:pic>
+              </a:graphicData>
+            </a:graphic>
+          </wp:inline>
+        </w:drawing>
+      </w:r>
+    </w:p>
+    <w:p>
+      <w:r>
+        <w:br w:type="page"/>
+      </w:r>
+    </w:p>
+    <w:p>
+      <w:pPr>
+        <w:pStyle w:val="Naslov2"/>
+        <w:rPr>
+          <w:color w:val="auto"/>
+        </w:rPr>
+      </w:pPr>
+      <w:r>
+        <w:rPr>
+          <w:color w:val="auto"/>
+        </w:rPr>
+        <w:lastRenderedPageBreak/>
+        <w:t>5.7</w:t>
+      </w:r>
+      <w:r>
+        <w:rPr>
+          <w:color w:val="auto"/>
+        </w:rPr>
+        <w:t>. Početni zaslon</w:t>
+      </w:r>
+    </w:p>
+    <w:p/>
+    <w:p>
+      <w:r>
+        <w:tab/>
+        <w:t>Ovo je vas „Home Screen“, to jest početni zaslon. Ovdje su vam svi prečaci.</w:t>
+      </w:r>
+    </w:p>
+    <w:p>
+      <w:pPr>
+        <w:jc w:val="center"/>
+      </w:pPr>
+      <w:r>
+        <w:rPr>
+          <w:noProof/>
+        </w:rPr>
+        <w:drawing>
+          <wp:inline distT="0" distB="0" distL="0" distR="0" wp14:anchorId="0FDEE820" wp14:editId="768EBB4F">
+            <wp:extent cx="5943600" cy="2949575"/>
+            <wp:effectExtent l="0" t="0" r="0" b="3175"/>
+            <wp:docPr id="23" name="Slika 23"/>
+            <wp:cNvGraphicFramePr>
+              <a:graphicFrameLocks xmlns:a="http://schemas.openxmlformats.org/drawingml/2006/main" noChangeAspect="1"/>
+            </wp:cNvGraphicFramePr>
+            <a:graphic xmlns:a="http://schemas.openxmlformats.org/drawingml/2006/main">
+              <a:graphicData uri="http://schemas.openxmlformats.org/drawingml/2006/picture">
+                <pic:pic xmlns:pic="http://schemas.openxmlformats.org/drawingml/2006/picture">
+                  <pic:nvPicPr>
+                    <pic:cNvPr id="1" name=""/>
+                    <pic:cNvPicPr/>
+                  </pic:nvPicPr>
+                  <pic:blipFill>
+                    <a:blip r:embed="rId22"/>
+                    <a:stretch>
+                      <a:fillRect/>
+                    </a:stretch>
+                  </pic:blipFill>
+                  <pic:spPr>
+                    <a:xfrm>
+                      <a:off x="0" y="0"/>
+                      <a:ext cx="5943600" cy="2949575"/>
+                    </a:xfrm>
+                    <a:prstGeom prst="rect">
+                      <a:avLst/>
+                    </a:prstGeom>
+                  </pic:spPr>
+                </pic:pic>
+              </a:graphicData>
+            </a:graphic>
+          </wp:inline>
+        </w:drawing>
+      </w:r>
+    </w:p>
+    <w:p>
+      <w:r>
+        <w:br w:type="page"/>
+      </w:r>
+    </w:p>
+    <w:p>
+      <w:pPr>
+        <w:pStyle w:val="Naslov2"/>
+        <w:rPr>
+          <w:color w:val="auto"/>
+        </w:rPr>
+      </w:pPr>
+      <w:r>
+        <w:rPr>
+          <w:color w:val="auto"/>
+        </w:rPr>
+        <w:lastRenderedPageBreak/>
+        <w:t>5.8.</w:t>
+      </w:r>
+      <w:r>
+        <w:rPr>
+          <w:color w:val="auto"/>
+        </w:rPr>
+        <w:t xml:space="preserve"> Postavke</w:t>
+      </w:r>
+    </w:p>
+    <w:p/>
+    <w:p>
+      <w:r>
+        <w:tab/>
+        <w:t>U postavkama se nalazi gumb „Kontakirajte nas“ i opis o našoj aplikaciji te se možete odjaviti.</w:t>
+      </w:r>
+    </w:p>
+    <w:p>
+      <w:pPr>
+        <w:jc w:val="center"/>
+      </w:pPr>
+      <w:r>
+        <w:rPr>
+          <w:noProof/>
+        </w:rPr>
+        <w:drawing>
+          <wp:inline distT="0" distB="0" distL="0" distR="0" wp14:anchorId="799015A1" wp14:editId="25E569D2">
+            <wp:extent cx="5943600" cy="2992120"/>
+            <wp:effectExtent l="0" t="0" r="0" b="0"/>
+            <wp:docPr id="24" name="Slika 24"/>
+            <wp:cNvGraphicFramePr>
+              <a:graphicFrameLocks xmlns:a="http://schemas.openxmlformats.org/drawingml/2006/main" noChangeAspect="1"/>
+            </wp:cNvGraphicFramePr>
+            <a:graphic xmlns:a="http://schemas.openxmlformats.org/drawingml/2006/main">
+              <a:graphicData uri="http://schemas.openxmlformats.org/drawingml/2006/picture">
+                <pic:pic xmlns:pic="http://schemas.openxmlformats.org/drawingml/2006/picture">
+                  <pic:nvPicPr>
+                    <pic:cNvPr id="1" name=""/>
+                    <pic:cNvPicPr/>
+                  </pic:nvPicPr>
+                  <pic:blipFill>
+                    <a:blip r:embed="rId23"/>
+                    <a:stretch>
+                      <a:fillRect/>
+                    </a:stretch>
+                  </pic:blipFill>
+                  <pic:spPr>
+                    <a:xfrm>
+                      <a:off x="0" y="0"/>
+                      <a:ext cx="5943600" cy="2992120"/>
+                    </a:xfrm>
+                    <a:prstGeom prst="rect">
+                      <a:avLst/>
+                    </a:prstGeom>
+                  </pic:spPr>
+                </pic:pic>
+              </a:graphicData>
+            </a:graphic>
+          </wp:inline>
+        </w:drawing>
+      </w:r>
+    </w:p>
+    <w:p>
+      <w:r>
+        <w:br w:type="page"/>
+      </w:r>
+    </w:p>
+    <w:p>
+      <w:pPr>
+        <w:pStyle w:val="Naslov2"/>
+        <w:rPr>
+          <w:color w:val="auto"/>
+        </w:rPr>
+      </w:pPr>
+      <w:r>
+        <w:rPr>
+          <w:color w:val="auto"/>
+        </w:rPr>
+        <w:lastRenderedPageBreak/>
+        <w:t>5.9.</w:t>
+      </w:r>
+      <w:r>
+        <w:rPr>
+          <w:color w:val="auto"/>
+        </w:rPr>
+        <w:t xml:space="preserve"> Kontaktirajte nas</w:t>
+      </w:r>
+    </w:p>
+    <w:p/>
+    <w:p>
+      <w:r>
+        <w:tab/>
+        <w:t>Ako imate neko pitanje ili želite ostaviti dobar dojam samo nam pošaljite poruku i mi ćemo vam odgovoriti ili primiti ovisno o vašem zahtjevu/poruci.</w:t>
+      </w:r>
+    </w:p>
+    <w:p>
+      <w:pPr>
+        <w:jc w:val="center"/>
+      </w:pPr>
+      <w:r>
+        <w:rPr>
+          <w:noProof/>
+        </w:rPr>
+        <w:drawing>
+          <wp:inline distT="0" distB="0" distL="0" distR="0" wp14:anchorId="543475F8" wp14:editId="35EC4639">
+            <wp:extent cx="3667125" cy="5096039"/>
+            <wp:effectExtent l="0" t="0" r="0" b="9525"/>
+            <wp:docPr id="25" name="Slika 25"/>
+            <wp:cNvGraphicFramePr>
+              <a:graphicFrameLocks xmlns:a="http://schemas.openxmlformats.org/drawingml/2006/main" noChangeAspect="1"/>
+            </wp:cNvGraphicFramePr>
+            <a:graphic xmlns:a="http://schemas.openxmlformats.org/drawingml/2006/main">
+              <a:graphicData uri="http://schemas.openxmlformats.org/drawingml/2006/picture">
+                <pic:pic xmlns:pic="http://schemas.openxmlformats.org/drawingml/2006/picture">
+                  <pic:nvPicPr>
+                    <pic:cNvPr id="1" name=""/>
+                    <pic:cNvPicPr/>
+                  </pic:nvPicPr>
+                  <pic:blipFill>
+                    <a:blip r:embed="rId24"/>
+                    <a:stretch>
+                      <a:fillRect/>
+                    </a:stretch>
+                  </pic:blipFill>
+                  <pic:spPr>
+                    <a:xfrm>
+                      <a:off x="0" y="0"/>
+                      <a:ext cx="3669341" cy="5099118"/>
+                    </a:xfrm>
+                    <a:prstGeom prst="rect">
+                      <a:avLst/>
+                    </a:prstGeom>
+                  </pic:spPr>
+                </pic:pic>
+              </a:graphicData>
+            </a:graphic>
+          </wp:inline>
+        </w:drawing>
       </w:r>
     </w:p>
     <w:sectPr>
@@ -2410,7 +3808,7 @@
   <w:abstractNum w:abstractNumId="2" w15:restartNumberingAfterBreak="0">
     <w:nsid w:val="29057174"/>
     <w:multiLevelType w:val="hybridMultilevel"/>
-    <w:tmpl w:val="86804CFE"/>
+    <w:tmpl w:val="E26C0C54"/>
     <w:lvl w:ilvl="0" w:tplc="04090001">
       <w:start w:val="1"/>
       <w:numFmt w:val="bullet"/>

</xml_diff>